<commit_message>
Changes in XADisk User Guide corresponding to recent changes.
</commit_message>
<xml_diff>
--- a/documentation/User Guide.docx
+++ b/documentation/User Guide.docx
@@ -380,7 +380,7 @@
           <w:szCs w:val="20"/>
         </w:rPr>
         <w:lastRenderedPageBreak/>
-        <w:t xml:space="preserve">Copyright © 2010, </w:t>
+        <w:t>Copyright © 2010-</w:t>
       </w:r>
       <w:r>
         <w:rPr>
@@ -389,7 +389,25 @@
           <w:sz w:val="20"/>
           <w:szCs w:val="20"/>
         </w:rPr>
-        <w:t xml:space="preserve">2011 </w:t>
+        <w:t>2011</w:t>
+      </w:r>
+      <w:r>
+        <w:rPr>
+          <w:rFonts w:asciiTheme="minorHAnsi" w:hAnsiTheme="minorHAnsi"/>
+          <w:b/>
+          <w:sz w:val="20"/>
+          <w:szCs w:val="20"/>
+        </w:rPr>
+        <w:t>,</w:t>
+      </w:r>
+      <w:r>
+        <w:rPr>
+          <w:rFonts w:asciiTheme="minorHAnsi" w:hAnsiTheme="minorHAnsi"/>
+          <w:b/>
+          <w:sz w:val="20"/>
+          <w:szCs w:val="20"/>
+        </w:rPr>
+        <w:t xml:space="preserve"> </w:t>
       </w:r>
       <w:r>
         <w:rPr>
@@ -1533,29 +1551,7 @@
                 <w:noProof/>
                 <w:color w:val="4F81BD" w:themeColor="accent1"/>
               </w:rPr>
-              <w:t>U</w:t>
-            </w:r>
-            <w:r>
-              <w:rPr>
-                <w:rStyle w:val="Hyperlink"/>
-                <w:rFonts w:eastAsiaTheme="majorEastAsia"/>
-                <w:b/>
-                <w:i/>
-                <w:noProof/>
-                <w:color w:val="4F81BD" w:themeColor="accent1"/>
-              </w:rPr>
-              <w:t>s</w:t>
-            </w:r>
-            <w:r>
-              <w:rPr>
-                <w:rStyle w:val="Hyperlink"/>
-                <w:rFonts w:eastAsiaTheme="majorEastAsia"/>
-                <w:b/>
-                <w:i/>
-                <w:noProof/>
-                <w:color w:val="4F81BD" w:themeColor="accent1"/>
-              </w:rPr>
-              <w:t>ing XADisk in Java Applications</w:t>
+              <w:t>Using XADisk in Java Applications</w:t>
             </w:r>
             <w:r>
               <w:rPr>
@@ -11674,8 +11670,6 @@
         </w:rPr>
         <w:t>XADisk I/O operations.</w:t>
       </w:r>
-      <w:bookmarkStart w:id="7" w:name="_GoBack"/>
-      <w:bookmarkEnd w:id="7"/>
     </w:p>
     <w:p>
       <w:pPr>
@@ -12253,7 +12247,7 @@
       <w:pPr>
         <w:pStyle w:val="Heading1"/>
       </w:pPr>
-      <w:bookmarkStart w:id="8" w:name="_Toc290415004"/>
+      <w:bookmarkStart w:id="7" w:name="_Toc290415004"/>
     </w:p>
     <w:p/>
     <w:p/>
@@ -12267,7 +12261,7 @@
       <w:r>
         <w:t>XADisk as JCA Resource Adapter</w:t>
       </w:r>
-      <w:bookmarkEnd w:id="8"/>
+      <w:bookmarkEnd w:id="7"/>
     </w:p>
     <w:p>
       <w:pPr>
@@ -13571,7 +13565,7 @@
       <w:pPr>
         <w:pStyle w:val="Heading1"/>
       </w:pPr>
-      <w:bookmarkStart w:id="9" w:name="_Toc280412724"/>
+      <w:bookmarkStart w:id="8" w:name="_Toc280412724"/>
     </w:p>
     <w:p/>
     <w:p/>
@@ -13579,12 +13573,12 @@
       <w:pPr>
         <w:pStyle w:val="Heading1"/>
       </w:pPr>
-      <w:bookmarkStart w:id="10" w:name="_Toc290415005"/>
+      <w:bookmarkStart w:id="9" w:name="_Toc290415005"/>
       <w:r>
         <w:t>Invoking XADisk JCA Adapter</w:t>
       </w:r>
+      <w:bookmarkEnd w:id="8"/>
       <w:bookmarkEnd w:id="9"/>
-      <w:bookmarkEnd w:id="10"/>
     </w:p>
     <w:p>
       <w:pPr>
@@ -15024,62 +15018,62 @@
       <w:pPr>
         <w:pStyle w:val="Heading1"/>
       </w:pPr>
-      <w:bookmarkStart w:id="11" w:name="_Toc290415006"/>
+      <w:bookmarkStart w:id="10" w:name="_Toc290415006"/>
       <w:r>
         <w:t>Receiving XADisk events in Message Driven Beans</w:t>
       </w:r>
+      <w:bookmarkEnd w:id="10"/>
+    </w:p>
+    <w:p>
+      <w:pPr>
+        <w:spacing w:line="276" w:lineRule="auto"/>
+        <w:rPr>
+          <w:rFonts w:asciiTheme="minorHAnsi" w:hAnsiTheme="minorHAnsi"/>
+        </w:rPr>
+      </w:pPr>
+    </w:p>
+    <w:p>
+      <w:pPr>
+        <w:spacing w:line="276" w:lineRule="auto"/>
+        <w:rPr>
+          <w:rFonts w:asciiTheme="minorHAnsi" w:hAnsiTheme="minorHAnsi"/>
+          <w:color w:val="4F81BD" w:themeColor="accent1"/>
+        </w:rPr>
+      </w:pPr>
+      <w:r>
+        <w:rPr>
+          <w:rFonts w:asciiTheme="minorHAnsi" w:hAnsiTheme="minorHAnsi"/>
+          <w:color w:val="4F81BD" w:themeColor="accent1"/>
+        </w:rPr>
+        <w:t>__________________________________________________________________________</w:t>
+      </w:r>
+    </w:p>
+    <w:p>
+      <w:pPr>
+        <w:spacing w:line="276" w:lineRule="auto"/>
+        <w:rPr>
+          <w:rFonts w:asciiTheme="minorHAnsi" w:hAnsiTheme="minorHAnsi"/>
+        </w:rPr>
+      </w:pPr>
+    </w:p>
+    <w:p>
+      <w:pPr>
+        <w:spacing w:line="276" w:lineRule="auto"/>
+        <w:rPr>
+          <w:rFonts w:asciiTheme="minorHAnsi" w:hAnsiTheme="minorHAnsi"/>
+        </w:rPr>
+      </w:pPr>
+    </w:p>
+    <w:p>
+      <w:pPr>
+        <w:spacing w:line="276" w:lineRule="auto"/>
+        <w:ind w:left="1440" w:firstLine="720"/>
+        <w:rPr>
+          <w:rFonts w:asciiTheme="minorHAnsi" w:hAnsiTheme="minorHAnsi"/>
+        </w:rPr>
+      </w:pPr>
+      <w:bookmarkStart w:id="11" w:name="_Appendix_A"/>
       <w:bookmarkEnd w:id="11"/>
-    </w:p>
-    <w:p>
-      <w:pPr>
-        <w:spacing w:line="276" w:lineRule="auto"/>
-        <w:rPr>
-          <w:rFonts w:asciiTheme="minorHAnsi" w:hAnsiTheme="minorHAnsi"/>
-        </w:rPr>
-      </w:pPr>
-    </w:p>
-    <w:p>
-      <w:pPr>
-        <w:spacing w:line="276" w:lineRule="auto"/>
-        <w:rPr>
-          <w:rFonts w:asciiTheme="minorHAnsi" w:hAnsiTheme="minorHAnsi"/>
-          <w:color w:val="4F81BD" w:themeColor="accent1"/>
-        </w:rPr>
-      </w:pPr>
-      <w:r>
-        <w:rPr>
-          <w:rFonts w:asciiTheme="minorHAnsi" w:hAnsiTheme="minorHAnsi"/>
-          <w:color w:val="4F81BD" w:themeColor="accent1"/>
-        </w:rPr>
-        <w:t>__________________________________________________________________________</w:t>
-      </w:r>
-    </w:p>
-    <w:p>
-      <w:pPr>
-        <w:spacing w:line="276" w:lineRule="auto"/>
-        <w:rPr>
-          <w:rFonts w:asciiTheme="minorHAnsi" w:hAnsiTheme="minorHAnsi"/>
-        </w:rPr>
-      </w:pPr>
-    </w:p>
-    <w:p>
-      <w:pPr>
-        <w:spacing w:line="276" w:lineRule="auto"/>
-        <w:rPr>
-          <w:rFonts w:asciiTheme="minorHAnsi" w:hAnsiTheme="minorHAnsi"/>
-        </w:rPr>
-      </w:pPr>
-    </w:p>
-    <w:p>
-      <w:pPr>
-        <w:spacing w:line="276" w:lineRule="auto"/>
-        <w:ind w:left="1440" w:firstLine="720"/>
-        <w:rPr>
-          <w:rFonts w:asciiTheme="minorHAnsi" w:hAnsiTheme="minorHAnsi"/>
-        </w:rPr>
-      </w:pPr>
-      <w:bookmarkStart w:id="12" w:name="_Appendix_A"/>
-      <w:bookmarkEnd w:id="12"/>
       <w:r>
         <w:rPr>
           <w:rFonts w:asciiTheme="minorHAnsi" w:hAnsiTheme="minorHAnsi"/>
@@ -16822,14 +16816,14 @@
       <w:pPr>
         <w:pStyle w:val="Heading1"/>
       </w:pPr>
-      <w:bookmarkStart w:id="13" w:name="_Toc290415007"/>
+      <w:bookmarkStart w:id="12" w:name="_Toc290415007"/>
       <w:r>
         <w:t xml:space="preserve">Global </w:t>
       </w:r>
       <w:r>
         <w:t>Configuration Properties</w:t>
       </w:r>
-      <w:bookmarkEnd w:id="13"/>
+      <w:bookmarkEnd w:id="12"/>
     </w:p>
     <w:p>
       <w:pPr>
@@ -18333,11 +18327,9 @@
     </w:p>
     <w:p>
       <w:pPr>
-        <w:pStyle w:val="ListParagraph"/>
-        <w:spacing w:line="276" w:lineRule="auto"/>
-        <w:ind w:left="2520"/>
-        <w:rPr>
-          <w:rFonts w:asciiTheme="minorHAnsi" w:hAnsiTheme="minorHAnsi"/>
+        <w:rPr>
+          <w:rFonts w:asciiTheme="minorHAnsi" w:hAnsiTheme="minorHAnsi"/>
+          <w:i/>
         </w:rPr>
       </w:pPr>
     </w:p>
@@ -18350,109 +18342,27 @@
         </w:numPr>
         <w:spacing w:line="276" w:lineRule="auto"/>
         <w:rPr>
-          <w:rFonts w:asciiTheme="minorHAnsi" w:hAnsiTheme="minorHAnsi"/>
-          <w:i/>
-        </w:rPr>
-      </w:pPr>
-      <w:r>
-        <w:rPr>
-          <w:rFonts w:asciiTheme="minorHAnsi" w:hAnsiTheme="minorHAnsi"/>
-          <w:i/>
-        </w:rPr>
-        <w:t xml:space="preserve"> </w:t>
-      </w:r>
-      <w:r>
-        <w:rPr>
-          <w:rFonts w:asciiTheme="minorHAnsi" w:hAnsiTheme="minorHAnsi"/>
-          <w:i/>
-        </w:rPr>
-        <w:t>maxi</w:t>
-      </w:r>
-      <w:r>
-        <w:rPr>
-          <w:rFonts w:asciiTheme="minorHAnsi" w:hAnsiTheme="minorHAnsi"/>
-          <w:i/>
-        </w:rPr>
-        <w:t xml:space="preserve">mumConcurrentEventDeliveries – this is the </w:t>
-      </w:r>
-      <w:r>
-        <w:rPr>
-          <w:rFonts w:asciiTheme="minorHAnsi" w:hAnsiTheme="minorHAnsi"/>
-          <w:i/>
-        </w:rPr>
-        <w:t>maximum</w:t>
-      </w:r>
-      <w:r>
-        <w:rPr>
-          <w:rFonts w:asciiTheme="minorHAnsi" w:hAnsiTheme="minorHAnsi"/>
-          <w:i/>
-        </w:rPr>
-        <w:t xml:space="preserve"> </w:t>
-      </w:r>
-      <w:r>
-        <w:rPr>
-          <w:rFonts w:asciiTheme="minorHAnsi" w:hAnsiTheme="minorHAnsi"/>
-          <w:i/>
-        </w:rPr>
-        <w:t xml:space="preserve">number of Message Driven Beans </w:t>
-      </w:r>
-      <w:r>
-        <w:rPr>
-          <w:rFonts w:asciiTheme="minorHAnsi" w:hAnsiTheme="minorHAnsi"/>
-          <w:i/>
-        </w:rPr>
-        <w:t>invoked by XADisk concurrently</w:t>
-      </w:r>
-      <w:r>
-        <w:rPr>
-          <w:rFonts w:asciiTheme="minorHAnsi" w:hAnsiTheme="minorHAnsi"/>
-          <w:i/>
-        </w:rPr>
-        <w:t xml:space="preserve"> </w:t>
-      </w:r>
-      <w:r>
-        <w:rPr>
-          <w:rFonts w:asciiTheme="minorHAnsi" w:hAnsiTheme="minorHAnsi"/>
-          <w:i/>
-        </w:rPr>
-        <w:t xml:space="preserve">to process the </w:t>
-      </w:r>
-      <w:r>
-        <w:rPr>
-          <w:rFonts w:asciiTheme="minorHAnsi" w:hAnsiTheme="minorHAnsi"/>
-          <w:i/>
-        </w:rPr>
-        <w:t xml:space="preserve">file system events </w:t>
-      </w:r>
-      <w:r>
-        <w:rPr>
-          <w:rFonts w:asciiTheme="minorHAnsi" w:hAnsiTheme="minorHAnsi"/>
-          <w:i/>
-        </w:rPr>
-        <w:t>from XADisk.</w:t>
-      </w:r>
-      <w:r>
-        <w:rPr>
-          <w:rFonts w:asciiTheme="minorHAnsi" w:hAnsiTheme="minorHAnsi"/>
-          <w:i/>
-        </w:rPr>
-        <w:t xml:space="preserve"> </w:t>
-      </w:r>
-      <w:r>
-        <w:rPr>
-          <w:rFonts w:asciiTheme="minorHAnsi" w:hAnsiTheme="minorHAnsi"/>
-          <w:i/>
-        </w:rPr>
-        <w:t>Default value is 20.</w:t>
-      </w:r>
+          <w:rFonts w:asciiTheme="minorHAnsi" w:hAnsiTheme="minorHAnsi" w:cstheme="minorHAnsi"/>
+          <w:i/>
+        </w:rPr>
+      </w:pPr>
+      <w:r>
+        <w:rPr>
+          <w:rFonts w:asciiTheme="minorHAnsi" w:hAnsiTheme="minorHAnsi" w:cstheme="minorHAnsi"/>
+          <w:i/>
+        </w:rPr>
+        <w:t>synchronizeDirectoryChanges – This flag can be used to specify whether the XADisk instance must synchronize directory changes to the disk during transaction commit. If this flag is set to false, directory changes (create/delete children) done inside a transaction may not get synchronized to the disk at commit. Default value is true.</w:t>
+      </w:r>
+      <w:bookmarkStart w:id="13" w:name="_GoBack"/>
+      <w:bookmarkEnd w:id="13"/>
     </w:p>
     <w:p>
       <w:pPr>
         <w:pStyle w:val="ListParagraph"/>
         <w:spacing w:line="276" w:lineRule="auto"/>
-        <w:rPr>
-          <w:rFonts w:asciiTheme="minorHAnsi" w:hAnsiTheme="minorHAnsi"/>
-          <w:i/>
+        <w:ind w:left="2520"/>
+        <w:rPr>
+          <w:rFonts w:asciiTheme="minorHAnsi" w:hAnsiTheme="minorHAnsi"/>
         </w:rPr>
       </w:pPr>
     </w:p>
@@ -18474,13 +18384,6 @@
           <w:rFonts w:asciiTheme="minorHAnsi" w:hAnsiTheme="minorHAnsi"/>
           <w:i/>
         </w:rPr>
-        <w:t>directBufferPoolSize</w:t>
-      </w:r>
-      <w:r>
-        <w:rPr>
-          <w:rFonts w:asciiTheme="minorHAnsi" w:hAnsiTheme="minorHAnsi"/>
-          <w:i/>
-        </w:rPr>
         <w:t xml:space="preserve"> </w:t>
       </w:r>
       <w:r>
@@ -18488,35 +18391,21 @@
           <w:rFonts w:asciiTheme="minorHAnsi" w:hAnsiTheme="minorHAnsi"/>
           <w:i/>
         </w:rPr>
-        <w:t xml:space="preserve">- </w:t>
-      </w:r>
-      <w:r>
-        <w:rPr>
-          <w:rFonts w:asciiTheme="minorHAnsi" w:hAnsiTheme="minorHAnsi"/>
-          <w:i/>
-        </w:rPr>
-        <w:t xml:space="preserve">a performance tuning property. </w:t>
-      </w:r>
-      <w:r>
-        <w:rPr>
-          <w:rFonts w:asciiTheme="minorHAnsi" w:hAnsiTheme="minorHAnsi"/>
-          <w:i/>
-        </w:rPr>
-        <w:t>It specifies the poo</w:t>
-      </w:r>
-      <w:r>
-        <w:rPr>
-          <w:rFonts w:asciiTheme="minorHAnsi" w:hAnsiTheme="minorHAnsi"/>
-          <w:i/>
-        </w:rPr>
-        <w:t>l size for the 'direct' (see java.nio.ByteBuffer</w:t>
-      </w:r>
-      <w:r>
-        <w:rPr>
-          <w:rFonts w:asciiTheme="minorHAnsi" w:hAnsiTheme="minorHAnsi"/>
-          <w:i/>
-        </w:rPr>
-        <w:t>)</w:t>
+        <w:t>maxi</w:t>
+      </w:r>
+      <w:r>
+        <w:rPr>
+          <w:rFonts w:asciiTheme="minorHAnsi" w:hAnsiTheme="minorHAnsi"/>
+          <w:i/>
+        </w:rPr>
+        <w:t xml:space="preserve">mumConcurrentEventDeliveries – this is the </w:t>
+      </w:r>
+      <w:r>
+        <w:rPr>
+          <w:rFonts w:asciiTheme="minorHAnsi" w:hAnsiTheme="minorHAnsi"/>
+          <w:i/>
+        </w:rPr>
+        <w:t>maximum</w:t>
       </w:r>
       <w:r>
         <w:rPr>
@@ -18530,7 +18419,14 @@
           <w:rFonts w:asciiTheme="minorHAnsi" w:hAnsiTheme="minorHAnsi"/>
           <w:i/>
         </w:rPr>
-        <w:t>byte buffers. Pooled buffers (direct or indirect) are used by i/o streams</w:t>
+        <w:t xml:space="preserve">number of Message Driven Beans </w:t>
+      </w:r>
+      <w:r>
+        <w:rPr>
+          <w:rFonts w:asciiTheme="minorHAnsi" w:hAnsiTheme="minorHAnsi"/>
+          <w:i/>
+        </w:rPr>
+        <w:t>invoked by XADisk concurrently</w:t>
       </w:r>
       <w:r>
         <w:rPr>
@@ -18544,28 +18440,21 @@
           <w:rFonts w:asciiTheme="minorHAnsi" w:hAnsiTheme="minorHAnsi"/>
           <w:i/>
         </w:rPr>
-        <w:t>(</w:t>
-      </w:r>
-      <w:r>
-        <w:rPr>
-          <w:rFonts w:asciiTheme="minorHAnsi" w:hAnsiTheme="minorHAnsi"/>
-          <w:i/>
-        </w:rPr>
-        <w:t>XAFileInputStream</w:t>
-      </w:r>
-      <w:r>
-        <w:rPr>
-          <w:rFonts w:asciiTheme="minorHAnsi" w:hAnsiTheme="minorHAnsi"/>
-          <w:i/>
-        </w:rPr>
-        <w:t xml:space="preserve"> and XAFileOutputStream</w:t>
-      </w:r>
-      <w:r>
-        <w:rPr>
-          <w:rFonts w:asciiTheme="minorHAnsi" w:hAnsiTheme="minorHAnsi"/>
-          <w:i/>
-        </w:rPr>
-        <w:t>)</w:t>
+        <w:t xml:space="preserve">to process the </w:t>
+      </w:r>
+      <w:r>
+        <w:rPr>
+          <w:rFonts w:asciiTheme="minorHAnsi" w:hAnsiTheme="minorHAnsi"/>
+          <w:i/>
+        </w:rPr>
+        <w:t xml:space="preserve">file system events </w:t>
+      </w:r>
+      <w:r>
+        <w:rPr>
+          <w:rFonts w:asciiTheme="minorHAnsi" w:hAnsiTheme="minorHAnsi"/>
+          <w:i/>
+        </w:rPr>
+        <w:t>from XADisk.</w:t>
       </w:r>
       <w:r>
         <w:rPr>
@@ -18579,25 +18468,12 @@
           <w:rFonts w:asciiTheme="minorHAnsi" w:hAnsiTheme="minorHAnsi"/>
           <w:i/>
         </w:rPr>
-        <w:t>for holding file's contents</w:t>
-      </w:r>
-      <w:r>
-        <w:rPr>
-          <w:rFonts w:asciiTheme="minorHAnsi" w:hAnsiTheme="minorHAnsi"/>
-          <w:i/>
-        </w:rPr>
-        <w:t xml:space="preserve">. </w:t>
-      </w:r>
-      <w:r>
-        <w:rPr>
-          <w:rFonts w:asciiTheme="minorHAnsi" w:hAnsiTheme="minorHAnsi"/>
-          <w:i/>
-        </w:rPr>
-        <w:t>Default value is 1000 (means, at most 1000 direct buffers can exist in the pool).</w:t>
-      </w:r>
-    </w:p>
-    <w:p>
-      <w:pPr>
+        <w:t>Default value is 20.</w:t>
+      </w:r>
+    </w:p>
+    <w:p>
+      <w:pPr>
+        <w:pStyle w:val="ListParagraph"/>
         <w:spacing w:line="276" w:lineRule="auto"/>
         <w:rPr>
           <w:rFonts w:asciiTheme="minorHAnsi" w:hAnsiTheme="minorHAnsi"/>
@@ -18623,14 +18499,20 @@
           <w:rFonts w:asciiTheme="minorHAnsi" w:hAnsiTheme="minorHAnsi"/>
           <w:i/>
         </w:rPr>
-        <w:t>nonDirectBufferPoolSize</w:t>
-      </w:r>
-      <w:r>
-        <w:rPr>
-          <w:rFonts w:asciiTheme="minorHAnsi" w:hAnsiTheme="minorHAnsi"/>
-          <w:i/>
-        </w:rPr>
-        <w:tab/>
+        <w:t>directBufferPoolSize</w:t>
+      </w:r>
+      <w:r>
+        <w:rPr>
+          <w:rFonts w:asciiTheme="minorHAnsi" w:hAnsiTheme="minorHAnsi"/>
+          <w:i/>
+        </w:rPr>
+        <w:t xml:space="preserve"> </w:t>
+      </w:r>
+      <w:r>
+        <w:rPr>
+          <w:rFonts w:asciiTheme="minorHAnsi" w:hAnsiTheme="minorHAnsi"/>
+          <w:i/>
+        </w:rPr>
         <w:t xml:space="preserve">- </w:t>
       </w:r>
       <w:r>
@@ -18652,21 +18534,7 @@
           <w:rFonts w:asciiTheme="minorHAnsi" w:hAnsiTheme="minorHAnsi"/>
           <w:i/>
         </w:rPr>
-        <w:t>l size for the '</w:t>
-      </w:r>
-      <w:r>
-        <w:rPr>
-          <w:rFonts w:asciiTheme="minorHAnsi" w:hAnsiTheme="minorHAnsi"/>
-          <w:i/>
-        </w:rPr>
-        <w:t>nonD</w:t>
-      </w:r>
-      <w:r>
-        <w:rPr>
-          <w:rFonts w:asciiTheme="minorHAnsi" w:hAnsiTheme="minorHAnsi"/>
-          <w:i/>
-        </w:rPr>
-        <w:t>irect' (see java.nio.ByteBuffer</w:t>
+        <w:t>l size for the 'direct' (see java.nio.ByteBuffer</w:t>
       </w:r>
       <w:r>
         <w:rPr>
@@ -18694,7 +18562,21 @@
           <w:rFonts w:asciiTheme="minorHAnsi" w:hAnsiTheme="minorHAnsi"/>
           <w:i/>
         </w:rPr>
-        <w:t xml:space="preserve"> (XAFileInputStream</w:t>
+        <w:t xml:space="preserve"> </w:t>
+      </w:r>
+      <w:r>
+        <w:rPr>
+          <w:rFonts w:asciiTheme="minorHAnsi" w:hAnsiTheme="minorHAnsi"/>
+          <w:i/>
+        </w:rPr>
+        <w:t>(</w:t>
+      </w:r>
+      <w:r>
+        <w:rPr>
+          <w:rFonts w:asciiTheme="minorHAnsi" w:hAnsiTheme="minorHAnsi"/>
+          <w:i/>
+        </w:rPr>
+        <w:t>XAFileInputStream</w:t>
       </w:r>
       <w:r>
         <w:rPr>
@@ -18708,7 +18590,14 @@
           <w:rFonts w:asciiTheme="minorHAnsi" w:hAnsiTheme="minorHAnsi"/>
           <w:i/>
         </w:rPr>
-        <w:t xml:space="preserve">) </w:t>
+        <w:t>)</w:t>
+      </w:r>
+      <w:r>
+        <w:rPr>
+          <w:rFonts w:asciiTheme="minorHAnsi" w:hAnsiTheme="minorHAnsi"/>
+          <w:i/>
+        </w:rPr>
+        <w:t xml:space="preserve"> </w:t>
       </w:r>
       <w:r>
         <w:rPr>
@@ -18729,28 +18618,12 @@
           <w:rFonts w:asciiTheme="minorHAnsi" w:hAnsiTheme="minorHAnsi"/>
           <w:i/>
         </w:rPr>
-        <w:t xml:space="preserve">Default value is 1000 (means, at most 1000 </w:t>
-      </w:r>
-      <w:r>
-        <w:rPr>
-          <w:rFonts w:asciiTheme="minorHAnsi" w:hAnsiTheme="minorHAnsi"/>
-          <w:i/>
-        </w:rPr>
-        <w:t>nonD</w:t>
-      </w:r>
-      <w:r>
-        <w:rPr>
-          <w:rFonts w:asciiTheme="minorHAnsi" w:hAnsiTheme="minorHAnsi"/>
-          <w:i/>
-        </w:rPr>
-        <w:t>irect buffers can exist in the pool).</w:t>
-      </w:r>
-    </w:p>
-    <w:p>
-      <w:pPr>
-        <w:pStyle w:val="ListParagraph"/>
-        <w:spacing w:line="276" w:lineRule="auto"/>
-        <w:ind w:left="2520"/>
+        <w:t>Default value is 1000 (means, at most 1000 direct buffers can exist in the pool).</w:t>
+      </w:r>
+    </w:p>
+    <w:p>
+      <w:pPr>
+        <w:spacing w:line="276" w:lineRule="auto"/>
         <w:rPr>
           <w:rFonts w:asciiTheme="minorHAnsi" w:hAnsiTheme="minorHAnsi"/>
           <w:i/>
@@ -18775,7 +18648,57 @@
           <w:rFonts w:asciiTheme="minorHAnsi" w:hAnsiTheme="minorHAnsi"/>
           <w:i/>
         </w:rPr>
-        <w:t>maxNonPooledBufferSize –</w:t>
+        <w:t>nonDirectBufferPoolSize</w:t>
+      </w:r>
+      <w:r>
+        <w:rPr>
+          <w:rFonts w:asciiTheme="minorHAnsi" w:hAnsiTheme="minorHAnsi"/>
+          <w:i/>
+        </w:rPr>
+        <w:tab/>
+        <w:t xml:space="preserve">- </w:t>
+      </w:r>
+      <w:r>
+        <w:rPr>
+          <w:rFonts w:asciiTheme="minorHAnsi" w:hAnsiTheme="minorHAnsi"/>
+          <w:i/>
+        </w:rPr>
+        <w:t xml:space="preserve">a performance tuning property. </w:t>
+      </w:r>
+      <w:r>
+        <w:rPr>
+          <w:rFonts w:asciiTheme="minorHAnsi" w:hAnsiTheme="minorHAnsi"/>
+          <w:i/>
+        </w:rPr>
+        <w:t>It specifies the poo</w:t>
+      </w:r>
+      <w:r>
+        <w:rPr>
+          <w:rFonts w:asciiTheme="minorHAnsi" w:hAnsiTheme="minorHAnsi"/>
+          <w:i/>
+        </w:rPr>
+        <w:t>l size for the '</w:t>
+      </w:r>
+      <w:r>
+        <w:rPr>
+          <w:rFonts w:asciiTheme="minorHAnsi" w:hAnsiTheme="minorHAnsi"/>
+          <w:i/>
+        </w:rPr>
+        <w:t>nonD</w:t>
+      </w:r>
+      <w:r>
+        <w:rPr>
+          <w:rFonts w:asciiTheme="minorHAnsi" w:hAnsiTheme="minorHAnsi"/>
+          <w:i/>
+        </w:rPr>
+        <w:t>irect' (see java.nio.ByteBuffer</w:t>
+      </w:r>
+      <w:r>
+        <w:rPr>
+          <w:rFonts w:asciiTheme="minorHAnsi" w:hAnsiTheme="minorHAnsi"/>
+          <w:i/>
+        </w:rPr>
+        <w:t>)</w:t>
       </w:r>
       <w:r>
         <w:rPr>
@@ -18789,139 +18712,70 @@
           <w:rFonts w:asciiTheme="minorHAnsi" w:hAnsiTheme="minorHAnsi"/>
           <w:i/>
         </w:rPr>
-        <w:t xml:space="preserve">a performance </w:t>
-      </w:r>
-      <w:r>
-        <w:rPr>
-          <w:rFonts w:asciiTheme="minorHAnsi" w:hAnsiTheme="minorHAnsi"/>
-          <w:i/>
-        </w:rPr>
-        <w:t>tuning property. XADisk tries to hold its ongoing transactions' logs in memory using byte-buffers. Similarly, such byte-buffers</w:t>
-      </w:r>
-      <w:r>
-        <w:rPr>
-          <w:rFonts w:asciiTheme="minorHAnsi" w:hAnsiTheme="minorHAnsi"/>
-          <w:i/>
-        </w:rPr>
-        <w:t xml:space="preserve"> are also used by i/o streams (</w:t>
-      </w:r>
-      <w:r>
-        <w:rPr>
-          <w:rFonts w:asciiTheme="minorHAnsi" w:hAnsiTheme="minorHAnsi"/>
-          <w:i/>
-        </w:rPr>
-        <w:t>XAFileInputStream</w:t>
-      </w:r>
-      <w:r>
-        <w:rPr>
-          <w:rFonts w:asciiTheme="minorHAnsi" w:hAnsiTheme="minorHAnsi"/>
-          <w:i/>
-        </w:rPr>
-        <w:t xml:space="preserve"> and XAFileOutputStream) </w:t>
-      </w:r>
-      <w:r>
-        <w:rPr>
-          <w:rFonts w:asciiTheme="minorHAnsi" w:hAnsiTheme="minorHAnsi"/>
-          <w:i/>
-        </w:rPr>
-        <w:t>for holding file's contents if the pooled buffers are all exhausted.</w:t>
-      </w:r>
-      <w:r>
-        <w:rPr>
-          <w:rFonts w:asciiTheme="minorHAnsi" w:hAnsiTheme="minorHAnsi"/>
-          <w:i/>
-        </w:rPr>
-        <w:t xml:space="preserve"> </w:t>
-      </w:r>
-      <w:r>
-        <w:rPr>
-          <w:rFonts w:asciiTheme="minorHAnsi" w:hAnsiTheme="minorHAnsi"/>
-          <w:i/>
-        </w:rPr>
-        <w:t>As these byte-buffers add to the total memory consumption, but at the same</w:t>
-      </w:r>
-      <w:r>
-        <w:rPr>
-          <w:rFonts w:asciiTheme="minorHAnsi" w:hAnsiTheme="minorHAnsi"/>
-          <w:i/>
-        </w:rPr>
-        <w:t xml:space="preserve"> time do boost </w:t>
-      </w:r>
-      <w:r>
-        <w:rPr>
-          <w:rFonts w:asciiTheme="minorHAnsi" w:hAnsiTheme="minorHAnsi"/>
-          <w:i/>
-        </w:rPr>
-        <w:t>performance, this property can be used to put an upper limit on</w:t>
-      </w:r>
-      <w:r>
-        <w:rPr>
-          <w:rFonts w:asciiTheme="minorHAnsi" w:hAnsiTheme="minorHAnsi"/>
-          <w:i/>
-        </w:rPr>
-        <w:t xml:space="preserve"> </w:t>
-      </w:r>
-      <w:r>
-        <w:rPr>
-          <w:rFonts w:asciiTheme="minorHAnsi" w:hAnsiTheme="minorHAnsi"/>
-          <w:i/>
-        </w:rPr>
-        <w:t>the total size of these buffers.</w:t>
-      </w:r>
-      <w:r>
-        <w:rPr>
-          <w:rFonts w:asciiTheme="minorHAnsi" w:hAnsiTheme="minorHAnsi"/>
-          <w:i/>
-        </w:rPr>
-        <w:t xml:space="preserve"> </w:t>
-      </w:r>
-      <w:r>
-        <w:rPr>
-          <w:rFonts w:asciiTheme="minorHAnsi" w:hAnsiTheme="minorHAnsi"/>
-          <w:i/>
-        </w:rPr>
-        <w:t>This property is specified in bytes and has d</w:t>
-      </w:r>
-      <w:r>
-        <w:rPr>
-          <w:rFonts w:asciiTheme="minorHAnsi" w:hAnsiTheme="minorHAnsi"/>
-          <w:i/>
-        </w:rPr>
-        <w:t xml:space="preserve">efault value </w:t>
-      </w:r>
-      <w:r>
-        <w:rPr>
-          <w:rFonts w:asciiTheme="minorHAnsi" w:hAnsiTheme="minorHAnsi"/>
-          <w:i/>
-        </w:rPr>
-        <w:t xml:space="preserve">of </w:t>
-      </w:r>
-      <w:r>
-        <w:rPr>
-          <w:rFonts w:asciiTheme="minorHAnsi" w:hAnsiTheme="minorHAnsi"/>
-          <w:i/>
-        </w:rPr>
-        <w:t>1000000</w:t>
-      </w:r>
-      <w:r>
-        <w:rPr>
-          <w:rFonts w:asciiTheme="minorHAnsi" w:hAnsiTheme="minorHAnsi"/>
-          <w:i/>
-        </w:rPr>
-        <w:t xml:space="preserve"> (1 MB)</w:t>
-      </w:r>
-      <w:r>
-        <w:rPr>
-          <w:rFonts w:asciiTheme="minorHAnsi" w:hAnsiTheme="minorHAnsi"/>
-          <w:i/>
-        </w:rPr>
-        <w:t>.</w:t>
+        <w:t>byte buffers. Pooled buffers (direct or indirect) are used by i/o streams</w:t>
+      </w:r>
+      <w:r>
+        <w:rPr>
+          <w:rFonts w:asciiTheme="minorHAnsi" w:hAnsiTheme="minorHAnsi"/>
+          <w:i/>
+        </w:rPr>
+        <w:t xml:space="preserve"> (XAFileInputStream</w:t>
+      </w:r>
+      <w:r>
+        <w:rPr>
+          <w:rFonts w:asciiTheme="minorHAnsi" w:hAnsiTheme="minorHAnsi"/>
+          <w:i/>
+        </w:rPr>
+        <w:t xml:space="preserve"> and XAFileOutputStream</w:t>
+      </w:r>
+      <w:r>
+        <w:rPr>
+          <w:rFonts w:asciiTheme="minorHAnsi" w:hAnsiTheme="minorHAnsi"/>
+          <w:i/>
+        </w:rPr>
+        <w:t xml:space="preserve">) </w:t>
+      </w:r>
+      <w:r>
+        <w:rPr>
+          <w:rFonts w:asciiTheme="minorHAnsi" w:hAnsiTheme="minorHAnsi"/>
+          <w:i/>
+        </w:rPr>
+        <w:t>for holding file's contents</w:t>
+      </w:r>
+      <w:r>
+        <w:rPr>
+          <w:rFonts w:asciiTheme="minorHAnsi" w:hAnsiTheme="minorHAnsi"/>
+          <w:i/>
+        </w:rPr>
+        <w:t xml:space="preserve">. </w:t>
+      </w:r>
+      <w:r>
+        <w:rPr>
+          <w:rFonts w:asciiTheme="minorHAnsi" w:hAnsiTheme="minorHAnsi"/>
+          <w:i/>
+        </w:rPr>
+        <w:t xml:space="preserve">Default value is 1000 (means, at most 1000 </w:t>
+      </w:r>
+      <w:r>
+        <w:rPr>
+          <w:rFonts w:asciiTheme="minorHAnsi" w:hAnsiTheme="minorHAnsi"/>
+          <w:i/>
+        </w:rPr>
+        <w:t>nonD</w:t>
+      </w:r>
+      <w:r>
+        <w:rPr>
+          <w:rFonts w:asciiTheme="minorHAnsi" w:hAnsiTheme="minorHAnsi"/>
+          <w:i/>
+        </w:rPr>
+        <w:t>irect buffers can exist in the pool).</w:t>
       </w:r>
     </w:p>
     <w:p>
       <w:pPr>
         <w:pStyle w:val="ListParagraph"/>
         <w:spacing w:line="276" w:lineRule="auto"/>
+        <w:ind w:left="2520"/>
         <w:rPr>
           <w:rFonts w:asciiTheme="minorHAnsi" w:hAnsiTheme="minorHAnsi"/>
           <w:i/>
@@ -18946,21 +18800,7 @@
           <w:rFonts w:asciiTheme="minorHAnsi" w:hAnsiTheme="minorHAnsi"/>
           <w:i/>
         </w:rPr>
-        <w:t xml:space="preserve">bufferSize - </w:t>
-      </w:r>
-      <w:r>
-        <w:rPr>
-          <w:rFonts w:asciiTheme="minorHAnsi" w:hAnsiTheme="minorHAnsi"/>
-          <w:i/>
-        </w:rPr>
-        <w:t xml:space="preserve">a performance tuning property. </w:t>
-      </w:r>
-      <w:r>
-        <w:rPr>
-          <w:rFonts w:asciiTheme="minorHAnsi" w:hAnsiTheme="minorHAnsi"/>
-          <w:i/>
-        </w:rPr>
-        <w:t>The i/o streams of XADisk</w:t>
+        <w:t>maxNonPooledBufferSize –</w:t>
       </w:r>
       <w:r>
         <w:rPr>
@@ -18974,7 +18814,21 @@
           <w:rFonts w:asciiTheme="minorHAnsi" w:hAnsiTheme="minorHAnsi"/>
           <w:i/>
         </w:rPr>
-        <w:t>(</w:t>
+        <w:t xml:space="preserve">a performance </w:t>
+      </w:r>
+      <w:r>
+        <w:rPr>
+          <w:rFonts w:asciiTheme="minorHAnsi" w:hAnsiTheme="minorHAnsi"/>
+          <w:i/>
+        </w:rPr>
+        <w:t>tuning property. XADisk tries to hold its ongoing transactions' logs in memory using byte-buffers. Similarly, such byte-buffers</w:t>
+      </w:r>
+      <w:r>
+        <w:rPr>
+          <w:rFonts w:asciiTheme="minorHAnsi" w:hAnsiTheme="minorHAnsi"/>
+          <w:i/>
+        </w:rPr>
+        <w:t xml:space="preserve"> are also used by i/o streams (</w:t>
       </w:r>
       <w:r>
         <w:rPr>
@@ -18995,7 +18849,7 @@
           <w:rFonts w:asciiTheme="minorHAnsi" w:hAnsiTheme="minorHAnsi"/>
           <w:i/>
         </w:rPr>
-        <w:t>use byte-buffers</w:t>
+        <w:t>for holding file's contents if the pooled buffers are all exhausted.</w:t>
       </w:r>
       <w:r>
         <w:rPr>
@@ -19009,7 +18863,21 @@
           <w:rFonts w:asciiTheme="minorHAnsi" w:hAnsiTheme="minorHAnsi"/>
           <w:i/>
         </w:rPr>
-        <w:t>for holding file's contents. These byte-buffers</w:t>
+        <w:t>As these byte-buffers add to the total memory consumption, but at the same</w:t>
+      </w:r>
+      <w:r>
+        <w:rPr>
+          <w:rFonts w:asciiTheme="minorHAnsi" w:hAnsiTheme="minorHAnsi"/>
+          <w:i/>
+        </w:rPr>
+        <w:t xml:space="preserve"> time do boost </w:t>
+      </w:r>
+      <w:r>
+        <w:rPr>
+          <w:rFonts w:asciiTheme="minorHAnsi" w:hAnsiTheme="minorHAnsi"/>
+          <w:i/>
+        </w:rPr>
+        <w:t>performance, this property can be used to put an upper limit on</w:t>
       </w:r>
       <w:r>
         <w:rPr>
@@ -19023,7 +18891,15 @@
           <w:rFonts w:asciiTheme="minorHAnsi" w:hAnsiTheme="minorHAnsi"/>
           <w:i/>
         </w:rPr>
-        <w:t>are either from buffer pool or normally allocated (if the pool is exhausted).</w:t>
+        <w:t xml:space="preserve">the </w:t>
+      </w:r>
+      <w:r>
+        <w:rPr>
+          <w:rFonts w:asciiTheme="minorHAnsi" w:hAnsiTheme="minorHAnsi"/>
+          <w:i/>
+        </w:rPr>
+        <w:lastRenderedPageBreak/>
+        <w:t>total size of these buffers.</w:t>
       </w:r>
       <w:r>
         <w:rPr>
@@ -19037,42 +18913,6 @@
           <w:rFonts w:asciiTheme="minorHAnsi" w:hAnsiTheme="minorHAnsi"/>
           <w:i/>
         </w:rPr>
-        <w:t xml:space="preserve">This property decides </w:t>
-      </w:r>
-      <w:r>
-        <w:rPr>
-          <w:rFonts w:asciiTheme="minorHAnsi" w:hAnsiTheme="minorHAnsi"/>
-          <w:i/>
-        </w:rPr>
-        <w:lastRenderedPageBreak/>
-        <w:t>the size of these byte-buffers, both for pooled and normal</w:t>
-      </w:r>
-      <w:r>
-        <w:rPr>
-          <w:rFonts w:asciiTheme="minorHAnsi" w:hAnsiTheme="minorHAnsi"/>
-          <w:i/>
-        </w:rPr>
-        <w:t xml:space="preserve"> </w:t>
-      </w:r>
-      <w:r>
-        <w:rPr>
-          <w:rFonts w:asciiTheme="minorHAnsi" w:hAnsiTheme="minorHAnsi"/>
-          <w:i/>
-        </w:rPr>
-        <w:t>cases.</w:t>
-      </w:r>
-      <w:r>
-        <w:rPr>
-          <w:rFonts w:asciiTheme="minorHAnsi" w:hAnsiTheme="minorHAnsi"/>
-          <w:i/>
-        </w:rPr>
-        <w:t xml:space="preserve"> </w:t>
-      </w:r>
-      <w:r>
-        <w:rPr>
-          <w:rFonts w:asciiTheme="minorHAnsi" w:hAnsiTheme="minorHAnsi"/>
-          <w:i/>
-        </w:rPr>
         <w:t>This property is specified in bytes and has d</w:t>
       </w:r>
       <w:r>
@@ -19094,7 +18934,21 @@
           <w:rFonts w:asciiTheme="minorHAnsi" w:hAnsiTheme="minorHAnsi"/>
           <w:i/>
         </w:rPr>
-        <w:t>4096.</w:t>
+        <w:t>1000000</w:t>
+      </w:r>
+      <w:r>
+        <w:rPr>
+          <w:rFonts w:asciiTheme="minorHAnsi" w:hAnsiTheme="minorHAnsi"/>
+          <w:i/>
+        </w:rPr>
+        <w:t xml:space="preserve"> (1 MB)</w:t>
+      </w:r>
+      <w:r>
+        <w:rPr>
+          <w:rFonts w:asciiTheme="minorHAnsi" w:hAnsiTheme="minorHAnsi"/>
+          <w:i/>
+        </w:rPr>
+        <w:t>.</w:t>
       </w:r>
     </w:p>
     <w:p>
@@ -19125,60 +18979,152 @@
           <w:rFonts w:asciiTheme="minorHAnsi" w:hAnsiTheme="minorHAnsi"/>
           <w:i/>
         </w:rPr>
-        <w:t>cumulativ</w:t>
-      </w:r>
-      <w:r>
-        <w:rPr>
-          <w:rFonts w:asciiTheme="minorHAnsi" w:hAnsiTheme="minorHAnsi"/>
-          <w:i/>
-        </w:rPr>
-        <w:t>eBufferSizeForDiskWrite</w:t>
-      </w:r>
-      <w:r>
-        <w:rPr>
-          <w:rFonts w:asciiTheme="minorHAnsi" w:hAnsiTheme="minorHAnsi"/>
-          <w:i/>
-        </w:rPr>
-        <w:t xml:space="preserve"> - a performance </w:t>
-      </w:r>
-      <w:r>
-        <w:rPr>
-          <w:rFonts w:asciiTheme="minorHAnsi" w:hAnsiTheme="minorHAnsi"/>
-          <w:i/>
-        </w:rPr>
-        <w:t>tuning property. XADisk doesn’t write its transaction logs one-by-one separately, to the disk; it does so in big enough batches. This property mentions total size of transaction logs, in bytes, when such a disk write takes place.</w:t>
-      </w:r>
-      <w:r>
-        <w:rPr>
-          <w:rFonts w:asciiTheme="minorHAnsi" w:hAnsiTheme="minorHAnsi"/>
-          <w:i/>
-        </w:rPr>
-        <w:t xml:space="preserve"> Default value is 1000000</w:t>
-      </w:r>
-      <w:r>
-        <w:rPr>
-          <w:rFonts w:asciiTheme="minorHAnsi" w:hAnsiTheme="minorHAnsi"/>
-          <w:i/>
-        </w:rPr>
-        <w:t xml:space="preserve"> bytes</w:t>
-      </w:r>
-      <w:r>
-        <w:rPr>
-          <w:rFonts w:asciiTheme="minorHAnsi" w:hAnsiTheme="minorHAnsi"/>
-          <w:i/>
-        </w:rPr>
-        <w:t xml:space="preserve"> (1 MB)</w:t>
-      </w:r>
-      <w:r>
-        <w:rPr>
-          <w:rFonts w:asciiTheme="minorHAnsi" w:hAnsiTheme="minorHAnsi"/>
-          <w:i/>
-        </w:rPr>
-        <w:t>.</w:t>
-      </w:r>
-    </w:p>
-    <w:p>
-      <w:pPr>
+        <w:t xml:space="preserve">bufferSize - </w:t>
+      </w:r>
+      <w:r>
+        <w:rPr>
+          <w:rFonts w:asciiTheme="minorHAnsi" w:hAnsiTheme="minorHAnsi"/>
+          <w:i/>
+        </w:rPr>
+        <w:t xml:space="preserve">a performance tuning property. </w:t>
+      </w:r>
+      <w:r>
+        <w:rPr>
+          <w:rFonts w:asciiTheme="minorHAnsi" w:hAnsiTheme="minorHAnsi"/>
+          <w:i/>
+        </w:rPr>
+        <w:t>The i/o streams of XADisk</w:t>
+      </w:r>
+      <w:r>
+        <w:rPr>
+          <w:rFonts w:asciiTheme="minorHAnsi" w:hAnsiTheme="minorHAnsi"/>
+          <w:i/>
+        </w:rPr>
+        <w:t xml:space="preserve"> </w:t>
+      </w:r>
+      <w:r>
+        <w:rPr>
+          <w:rFonts w:asciiTheme="minorHAnsi" w:hAnsiTheme="minorHAnsi"/>
+          <w:i/>
+        </w:rPr>
+        <w:t>(</w:t>
+      </w:r>
+      <w:r>
+        <w:rPr>
+          <w:rFonts w:asciiTheme="minorHAnsi" w:hAnsiTheme="minorHAnsi"/>
+          <w:i/>
+        </w:rPr>
+        <w:t>XAFileInputStream</w:t>
+      </w:r>
+      <w:r>
+        <w:rPr>
+          <w:rFonts w:asciiTheme="minorHAnsi" w:hAnsiTheme="minorHAnsi"/>
+          <w:i/>
+        </w:rPr>
+        <w:t xml:space="preserve"> and XAFileOutputStream) </w:t>
+      </w:r>
+      <w:r>
+        <w:rPr>
+          <w:rFonts w:asciiTheme="minorHAnsi" w:hAnsiTheme="minorHAnsi"/>
+          <w:i/>
+        </w:rPr>
+        <w:t>use byte-buffers</w:t>
+      </w:r>
+      <w:r>
+        <w:rPr>
+          <w:rFonts w:asciiTheme="minorHAnsi" w:hAnsiTheme="minorHAnsi"/>
+          <w:i/>
+        </w:rPr>
+        <w:t xml:space="preserve"> </w:t>
+      </w:r>
+      <w:r>
+        <w:rPr>
+          <w:rFonts w:asciiTheme="minorHAnsi" w:hAnsiTheme="minorHAnsi"/>
+          <w:i/>
+        </w:rPr>
+        <w:t>for holding file's contents. These byte-buffers</w:t>
+      </w:r>
+      <w:r>
+        <w:rPr>
+          <w:rFonts w:asciiTheme="minorHAnsi" w:hAnsiTheme="minorHAnsi"/>
+          <w:i/>
+        </w:rPr>
+        <w:t xml:space="preserve"> </w:t>
+      </w:r>
+      <w:r>
+        <w:rPr>
+          <w:rFonts w:asciiTheme="minorHAnsi" w:hAnsiTheme="minorHAnsi"/>
+          <w:i/>
+        </w:rPr>
+        <w:t>are either from buffer pool or normally allocated (if the pool is exhausted).</w:t>
+      </w:r>
+      <w:r>
+        <w:rPr>
+          <w:rFonts w:asciiTheme="minorHAnsi" w:hAnsiTheme="minorHAnsi"/>
+          <w:i/>
+        </w:rPr>
+        <w:t xml:space="preserve"> </w:t>
+      </w:r>
+      <w:r>
+        <w:rPr>
+          <w:rFonts w:asciiTheme="minorHAnsi" w:hAnsiTheme="minorHAnsi"/>
+          <w:i/>
+        </w:rPr>
+        <w:t>This property decides the size of these byte-buffers, both for pooled and normal</w:t>
+      </w:r>
+      <w:r>
+        <w:rPr>
+          <w:rFonts w:asciiTheme="minorHAnsi" w:hAnsiTheme="minorHAnsi"/>
+          <w:i/>
+        </w:rPr>
+        <w:t xml:space="preserve"> </w:t>
+      </w:r>
+      <w:r>
+        <w:rPr>
+          <w:rFonts w:asciiTheme="minorHAnsi" w:hAnsiTheme="minorHAnsi"/>
+          <w:i/>
+        </w:rPr>
+        <w:t>cases.</w:t>
+      </w:r>
+      <w:r>
+        <w:rPr>
+          <w:rFonts w:asciiTheme="minorHAnsi" w:hAnsiTheme="minorHAnsi"/>
+          <w:i/>
+        </w:rPr>
+        <w:t xml:space="preserve"> </w:t>
+      </w:r>
+      <w:r>
+        <w:rPr>
+          <w:rFonts w:asciiTheme="minorHAnsi" w:hAnsiTheme="minorHAnsi"/>
+          <w:i/>
+        </w:rPr>
+        <w:t>This property is specified in bytes and has d</w:t>
+      </w:r>
+      <w:r>
+        <w:rPr>
+          <w:rFonts w:asciiTheme="minorHAnsi" w:hAnsiTheme="minorHAnsi"/>
+          <w:i/>
+        </w:rPr>
+        <w:t xml:space="preserve">efault value </w:t>
+      </w:r>
+      <w:r>
+        <w:rPr>
+          <w:rFonts w:asciiTheme="minorHAnsi" w:hAnsiTheme="minorHAnsi"/>
+          <w:i/>
+        </w:rPr>
+        <w:t xml:space="preserve">of </w:t>
+      </w:r>
+      <w:r>
+        <w:rPr>
+          <w:rFonts w:asciiTheme="minorHAnsi" w:hAnsiTheme="minorHAnsi"/>
+          <w:i/>
+        </w:rPr>
+        <w:t>4096.</w:t>
+      </w:r>
+    </w:p>
+    <w:p>
+      <w:pPr>
+        <w:pStyle w:val="ListParagraph"/>
         <w:spacing w:line="276" w:lineRule="auto"/>
         <w:rPr>
           <w:rFonts w:asciiTheme="minorHAnsi" w:hAnsiTheme="minorHAnsi"/>
@@ -19204,112 +19150,56 @@
           <w:rFonts w:asciiTheme="minorHAnsi" w:hAnsiTheme="minorHAnsi"/>
           <w:i/>
         </w:rPr>
-        <w:t>directBufferIdleTime/nonDirectBufferIdleTime - a performance tuning property. This is the nu</w:t>
-      </w:r>
-      <w:r>
-        <w:rPr>
-          <w:rFonts w:asciiTheme="minorHAnsi" w:hAnsiTheme="minorHAnsi"/>
-          <w:i/>
-        </w:rPr>
-        <w:t>mber of seconds after which any ‘direct</w:t>
-      </w:r>
-      <w:r>
-        <w:rPr>
-          <w:rFonts w:asciiTheme="minorHAnsi" w:hAnsiTheme="minorHAnsi"/>
-          <w:i/>
-        </w:rPr>
-        <w:t>’</w:t>
-      </w:r>
-      <w:r>
-        <w:rPr>
-          <w:rFonts w:asciiTheme="minorHAnsi" w:hAnsiTheme="minorHAnsi"/>
-          <w:i/>
-        </w:rPr>
-        <w:t>/</w:t>
-      </w:r>
-      <w:r>
-        <w:rPr>
-          <w:rFonts w:asciiTheme="minorHAnsi" w:hAnsiTheme="minorHAnsi"/>
-          <w:i/>
-        </w:rPr>
-        <w:t>’</w:t>
-      </w:r>
-      <w:r>
-        <w:rPr>
-          <w:rFonts w:asciiTheme="minorHAnsi" w:hAnsiTheme="minorHAnsi"/>
-          <w:i/>
-        </w:rPr>
-        <w:t xml:space="preserve">nonDirect’ </w:t>
-      </w:r>
-      <w:r>
-        <w:rPr>
-          <w:rFonts w:asciiTheme="minorHAnsi" w:hAnsiTheme="minorHAnsi"/>
-          <w:i/>
-        </w:rPr>
-        <w:t xml:space="preserve">pooled buffer </w:t>
-      </w:r>
-      <w:r>
-        <w:rPr>
-          <w:rFonts w:asciiTheme="minorHAnsi" w:hAnsiTheme="minorHAnsi"/>
-          <w:i/>
-        </w:rPr>
-        <w:t xml:space="preserve">is considered idle if not in use. </w:t>
-      </w:r>
-      <w:r>
-        <w:rPr>
-          <w:rFonts w:asciiTheme="minorHAnsi" w:hAnsiTheme="minorHAnsi"/>
-          <w:i/>
-        </w:rPr>
-        <w:t xml:space="preserve">Default value is 100 seconds. </w:t>
-      </w:r>
-      <w:r>
-        <w:rPr>
-          <w:rFonts w:asciiTheme="minorHAnsi" w:hAnsiTheme="minorHAnsi"/>
-          <w:i/>
-        </w:rPr>
-        <w:t>An idle b</w:t>
-      </w:r>
-      <w:r>
-        <w:rPr>
-          <w:rFonts w:asciiTheme="minorHAnsi" w:hAnsiTheme="minorHAnsi"/>
-          <w:i/>
-        </w:rPr>
-        <w:t xml:space="preserve">uffer is </w:t>
-      </w:r>
-      <w:r>
-        <w:rPr>
-          <w:rFonts w:asciiTheme="minorHAnsi" w:hAnsiTheme="minorHAnsi"/>
-          <w:i/>
-        </w:rPr>
-        <w:t xml:space="preserve">freed by a background thread which runs periodically. The frequency of this </w:t>
-      </w:r>
-      <w:r>
-        <w:rPr>
-          <w:rFonts w:asciiTheme="minorHAnsi" w:hAnsiTheme="minorHAnsi"/>
-          <w:i/>
-        </w:rPr>
-        <w:t xml:space="preserve">thread </w:t>
-      </w:r>
-      <w:r>
-        <w:rPr>
-          <w:rFonts w:asciiTheme="minorHAnsi" w:hAnsiTheme="minorHAnsi"/>
-          <w:i/>
-        </w:rPr>
-        <w:t xml:space="preserve">is decided by </w:t>
-      </w:r>
-      <w:r>
-        <w:rPr>
-          <w:rFonts w:asciiTheme="minorHAnsi" w:hAnsiTheme="minorHAnsi"/>
-          <w:i/>
-        </w:rPr>
-        <w:t xml:space="preserve">another </w:t>
-      </w:r>
-      <w:r>
-        <w:rPr>
-          <w:rFonts w:asciiTheme="minorHAnsi" w:hAnsiTheme="minorHAnsi"/>
-          <w:i/>
-        </w:rPr>
-        <w:t>property called bufferPoolRelieverInterval.</w:t>
+        <w:t>cumulativ</w:t>
+      </w:r>
+      <w:r>
+        <w:rPr>
+          <w:rFonts w:asciiTheme="minorHAnsi" w:hAnsiTheme="minorHAnsi"/>
+          <w:i/>
+        </w:rPr>
+        <w:t>eBufferSizeForDiskWrite</w:t>
+      </w:r>
+      <w:r>
+        <w:rPr>
+          <w:rFonts w:asciiTheme="minorHAnsi" w:hAnsiTheme="minorHAnsi"/>
+          <w:i/>
+        </w:rPr>
+        <w:t xml:space="preserve"> - a performance </w:t>
+      </w:r>
+      <w:r>
+        <w:rPr>
+          <w:rFonts w:asciiTheme="minorHAnsi" w:hAnsiTheme="minorHAnsi"/>
+          <w:i/>
+        </w:rPr>
+        <w:t>tuning property. XADisk doesn’t write its transaction logs one-by-one separately, to the disk; it does so in big enough batches. This property mentions total size of transaction logs, in bytes, when such a disk write takes place.</w:t>
+      </w:r>
+      <w:r>
+        <w:rPr>
+          <w:rFonts w:asciiTheme="minorHAnsi" w:hAnsiTheme="minorHAnsi"/>
+          <w:i/>
+        </w:rPr>
+        <w:t xml:space="preserve"> Default value is 1000000</w:t>
+      </w:r>
+      <w:r>
+        <w:rPr>
+          <w:rFonts w:asciiTheme="minorHAnsi" w:hAnsiTheme="minorHAnsi"/>
+          <w:i/>
+        </w:rPr>
+        <w:t xml:space="preserve"> bytes</w:t>
+      </w:r>
+      <w:r>
+        <w:rPr>
+          <w:rFonts w:asciiTheme="minorHAnsi" w:hAnsiTheme="minorHAnsi"/>
+          <w:i/>
+        </w:rPr>
+        <w:t xml:space="preserve"> (1 MB)</w:t>
+      </w:r>
+      <w:r>
+        <w:rPr>
+          <w:rFonts w:asciiTheme="minorHAnsi" w:hAnsiTheme="minorHAnsi"/>
+          <w:i/>
+        </w:rPr>
+        <w:t>.</w:t>
       </w:r>
     </w:p>
     <w:p>
@@ -19339,6 +19229,141 @@
           <w:rFonts w:asciiTheme="minorHAnsi" w:hAnsiTheme="minorHAnsi"/>
           <w:i/>
         </w:rPr>
+        <w:t>directBufferIdleTime/nonDirectBufferIdleTime - a performance tuning property. This is the nu</w:t>
+      </w:r>
+      <w:r>
+        <w:rPr>
+          <w:rFonts w:asciiTheme="minorHAnsi" w:hAnsiTheme="minorHAnsi"/>
+          <w:i/>
+        </w:rPr>
+        <w:t>mber of seconds after which any ‘direct</w:t>
+      </w:r>
+      <w:r>
+        <w:rPr>
+          <w:rFonts w:asciiTheme="minorHAnsi" w:hAnsiTheme="minorHAnsi"/>
+          <w:i/>
+        </w:rPr>
+        <w:t>’</w:t>
+      </w:r>
+      <w:r>
+        <w:rPr>
+          <w:rFonts w:asciiTheme="minorHAnsi" w:hAnsiTheme="minorHAnsi"/>
+          <w:i/>
+        </w:rPr>
+        <w:t>/</w:t>
+      </w:r>
+      <w:r>
+        <w:rPr>
+          <w:rFonts w:asciiTheme="minorHAnsi" w:hAnsiTheme="minorHAnsi"/>
+          <w:i/>
+        </w:rPr>
+        <w:t>’</w:t>
+      </w:r>
+      <w:r>
+        <w:rPr>
+          <w:rFonts w:asciiTheme="minorHAnsi" w:hAnsiTheme="minorHAnsi"/>
+          <w:i/>
+        </w:rPr>
+        <w:t xml:space="preserve">nonDirect’ </w:t>
+      </w:r>
+      <w:r>
+        <w:rPr>
+          <w:rFonts w:asciiTheme="minorHAnsi" w:hAnsiTheme="minorHAnsi"/>
+          <w:i/>
+        </w:rPr>
+        <w:t xml:space="preserve">pooled buffer </w:t>
+      </w:r>
+      <w:r>
+        <w:rPr>
+          <w:rFonts w:asciiTheme="minorHAnsi" w:hAnsiTheme="minorHAnsi"/>
+          <w:i/>
+        </w:rPr>
+        <w:t xml:space="preserve">is considered idle if not in use. </w:t>
+      </w:r>
+      <w:r>
+        <w:rPr>
+          <w:rFonts w:asciiTheme="minorHAnsi" w:hAnsiTheme="minorHAnsi"/>
+          <w:i/>
+        </w:rPr>
+        <w:t xml:space="preserve">Default value is 100 seconds. </w:t>
+      </w:r>
+      <w:r>
+        <w:rPr>
+          <w:rFonts w:asciiTheme="minorHAnsi" w:hAnsiTheme="minorHAnsi"/>
+          <w:i/>
+        </w:rPr>
+        <w:t>An idle b</w:t>
+      </w:r>
+      <w:r>
+        <w:rPr>
+          <w:rFonts w:asciiTheme="minorHAnsi" w:hAnsiTheme="minorHAnsi"/>
+          <w:i/>
+        </w:rPr>
+        <w:t xml:space="preserve">uffer is </w:t>
+      </w:r>
+      <w:r>
+        <w:rPr>
+          <w:rFonts w:asciiTheme="minorHAnsi" w:hAnsiTheme="minorHAnsi"/>
+          <w:i/>
+        </w:rPr>
+        <w:t xml:space="preserve">freed by a background thread which runs periodically. The frequency of this </w:t>
+      </w:r>
+      <w:r>
+        <w:rPr>
+          <w:rFonts w:asciiTheme="minorHAnsi" w:hAnsiTheme="minorHAnsi"/>
+          <w:i/>
+        </w:rPr>
+        <w:t xml:space="preserve">thread </w:t>
+      </w:r>
+      <w:r>
+        <w:rPr>
+          <w:rFonts w:asciiTheme="minorHAnsi" w:hAnsiTheme="minorHAnsi"/>
+          <w:i/>
+        </w:rPr>
+        <w:t xml:space="preserve">is decided by </w:t>
+      </w:r>
+      <w:r>
+        <w:rPr>
+          <w:rFonts w:asciiTheme="minorHAnsi" w:hAnsiTheme="minorHAnsi"/>
+          <w:i/>
+        </w:rPr>
+        <w:t xml:space="preserve">another </w:t>
+      </w:r>
+      <w:r>
+        <w:rPr>
+          <w:rFonts w:asciiTheme="minorHAnsi" w:hAnsiTheme="minorHAnsi"/>
+          <w:i/>
+        </w:rPr>
+        <w:t>property called bufferPoolRelieverInterval.</w:t>
+      </w:r>
+    </w:p>
+    <w:p>
+      <w:pPr>
+        <w:spacing w:line="276" w:lineRule="auto"/>
+        <w:rPr>
+          <w:rFonts w:asciiTheme="minorHAnsi" w:hAnsiTheme="minorHAnsi"/>
+          <w:i/>
+        </w:rPr>
+      </w:pPr>
+    </w:p>
+    <w:p>
+      <w:pPr>
+        <w:pStyle w:val="ListParagraph"/>
+        <w:numPr>
+          <w:ilvl w:val="1"/>
+          <w:numId w:val="6"/>
+        </w:numPr>
+        <w:spacing w:line="276" w:lineRule="auto"/>
+        <w:rPr>
+          <w:rFonts w:asciiTheme="minorHAnsi" w:hAnsiTheme="minorHAnsi"/>
+          <w:i/>
+        </w:rPr>
+      </w:pPr>
+      <w:r>
+        <w:rPr>
+          <w:rFonts w:asciiTheme="minorHAnsi" w:hAnsiTheme="minorHAnsi"/>
+          <w:i/>
+        </w:rPr>
         <w:t>bufferPoolRelieverInterval</w:t>
       </w:r>
       <w:r>
@@ -19547,7 +19572,15 @@
           <w:rFonts w:asciiTheme="minorHAnsi" w:hAnsiTheme="minorHAnsi"/>
           <w:i/>
         </w:rPr>
-        <w:t>). This WorkManager implementation relies on a JDK utility class java.util.concurrent.ThreadPoolExecutor. The three tuning properties mentioned here are used as-is to set the properties corePoolSize,</w:t>
+        <w:t xml:space="preserve">). This WorkManager </w:t>
+      </w:r>
+      <w:r>
+        <w:rPr>
+          <w:rFonts w:asciiTheme="minorHAnsi" w:hAnsiTheme="minorHAnsi"/>
+          <w:i/>
+        </w:rPr>
+        <w:lastRenderedPageBreak/>
+        <w:t>implementation relies on a JDK utility class java.util.concurrent.ThreadPoolExecutor. The three tuning properties mentioned here are used as-is to set the properties corePoolSize,</w:t>
       </w:r>
       <w:r>
         <w:rPr>
@@ -21016,7 +21049,7 @@
           <w:rPr>
             <w:noProof/>
           </w:rPr>
-          <w:t>23</w:t>
+          <w:t>36</w:t>
         </w:r>
         <w:r>
           <w:rPr>
@@ -24951,7 +24984,7 @@
 </file>
 
 <file path=customXml/itemProps2.xml><?xml version="1.0" encoding="utf-8"?>
-<ds:datastoreItem xmlns:ds="http://schemas.openxmlformats.org/officeDocument/2006/customXml" ds:itemID="{051A7EAB-D9D3-4B3D-8074-18A29AD03CC7}">
+<ds:datastoreItem xmlns:ds="http://schemas.openxmlformats.org/officeDocument/2006/customXml" ds:itemID="{31CE3DB1-CCDD-4351-AA5D-EDE7BEBED025}">
   <ds:schemaRefs>
     <ds:schemaRef ds:uri="http://schemas.openxmlformats.org/officeDocument/2006/bibliography"/>
   </ds:schemaRefs>

</xml_diff>

<commit_message>
File/Directory overlap related documentation edit.
</commit_message>
<xml_diff>
--- a/documentation/User Guide.docx
+++ b/documentation/User Guide.docx
@@ -2334,12 +2334,7 @@
       </w:pPr>
       <w:bookmarkStart w:id="0" w:name="_Toc293165377"/>
       <w:r>
-        <w:t>Prerequisite</w:t>
-      </w:r>
-      <w:bookmarkStart w:id="1" w:name="_GoBack"/>
-      <w:bookmarkEnd w:id="1"/>
-      <w:r>
-        <w:t>s</w:t>
+        <w:t>Prerequisites</w:t>
       </w:r>
       <w:bookmarkEnd w:id="0"/>
     </w:p>
@@ -2505,7 +2500,7 @@
       <w:pPr>
         <w:pStyle w:val="Heading1"/>
       </w:pPr>
-      <w:bookmarkStart w:id="2" w:name="_Toc293165378"/>
+      <w:bookmarkStart w:id="1" w:name="_Toc293165378"/>
       <w:r>
         <w:t xml:space="preserve">Additional </w:t>
       </w:r>
@@ -2515,7 +2510,7 @@
       <w:r>
         <w:t>s</w:t>
       </w:r>
-      <w:bookmarkEnd w:id="2"/>
+      <w:bookmarkEnd w:id="1"/>
     </w:p>
     <w:p>
       <w:pPr>
@@ -2646,14 +2641,14 @@
       <w:pPr>
         <w:pStyle w:val="Heading1"/>
       </w:pPr>
-      <w:bookmarkStart w:id="3" w:name="_Toc293165379"/>
+      <w:bookmarkStart w:id="2" w:name="_Toc293165379"/>
       <w:r>
         <w:t>Introductio</w:t>
       </w:r>
       <w:r>
         <w:t>n</w:t>
       </w:r>
-      <w:bookmarkEnd w:id="3"/>
+      <w:bookmarkEnd w:id="2"/>
     </w:p>
     <w:p>
       <w:pPr>
@@ -4847,14 +4842,14 @@
       <w:pPr>
         <w:pStyle w:val="Heading1"/>
       </w:pPr>
-      <w:bookmarkStart w:id="4" w:name="_Toc293165380"/>
+      <w:bookmarkStart w:id="3" w:name="_Toc293165380"/>
       <w:r>
         <w:t xml:space="preserve">XADisk </w:t>
       </w:r>
       <w:r>
         <w:t>Fundamentals</w:t>
       </w:r>
-      <w:bookmarkEnd w:id="4"/>
+      <w:bookmarkEnd w:id="3"/>
     </w:p>
     <w:p>
       <w:pPr>
@@ -5733,26 +5728,233 @@
         <w:rPr>
           <w:rFonts w:asciiTheme="minorHAnsi" w:hAnsiTheme="minorHAnsi"/>
         </w:rPr>
-        <w:t>common</w:t>
-      </w:r>
-      <w:r>
-        <w:rPr>
-          <w:rFonts w:asciiTheme="minorHAnsi" w:hAnsiTheme="minorHAnsi"/>
-        </w:rPr>
-        <w:t xml:space="preserve"> set of </w:t>
+        <w:t xml:space="preserve">overlapping </w:t>
+      </w:r>
+      <w:r>
+        <w:rPr>
+          <w:rFonts w:asciiTheme="minorHAnsi" w:hAnsiTheme="minorHAnsi"/>
+        </w:rPr>
+        <w:t xml:space="preserve">set of </w:t>
       </w:r>
       <w:r>
         <w:rPr>
           <w:rFonts w:asciiTheme="minorHAnsi" w:hAnsiTheme="minorHAnsi"/>
           <w:bCs/>
         </w:rPr>
-        <w:t>files/directorie</w:t>
+        <w:t>files</w:t>
       </w:r>
       <w:r>
         <w:rPr>
           <w:rFonts w:asciiTheme="minorHAnsi" w:hAnsiTheme="minorHAnsi"/>
           <w:bCs/>
         </w:rPr>
+        <w:t>/directories</w:t>
+      </w:r>
+      <w:r>
+        <w:rPr>
+          <w:rFonts w:asciiTheme="minorHAnsi" w:hAnsiTheme="minorHAnsi"/>
+          <w:bCs/>
+        </w:rPr>
+        <w:t xml:space="preserve"> (</w:t>
+      </w:r>
+      <w:r>
+        <w:rPr>
+          <w:rFonts w:asciiTheme="minorHAnsi" w:hAnsiTheme="minorHAnsi"/>
+          <w:bCs/>
+        </w:rPr>
+        <w:t xml:space="preserve">though, </w:t>
+      </w:r>
+      <w:r>
+        <w:rPr>
+          <w:rFonts w:asciiTheme="minorHAnsi" w:hAnsiTheme="minorHAnsi"/>
+          <w:bCs/>
+        </w:rPr>
+        <w:t xml:space="preserve">there can be non-overlapping set of files </w:t>
+      </w:r>
+      <w:r>
+        <w:rPr>
+          <w:rFonts w:asciiTheme="minorHAnsi" w:hAnsiTheme="minorHAnsi"/>
+          <w:bCs/>
+        </w:rPr>
+        <w:t>under</w:t>
+      </w:r>
+      <w:r>
+        <w:rPr>
+          <w:rFonts w:asciiTheme="minorHAnsi" w:hAnsiTheme="minorHAnsi"/>
+          <w:bCs/>
+        </w:rPr>
+        <w:t xml:space="preserve"> a common parent directory</w:t>
+      </w:r>
+      <w:r>
+        <w:rPr>
+          <w:rFonts w:asciiTheme="minorHAnsi" w:hAnsiTheme="minorHAnsi"/>
+          <w:bCs/>
+        </w:rPr>
+        <w:t>)</w:t>
+      </w:r>
+      <w:r>
+        <w:rPr>
+          <w:rFonts w:asciiTheme="minorHAnsi" w:hAnsiTheme="minorHAnsi"/>
+          <w:bCs/>
+        </w:rPr>
+        <w:t xml:space="preserve">. So, for example, </w:t>
+      </w:r>
+      <w:proofErr w:type="gramStart"/>
+      <w:r>
+        <w:rPr>
+          <w:rFonts w:asciiTheme="minorHAnsi" w:hAnsiTheme="minorHAnsi"/>
+          <w:bCs/>
+        </w:rPr>
+        <w:t>an</w:t>
+      </w:r>
+      <w:proofErr w:type="gramEnd"/>
+      <w:r>
+        <w:rPr>
+          <w:rFonts w:asciiTheme="minorHAnsi" w:hAnsiTheme="minorHAnsi"/>
+          <w:bCs/>
+        </w:rPr>
+        <w:t xml:space="preserve"> XADisk instance </w:t>
+      </w:r>
+      <w:r>
+        <w:rPr>
+          <w:rFonts w:asciiTheme="minorHAnsi" w:hAnsiTheme="minorHAnsi"/>
+          <w:bCs/>
+          <w:i/>
+        </w:rPr>
+        <w:t>xad1</w:t>
+      </w:r>
+      <w:r>
+        <w:rPr>
+          <w:rFonts w:asciiTheme="minorHAnsi" w:hAnsiTheme="minorHAnsi"/>
+          <w:bCs/>
+        </w:rPr>
+        <w:t xml:space="preserve"> </w:t>
+      </w:r>
+      <w:r>
+        <w:rPr>
+          <w:rFonts w:asciiTheme="minorHAnsi" w:hAnsiTheme="minorHAnsi"/>
+          <w:bCs/>
+        </w:rPr>
+        <w:t xml:space="preserve">can be </w:t>
+      </w:r>
+      <w:r>
+        <w:rPr>
+          <w:rFonts w:asciiTheme="minorHAnsi" w:hAnsiTheme="minorHAnsi"/>
+          <w:bCs/>
+        </w:rPr>
+        <w:t xml:space="preserve">used </w:t>
+      </w:r>
+      <w:r>
+        <w:rPr>
+          <w:rFonts w:asciiTheme="minorHAnsi" w:hAnsiTheme="minorHAnsi"/>
+          <w:bCs/>
+        </w:rPr>
+        <w:t xml:space="preserve">for </w:t>
+      </w:r>
+      <w:r>
+        <w:rPr>
+          <w:rFonts w:asciiTheme="minorHAnsi" w:hAnsiTheme="minorHAnsi"/>
+          <w:bCs/>
+        </w:rPr>
+        <w:t xml:space="preserve">operations on </w:t>
+      </w:r>
+      <w:r>
+        <w:rPr>
+          <w:rFonts w:asciiTheme="minorHAnsi" w:hAnsiTheme="minorHAnsi"/>
+          <w:bCs/>
+        </w:rPr>
+        <w:t>a set of</w:t>
+      </w:r>
+      <w:r>
+        <w:rPr>
+          <w:rFonts w:asciiTheme="minorHAnsi" w:hAnsiTheme="minorHAnsi"/>
+          <w:bCs/>
+        </w:rPr>
+        <w:t xml:space="preserve"> </w:t>
+      </w:r>
+      <w:r>
+        <w:rPr>
+          <w:rFonts w:asciiTheme="minorHAnsi" w:hAnsiTheme="minorHAnsi"/>
+          <w:bCs/>
+        </w:rPr>
+        <w:t xml:space="preserve">files/directories, </w:t>
+      </w:r>
+      <w:r>
+        <w:rPr>
+          <w:rFonts w:asciiTheme="minorHAnsi" w:hAnsiTheme="minorHAnsi"/>
+          <w:bCs/>
+        </w:rPr>
+        <w:t xml:space="preserve">and </w:t>
+      </w:r>
+      <w:r>
+        <w:rPr>
+          <w:rFonts w:asciiTheme="minorHAnsi" w:hAnsiTheme="minorHAnsi"/>
+          <w:bCs/>
+        </w:rPr>
+        <w:t xml:space="preserve">another instance </w:t>
+      </w:r>
+      <w:r>
+        <w:rPr>
+          <w:rFonts w:asciiTheme="minorHAnsi" w:hAnsiTheme="minorHAnsi"/>
+          <w:bCs/>
+          <w:i/>
+        </w:rPr>
+        <w:t>xad2</w:t>
+      </w:r>
+      <w:r>
+        <w:rPr>
+          <w:rFonts w:asciiTheme="minorHAnsi" w:hAnsiTheme="minorHAnsi"/>
+          <w:bCs/>
+        </w:rPr>
+        <w:t xml:space="preserve"> </w:t>
+      </w:r>
+      <w:r>
+        <w:rPr>
+          <w:rFonts w:asciiTheme="minorHAnsi" w:hAnsiTheme="minorHAnsi"/>
+          <w:bCs/>
+        </w:rPr>
+        <w:t xml:space="preserve">can be used </w:t>
+      </w:r>
+      <w:r>
+        <w:rPr>
+          <w:rFonts w:asciiTheme="minorHAnsi" w:hAnsiTheme="minorHAnsi"/>
+          <w:bCs/>
+        </w:rPr>
+        <w:t xml:space="preserve">for operations on </w:t>
+      </w:r>
+      <w:r>
+        <w:rPr>
+          <w:rFonts w:asciiTheme="minorHAnsi" w:hAnsiTheme="minorHAnsi"/>
+          <w:bCs/>
+        </w:rPr>
+        <w:t xml:space="preserve">a </w:t>
+      </w:r>
+      <w:r>
+        <w:rPr>
+          <w:rFonts w:asciiTheme="minorHAnsi" w:hAnsiTheme="minorHAnsi"/>
+          <w:bCs/>
+        </w:rPr>
+        <w:t xml:space="preserve">different </w:t>
+      </w:r>
+      <w:r>
+        <w:rPr>
+          <w:rFonts w:asciiTheme="minorHAnsi" w:hAnsiTheme="minorHAnsi"/>
+          <w:bCs/>
+        </w:rPr>
+        <w:t xml:space="preserve">set of </w:t>
+      </w:r>
+      <w:r>
+        <w:rPr>
+          <w:rFonts w:asciiTheme="minorHAnsi" w:hAnsiTheme="minorHAnsi"/>
+          <w:bCs/>
+        </w:rPr>
+        <w:t>file</w:t>
+      </w:r>
+      <w:r>
+        <w:rPr>
+          <w:rFonts w:asciiTheme="minorHAnsi" w:hAnsiTheme="minorHAnsi"/>
+          <w:bCs/>
+        </w:rPr>
         <w:t>s</w:t>
       </w:r>
       <w:r>
@@ -5760,258 +5962,114 @@
           <w:rFonts w:asciiTheme="minorHAnsi" w:hAnsiTheme="minorHAnsi"/>
           <w:bCs/>
         </w:rPr>
-        <w:t xml:space="preserve">. So, for example, </w:t>
+        <w:t>/directories, wherever these files/directories are</w:t>
       </w:r>
       <w:r>
         <w:rPr>
           <w:rFonts w:asciiTheme="minorHAnsi" w:hAnsiTheme="minorHAnsi"/>
           <w:bCs/>
         </w:rPr>
-        <w:t xml:space="preserve">if </w:t>
-      </w:r>
-      <w:proofErr w:type="gramStart"/>
-      <w:r>
+        <w:t>.</w:t>
+      </w:r>
+    </w:p>
+    <w:p>
+      <w:pPr>
+        <w:spacing w:line="276" w:lineRule="auto"/>
+        <w:ind w:left="1440" w:firstLine="720"/>
         <w:rPr>
           <w:rFonts w:asciiTheme="minorHAnsi" w:hAnsiTheme="minorHAnsi"/>
           <w:bCs/>
         </w:rPr>
-        <w:t>an</w:t>
-      </w:r>
-      <w:proofErr w:type="gramEnd"/>
-      <w:r>
+      </w:pPr>
+    </w:p>
+    <w:p>
+      <w:pPr>
+        <w:spacing w:line="276" w:lineRule="auto"/>
+        <w:ind w:left="1440" w:firstLine="720"/>
         <w:rPr>
           <w:rFonts w:asciiTheme="minorHAnsi" w:hAnsiTheme="minorHAnsi"/>
           <w:bCs/>
         </w:rPr>
-        <w:t xml:space="preserve"> XADisk instance </w:t>
-      </w:r>
+      </w:pPr>
       <w:r>
         <w:rPr>
           <w:rFonts w:asciiTheme="minorHAnsi" w:hAnsiTheme="minorHAnsi"/>
           <w:bCs/>
-          <w:i/>
-        </w:rPr>
-        <w:t>xad1</w:t>
+        </w:rPr>
+        <w:t xml:space="preserve">The above paragraph reminds us of </w:t>
       </w:r>
       <w:r>
         <w:rPr>
           <w:rFonts w:asciiTheme="minorHAnsi" w:hAnsiTheme="minorHAnsi"/>
           <w:bCs/>
         </w:rPr>
-        <w:t xml:space="preserve"> is used </w:t>
+        <w:t xml:space="preserve">scalability. </w:t>
       </w:r>
       <w:r>
         <w:rPr>
           <w:rFonts w:asciiTheme="minorHAnsi" w:hAnsiTheme="minorHAnsi"/>
           <w:bCs/>
         </w:rPr>
-        <w:t xml:space="preserve">for </w:t>
+        <w:t>If your applications want to operate heavily on files/directories inside /</w:t>
       </w:r>
       <w:r>
         <w:rPr>
           <w:rFonts w:asciiTheme="minorHAnsi" w:hAnsiTheme="minorHAnsi"/>
           <w:bCs/>
         </w:rPr>
-        <w:t xml:space="preserve">operations on </w:t>
+        <w:t>root/data/</w:t>
       </w:r>
       <w:r>
         <w:rPr>
           <w:rFonts w:asciiTheme="minorHAnsi" w:hAnsiTheme="minorHAnsi"/>
           <w:bCs/>
         </w:rPr>
-        <w:t xml:space="preserve">all </w:t>
+        <w:t xml:space="preserve">, and if one XADisk instance is not enough to scale to the heavy load; one can use multiple XADisk instances and </w:t>
       </w:r>
       <w:r>
         <w:rPr>
           <w:rFonts w:asciiTheme="minorHAnsi" w:hAnsiTheme="minorHAnsi"/>
           <w:bCs/>
         </w:rPr>
-        <w:t xml:space="preserve">files/directories under </w:t>
+        <w:t xml:space="preserve">the load can be </w:t>
       </w:r>
       <w:r>
         <w:rPr>
           <w:rFonts w:asciiTheme="minorHAnsi" w:hAnsiTheme="minorHAnsi"/>
           <w:bCs/>
-          <w:i/>
-        </w:rPr>
-        <w:t>/root/home</w:t>
+        </w:rPr>
+        <w:t xml:space="preserve">distributed </w:t>
       </w:r>
       <w:r>
         <w:rPr>
           <w:rFonts w:asciiTheme="minorHAnsi" w:hAnsiTheme="minorHAnsi"/>
           <w:bCs/>
         </w:rPr>
-        <w:t xml:space="preserve">, then another instance </w:t>
+        <w:t>among them</w:t>
       </w:r>
       <w:r>
         <w:rPr>
           <w:rFonts w:asciiTheme="minorHAnsi" w:hAnsiTheme="minorHAnsi"/>
           <w:bCs/>
-          <w:i/>
-        </w:rPr>
-        <w:t>xad2</w:t>
+        </w:rPr>
+        <w:t xml:space="preserve"> (with the above con</w:t>
       </w:r>
       <w:r>
         <w:rPr>
           <w:rFonts w:asciiTheme="minorHAnsi" w:hAnsiTheme="minorHAnsi"/>
           <w:bCs/>
         </w:rPr>
-        <w:t xml:space="preserve"> should not be used </w:t>
+        <w:t>straint of non-overlapping files/directories</w:t>
       </w:r>
       <w:r>
         <w:rPr>
           <w:rFonts w:asciiTheme="minorHAnsi" w:hAnsiTheme="minorHAnsi"/>
           <w:bCs/>
         </w:rPr>
-        <w:t xml:space="preserve">for operations on any of the </w:t>
-      </w:r>
-      <w:r>
-        <w:rPr>
-          <w:rFonts w:asciiTheme="minorHAnsi" w:hAnsiTheme="minorHAnsi"/>
-          <w:bCs/>
-        </w:rPr>
-        <w:t>file</w:t>
-      </w:r>
-      <w:r>
-        <w:rPr>
-          <w:rFonts w:asciiTheme="minorHAnsi" w:hAnsiTheme="minorHAnsi"/>
-          <w:bCs/>
-        </w:rPr>
-        <w:t>s</w:t>
-      </w:r>
-      <w:r>
-        <w:rPr>
-          <w:rFonts w:asciiTheme="minorHAnsi" w:hAnsiTheme="minorHAnsi"/>
-          <w:bCs/>
-        </w:rPr>
-        <w:t xml:space="preserve">/directories under </w:t>
-      </w:r>
-      <w:r>
-        <w:rPr>
-          <w:rFonts w:asciiTheme="minorHAnsi" w:hAnsiTheme="minorHAnsi"/>
-          <w:bCs/>
-          <w:i/>
-        </w:rPr>
-        <w:t>/root/home</w:t>
-      </w:r>
-      <w:r>
-        <w:rPr>
-          <w:rFonts w:asciiTheme="minorHAnsi" w:hAnsiTheme="minorHAnsi"/>
-          <w:bCs/>
-        </w:rPr>
-        <w:t>.</w:t>
-      </w:r>
-    </w:p>
-    <w:p>
-      <w:pPr>
-        <w:spacing w:line="276" w:lineRule="auto"/>
-        <w:ind w:left="1440" w:firstLine="720"/>
-        <w:rPr>
-          <w:rFonts w:asciiTheme="minorHAnsi" w:hAnsiTheme="minorHAnsi"/>
-          <w:bCs/>
-        </w:rPr>
-      </w:pPr>
-    </w:p>
-    <w:p>
-      <w:pPr>
-        <w:spacing w:line="276" w:lineRule="auto"/>
-        <w:ind w:left="1440" w:firstLine="720"/>
-        <w:rPr>
-          <w:rFonts w:asciiTheme="minorHAnsi" w:hAnsiTheme="minorHAnsi"/>
-          <w:bCs/>
-        </w:rPr>
-      </w:pPr>
-      <w:r>
-        <w:rPr>
-          <w:rFonts w:asciiTheme="minorHAnsi" w:hAnsiTheme="minorHAnsi"/>
-          <w:bCs/>
-        </w:rPr>
-        <w:t xml:space="preserve">The above paragraph reminds us of </w:t>
-      </w:r>
-      <w:r>
-        <w:rPr>
-          <w:rFonts w:asciiTheme="minorHAnsi" w:hAnsiTheme="minorHAnsi"/>
-          <w:bCs/>
-        </w:rPr>
-        <w:t xml:space="preserve">scalability. </w:t>
-      </w:r>
-      <w:r>
-        <w:rPr>
-          <w:rFonts w:asciiTheme="minorHAnsi" w:hAnsiTheme="minorHAnsi"/>
-          <w:bCs/>
-        </w:rPr>
-        <w:t>If your applications want to operate heavily on files/directories inside /</w:t>
-      </w:r>
-      <w:r>
-        <w:rPr>
-          <w:rFonts w:asciiTheme="minorHAnsi" w:hAnsiTheme="minorHAnsi"/>
-          <w:bCs/>
-        </w:rPr>
-        <w:t>root/data/</w:t>
-      </w:r>
-      <w:r>
-        <w:rPr>
-          <w:rFonts w:asciiTheme="minorHAnsi" w:hAnsiTheme="minorHAnsi"/>
-          <w:bCs/>
-        </w:rPr>
-        <w:t xml:space="preserve">, and if one XADisk instance is not enough to scale to the heavy load; one can use multiple XADisk instances and </w:t>
-      </w:r>
-      <w:r>
-        <w:rPr>
-          <w:rFonts w:asciiTheme="minorHAnsi" w:hAnsiTheme="minorHAnsi"/>
-          <w:bCs/>
-        </w:rPr>
-        <w:t xml:space="preserve">the load can be </w:t>
-      </w:r>
-      <w:r>
-        <w:rPr>
-          <w:rFonts w:asciiTheme="minorHAnsi" w:hAnsiTheme="minorHAnsi"/>
-          <w:bCs/>
-        </w:rPr>
-        <w:t xml:space="preserve">distributed </w:t>
-      </w:r>
-      <w:r>
-        <w:rPr>
-          <w:rFonts w:asciiTheme="minorHAnsi" w:hAnsiTheme="minorHAnsi"/>
-          <w:bCs/>
-        </w:rPr>
-        <w:t>among them</w:t>
-      </w:r>
-      <w:r>
-        <w:rPr>
-          <w:rFonts w:asciiTheme="minorHAnsi" w:hAnsiTheme="minorHAnsi"/>
-          <w:bCs/>
-        </w:rPr>
-        <w:t xml:space="preserve">. </w:t>
-      </w:r>
-      <w:r>
-        <w:rPr>
-          <w:rFonts w:asciiTheme="minorHAnsi" w:hAnsiTheme="minorHAnsi"/>
-          <w:bCs/>
-        </w:rPr>
-        <w:t xml:space="preserve">This can be done by </w:t>
-      </w:r>
-      <w:r>
-        <w:rPr>
-          <w:rFonts w:asciiTheme="minorHAnsi" w:hAnsiTheme="minorHAnsi"/>
-          <w:bCs/>
-        </w:rPr>
-        <w:t xml:space="preserve">using first instance for </w:t>
-      </w:r>
-      <w:r>
-        <w:rPr>
-          <w:rFonts w:asciiTheme="minorHAnsi" w:hAnsiTheme="minorHAnsi"/>
-          <w:bCs/>
-        </w:rPr>
-        <w:t xml:space="preserve">sub-tree </w:t>
-      </w:r>
-      <w:r>
-        <w:rPr>
-          <w:rFonts w:asciiTheme="minorHAnsi" w:hAnsiTheme="minorHAnsi"/>
-          <w:bCs/>
-        </w:rPr>
-        <w:t>/root/data/records1/, second instance for /root/data/records2 and like that.</w:t>
-      </w:r>
+        <w:t>).</w:t>
+      </w:r>
+      <w:bookmarkStart w:id="4" w:name="_GoBack"/>
+      <w:bookmarkEnd w:id="4"/>
     </w:p>
     <w:p>
       <w:pPr>
@@ -24017,7 +24075,7 @@
           <w:rPr>
             <w:noProof/>
           </w:rPr>
-          <w:t>3</w:t>
+          <w:t>11</w:t>
         </w:r>
         <w:r>
           <w:rPr>
@@ -27952,7 +28010,7 @@
 </file>
 
 <file path=customXml/itemProps2.xml><?xml version="1.0" encoding="utf-8"?>
-<ds:datastoreItem xmlns:ds="http://schemas.openxmlformats.org/officeDocument/2006/customXml" ds:itemID="{AFE54326-CE22-4729-B892-D02D2EC9C8D0}">
+<ds:datastoreItem xmlns:ds="http://schemas.openxmlformats.org/officeDocument/2006/customXml" ds:itemID="{C0B06E2F-B072-4B8B-83AB-A7AEA4570CBA}">
   <ds:schemaRefs>
     <ds:schemaRef ds:uri="http://schemas.openxmlformats.org/officeDocument/2006/bibliography"/>
   </ds:schemaRefs>

</xml_diff>

<commit_message>
New email address in user guide.
</commit_message>
<xml_diff>
--- a/documentation/User Guide.docx
+++ b/documentation/User Guide.docx
@@ -6068,8 +6068,6 @@
         </w:rPr>
         <w:t>).</w:t>
       </w:r>
-      <w:bookmarkStart w:id="4" w:name="_GoBack"/>
-      <w:bookmarkEnd w:id="4"/>
     </w:p>
     <w:p>
       <w:pPr>
@@ -6842,14 +6840,14 @@
       <w:pPr>
         <w:pStyle w:val="Heading1"/>
       </w:pPr>
-      <w:bookmarkStart w:id="5" w:name="_Toc293165381"/>
+      <w:bookmarkStart w:id="4" w:name="_Toc293165381"/>
       <w:r>
         <w:t>B</w:t>
       </w:r>
       <w:r>
         <w:t>ooting XADisk</w:t>
       </w:r>
-      <w:bookmarkEnd w:id="5"/>
+      <w:bookmarkEnd w:id="4"/>
     </w:p>
     <w:p>
       <w:pPr>
@@ -8642,11 +8640,11 @@
       <w:pPr>
         <w:pStyle w:val="Heading1"/>
       </w:pPr>
-      <w:bookmarkStart w:id="6" w:name="_Toc293165382"/>
+      <w:bookmarkStart w:id="5" w:name="_Toc293165382"/>
       <w:r>
         <w:t>Using XADisk in Java Applications</w:t>
       </w:r>
-      <w:bookmarkEnd w:id="6"/>
+      <w:bookmarkEnd w:id="5"/>
     </w:p>
     <w:p>
       <w:pPr>
@@ -11262,7 +11260,7 @@
       <w:pPr>
         <w:pStyle w:val="Heading1"/>
       </w:pPr>
-      <w:bookmarkStart w:id="7" w:name="_Toc293165383"/>
+      <w:bookmarkStart w:id="6" w:name="_Toc293165383"/>
       <w:r>
         <w:t xml:space="preserve">Enlisting </w:t>
       </w:r>
@@ -11275,7 +11273,7 @@
       <w:r>
         <w:t>nto JTA Transactions</w:t>
       </w:r>
-      <w:bookmarkEnd w:id="7"/>
+      <w:bookmarkEnd w:id="6"/>
     </w:p>
     <w:p>
       <w:pPr>
@@ -13453,14 +13451,14 @@
       <w:pPr>
         <w:pStyle w:val="Heading1"/>
       </w:pPr>
-      <w:bookmarkStart w:id="8" w:name="_Toc293165384"/>
+      <w:bookmarkStart w:id="7" w:name="_Toc293165384"/>
       <w:r>
         <w:t xml:space="preserve">Booting </w:t>
       </w:r>
       <w:r>
         <w:t>XADisk as JCA Resource Adapter</w:t>
       </w:r>
-      <w:bookmarkEnd w:id="8"/>
+      <w:bookmarkEnd w:id="7"/>
     </w:p>
     <w:p>
       <w:pPr>
@@ -14844,7 +14842,7 @@
       <w:pPr>
         <w:pStyle w:val="Heading1"/>
       </w:pPr>
-      <w:bookmarkStart w:id="9" w:name="_Toc280412724"/>
+      <w:bookmarkStart w:id="8" w:name="_Toc280412724"/>
     </w:p>
     <w:p/>
     <w:p/>
@@ -14852,12 +14850,12 @@
       <w:pPr>
         <w:pStyle w:val="Heading1"/>
       </w:pPr>
-      <w:bookmarkStart w:id="10" w:name="_Toc293165385"/>
+      <w:bookmarkStart w:id="9" w:name="_Toc293165385"/>
       <w:r>
         <w:t>Invoking XADisk JCA Adapter</w:t>
       </w:r>
+      <w:bookmarkEnd w:id="8"/>
       <w:bookmarkEnd w:id="9"/>
-      <w:bookmarkEnd w:id="10"/>
     </w:p>
     <w:p>
       <w:pPr>
@@ -16792,62 +16790,62 @@
       <w:pPr>
         <w:pStyle w:val="Heading1"/>
       </w:pPr>
-      <w:bookmarkStart w:id="11" w:name="_Toc293165386"/>
+      <w:bookmarkStart w:id="10" w:name="_Toc293165386"/>
       <w:r>
         <w:t>Receiving XADisk events in Message Driven Beans</w:t>
       </w:r>
+      <w:bookmarkEnd w:id="10"/>
+    </w:p>
+    <w:p>
+      <w:pPr>
+        <w:spacing w:line="276" w:lineRule="auto"/>
+        <w:rPr>
+          <w:rFonts w:asciiTheme="minorHAnsi" w:hAnsiTheme="minorHAnsi"/>
+        </w:rPr>
+      </w:pPr>
+    </w:p>
+    <w:p>
+      <w:pPr>
+        <w:spacing w:line="276" w:lineRule="auto"/>
+        <w:rPr>
+          <w:rFonts w:asciiTheme="minorHAnsi" w:hAnsiTheme="minorHAnsi"/>
+          <w:color w:val="4F81BD" w:themeColor="accent1"/>
+        </w:rPr>
+      </w:pPr>
+      <w:r>
+        <w:rPr>
+          <w:rFonts w:asciiTheme="minorHAnsi" w:hAnsiTheme="minorHAnsi"/>
+          <w:color w:val="4F81BD" w:themeColor="accent1"/>
+        </w:rPr>
+        <w:t>__________________________________________________________________________</w:t>
+      </w:r>
+    </w:p>
+    <w:p>
+      <w:pPr>
+        <w:spacing w:line="276" w:lineRule="auto"/>
+        <w:rPr>
+          <w:rFonts w:asciiTheme="minorHAnsi" w:hAnsiTheme="minorHAnsi"/>
+        </w:rPr>
+      </w:pPr>
+    </w:p>
+    <w:p>
+      <w:pPr>
+        <w:spacing w:line="276" w:lineRule="auto"/>
+        <w:rPr>
+          <w:rFonts w:asciiTheme="minorHAnsi" w:hAnsiTheme="minorHAnsi"/>
+        </w:rPr>
+      </w:pPr>
+    </w:p>
+    <w:p>
+      <w:pPr>
+        <w:spacing w:line="276" w:lineRule="auto"/>
+        <w:ind w:left="1440" w:firstLine="720"/>
+        <w:rPr>
+          <w:rFonts w:asciiTheme="minorHAnsi" w:hAnsiTheme="minorHAnsi"/>
+        </w:rPr>
+      </w:pPr>
+      <w:bookmarkStart w:id="11" w:name="_Appendix_A"/>
       <w:bookmarkEnd w:id="11"/>
-    </w:p>
-    <w:p>
-      <w:pPr>
-        <w:spacing w:line="276" w:lineRule="auto"/>
-        <w:rPr>
-          <w:rFonts w:asciiTheme="minorHAnsi" w:hAnsiTheme="minorHAnsi"/>
-        </w:rPr>
-      </w:pPr>
-    </w:p>
-    <w:p>
-      <w:pPr>
-        <w:spacing w:line="276" w:lineRule="auto"/>
-        <w:rPr>
-          <w:rFonts w:asciiTheme="minorHAnsi" w:hAnsiTheme="minorHAnsi"/>
-          <w:color w:val="4F81BD" w:themeColor="accent1"/>
-        </w:rPr>
-      </w:pPr>
-      <w:r>
-        <w:rPr>
-          <w:rFonts w:asciiTheme="minorHAnsi" w:hAnsiTheme="minorHAnsi"/>
-          <w:color w:val="4F81BD" w:themeColor="accent1"/>
-        </w:rPr>
-        <w:t>__________________________________________________________________________</w:t>
-      </w:r>
-    </w:p>
-    <w:p>
-      <w:pPr>
-        <w:spacing w:line="276" w:lineRule="auto"/>
-        <w:rPr>
-          <w:rFonts w:asciiTheme="minorHAnsi" w:hAnsiTheme="minorHAnsi"/>
-        </w:rPr>
-      </w:pPr>
-    </w:p>
-    <w:p>
-      <w:pPr>
-        <w:spacing w:line="276" w:lineRule="auto"/>
-        <w:rPr>
-          <w:rFonts w:asciiTheme="minorHAnsi" w:hAnsiTheme="minorHAnsi"/>
-        </w:rPr>
-      </w:pPr>
-    </w:p>
-    <w:p>
-      <w:pPr>
-        <w:spacing w:line="276" w:lineRule="auto"/>
-        <w:ind w:left="1440" w:firstLine="720"/>
-        <w:rPr>
-          <w:rFonts w:asciiTheme="minorHAnsi" w:hAnsiTheme="minorHAnsi"/>
-        </w:rPr>
-      </w:pPr>
-      <w:bookmarkStart w:id="12" w:name="_Appendix_A"/>
-      <w:bookmarkEnd w:id="12"/>
       <w:r>
         <w:rPr>
           <w:rFonts w:asciiTheme="minorHAnsi" w:hAnsiTheme="minorHAnsi"/>
@@ -19133,16 +19131,16 @@
       <w:pPr>
         <w:pStyle w:val="Heading1"/>
       </w:pPr>
-      <w:bookmarkStart w:id="13" w:name="_Global_Configuration_Properties"/>
-      <w:bookmarkStart w:id="14" w:name="_Toc293165387"/>
+      <w:bookmarkStart w:id="12" w:name="_Global_Configuration_Properties"/>
+      <w:bookmarkStart w:id="13" w:name="_Toc293165387"/>
+      <w:bookmarkEnd w:id="12"/>
+      <w:r>
+        <w:t xml:space="preserve">Global </w:t>
+      </w:r>
+      <w:r>
+        <w:t>Configuration Properties</w:t>
+      </w:r>
       <w:bookmarkEnd w:id="13"/>
-      <w:r>
-        <w:t xml:space="preserve">Global </w:t>
-      </w:r>
-      <w:r>
-        <w:t>Configuration Properties</w:t>
-      </w:r>
-      <w:bookmarkEnd w:id="14"/>
     </w:p>
     <w:p>
       <w:pPr>
@@ -22470,8 +22468,8 @@
       <w:pPr>
         <w:pStyle w:val="Heading1"/>
       </w:pPr>
-      <w:bookmarkStart w:id="15" w:name="_Appendix_B"/>
-      <w:bookmarkEnd w:id="15"/>
+      <w:bookmarkStart w:id="14" w:name="_Appendix_B"/>
+      <w:bookmarkEnd w:id="14"/>
     </w:p>
     <w:p/>
     <w:p/>
@@ -22479,14 +22477,14 @@
       <w:pPr>
         <w:pStyle w:val="Heading1"/>
       </w:pPr>
-      <w:bookmarkStart w:id="16" w:name="_Toc293165388"/>
+      <w:bookmarkStart w:id="15" w:name="_Toc293165388"/>
       <w:r>
         <w:t xml:space="preserve">Connection Factory </w:t>
       </w:r>
       <w:r>
         <w:t>Properties</w:t>
       </w:r>
-      <w:bookmarkEnd w:id="16"/>
+      <w:bookmarkEnd w:id="15"/>
     </w:p>
     <w:p>
       <w:pPr>
@@ -23096,8 +23094,8 @@
       <w:pPr>
         <w:pStyle w:val="Heading1"/>
       </w:pPr>
-      <w:bookmarkStart w:id="17" w:name="_Appendix_C"/>
-      <w:bookmarkEnd w:id="17"/>
+      <w:bookmarkStart w:id="16" w:name="_Appendix_C"/>
+      <w:bookmarkEnd w:id="16"/>
     </w:p>
     <w:p/>
     <w:p/>
@@ -23105,14 +23103,14 @@
       <w:pPr>
         <w:pStyle w:val="Heading1"/>
       </w:pPr>
-      <w:bookmarkStart w:id="18" w:name="_Toc293165389"/>
+      <w:bookmarkStart w:id="17" w:name="_Toc293165389"/>
       <w:r>
         <w:t xml:space="preserve">Activation Spec </w:t>
       </w:r>
       <w:r>
         <w:t>Properties</w:t>
       </w:r>
-      <w:bookmarkEnd w:id="18"/>
+      <w:bookmarkEnd w:id="17"/>
     </w:p>
     <w:p>
       <w:pPr>
@@ -23689,11 +23687,11 @@
       <w:pPr>
         <w:pStyle w:val="Heading1"/>
       </w:pPr>
-      <w:bookmarkStart w:id="19" w:name="_Toc293165390"/>
+      <w:bookmarkStart w:id="18" w:name="_Toc293165390"/>
       <w:r>
         <w:t>Support</w:t>
       </w:r>
-      <w:bookmarkEnd w:id="19"/>
+      <w:bookmarkEnd w:id="18"/>
     </w:p>
     <w:p>
       <w:pPr>
@@ -23884,7 +23882,7 @@
             <w:rStyle w:val="Hyperlink"/>
             <w:rFonts w:asciiTheme="minorHAnsi" w:hAnsiTheme="minorHAnsi"/>
           </w:rPr>
-          <w:t>nitin_verma@java.net</w:t>
+          <w:t>go.xadisk@java.net</w:t>
         </w:r>
       </w:hyperlink>
       <w:r>
@@ -23990,7 +23988,13 @@
         <w:rPr>
           <w:rFonts w:asciiTheme="minorHAnsi" w:hAnsiTheme="minorHAnsi"/>
         </w:rPr>
-        <w:t xml:space="preserve">Please feel free to write to </w:t>
+        <w:t>Please feel free to write to</w:t>
+      </w:r>
+      <w:r>
+        <w:rPr>
+          <w:rFonts w:asciiTheme="minorHAnsi" w:hAnsiTheme="minorHAnsi"/>
+        </w:rPr>
+        <w:t xml:space="preserve"> </w:t>
       </w:r>
       <w:hyperlink r:id="rId18" w:history="1">
         <w:r>
@@ -23998,7 +24002,21 @@
             <w:rStyle w:val="Hyperlink"/>
             <w:rFonts w:asciiTheme="minorHAnsi" w:hAnsiTheme="minorHAnsi"/>
           </w:rPr>
-          <w:t>nitin_verma@java.net</w:t>
+          <w:t>go.xadisk@java</w:t>
+        </w:r>
+        <w:r>
+          <w:rPr>
+            <w:rStyle w:val="Hyperlink"/>
+            <w:rFonts w:asciiTheme="minorHAnsi" w:hAnsiTheme="minorHAnsi"/>
+          </w:rPr>
+          <w:t>.</w:t>
+        </w:r>
+        <w:r>
+          <w:rPr>
+            <w:rStyle w:val="Hyperlink"/>
+            <w:rFonts w:asciiTheme="minorHAnsi" w:hAnsiTheme="minorHAnsi"/>
+          </w:rPr>
+          <w:t>net</w:t>
         </w:r>
       </w:hyperlink>
       <w:r>
@@ -24007,6 +24025,8 @@
         </w:rPr>
         <w:t>.</w:t>
       </w:r>
+      <w:bookmarkStart w:id="19" w:name="_GoBack"/>
+      <w:bookmarkEnd w:id="19"/>
     </w:p>
     <w:sectPr>
       <w:footerReference w:type="default" r:id="rId19"/>
@@ -24075,7 +24095,7 @@
           <w:rPr>
             <w:noProof/>
           </w:rPr>
-          <w:t>11</w:t>
+          <w:t>42</w:t>
         </w:r>
         <w:r>
           <w:rPr>
@@ -28010,7 +28030,7 @@
 </file>
 
 <file path=customXml/itemProps2.xml><?xml version="1.0" encoding="utf-8"?>
-<ds:datastoreItem xmlns:ds="http://schemas.openxmlformats.org/officeDocument/2006/customXml" ds:itemID="{C0B06E2F-B072-4B8B-83AB-A7AEA4570CBA}">
+<ds:datastoreItem xmlns:ds="http://schemas.openxmlformats.org/officeDocument/2006/customXml" ds:itemID="{9967AF26-4699-43AA-A527-FD1FEE74B200}">
   <ds:schemaRefs>
     <ds:schemaRef ds:uri="http://schemas.openxmlformats.org/officeDocument/2006/bibliography"/>
   </ds:schemaRefs>

</xml_diff>

<commit_message>
Minor fix in the documentation for clustering.
</commit_message>
<xml_diff>
--- a/documentation/User Guide.docx
+++ b/documentation/User Guide.docx
@@ -2,6 +2,8 @@
 <file path=word/document.xml><?xml version="1.0" encoding="utf-8"?>
 <w:document xmlns:wpc="http://schemas.microsoft.com/office/word/2010/wordprocessingCanvas" xmlns:mc="http://schemas.openxmlformats.org/markup-compatibility/2006" xmlns:o="urn:schemas-microsoft-com:office:office" xmlns:r="http://schemas.openxmlformats.org/officeDocument/2006/relationships" xmlns:m="http://schemas.openxmlformats.org/officeDocument/2006/math" xmlns:v="urn:schemas-microsoft-com:vml" xmlns:wp14="http://schemas.microsoft.com/office/word/2010/wordprocessingDrawing" xmlns:wp="http://schemas.openxmlformats.org/drawingml/2006/wordprocessingDrawing" xmlns:w10="urn:schemas-microsoft-com:office:word" xmlns:w="http://schemas.openxmlformats.org/wordprocessingml/2006/main" xmlns:w14="http://schemas.microsoft.com/office/word/2010/wordml" xmlns:wpg="http://schemas.microsoft.com/office/word/2010/wordprocessingGroup" xmlns:wpi="http://schemas.microsoft.com/office/word/2010/wordprocessingInk" xmlns:wne="http://schemas.microsoft.com/office/word/2006/wordml" xmlns:wps="http://schemas.microsoft.com/office/word/2010/wordprocessingShape" mc:Ignorable="w14 wp14">
   <w:body>
+    <w:bookmarkStart w:id="0" w:name="_GoBack" w:displacedByCustomXml="next"/>
+    <w:bookmarkEnd w:id="0" w:displacedByCustomXml="next"/>
     <w:sdt>
       <w:sdtPr>
         <w:rPr>
@@ -2418,11 +2420,11 @@
       <w:pPr>
         <w:pStyle w:val="Heading1"/>
       </w:pPr>
-      <w:bookmarkStart w:id="0" w:name="_Toc305444637"/>
+      <w:bookmarkStart w:id="1" w:name="_Toc305444637"/>
       <w:r>
         <w:t>Prerequisites</w:t>
       </w:r>
-      <w:bookmarkEnd w:id="0"/>
+      <w:bookmarkEnd w:id="1"/>
     </w:p>
     <w:p>
       <w:pPr>
@@ -2586,7 +2588,7 @@
       <w:pPr>
         <w:pStyle w:val="Heading1"/>
       </w:pPr>
-      <w:bookmarkStart w:id="1" w:name="_Toc305444638"/>
+      <w:bookmarkStart w:id="2" w:name="_Toc305444638"/>
       <w:r>
         <w:t xml:space="preserve">Additional </w:t>
       </w:r>
@@ -2596,7 +2598,7 @@
       <w:r>
         <w:t>s</w:t>
       </w:r>
-      <w:bookmarkEnd w:id="1"/>
+      <w:bookmarkEnd w:id="2"/>
     </w:p>
     <w:p>
       <w:pPr>
@@ -2727,14 +2729,14 @@
       <w:pPr>
         <w:pStyle w:val="Heading1"/>
       </w:pPr>
-      <w:bookmarkStart w:id="2" w:name="_Toc305444639"/>
+      <w:bookmarkStart w:id="3" w:name="_Toc305444639"/>
       <w:r>
         <w:t>Introductio</w:t>
       </w:r>
       <w:r>
         <w:t>n</w:t>
       </w:r>
-      <w:bookmarkEnd w:id="2"/>
+      <w:bookmarkEnd w:id="3"/>
     </w:p>
     <w:p>
       <w:pPr>
@@ -4911,14 +4913,14 @@
       <w:pPr>
         <w:pStyle w:val="Heading1"/>
       </w:pPr>
-      <w:bookmarkStart w:id="3" w:name="_Toc305444640"/>
+      <w:bookmarkStart w:id="4" w:name="_Toc305444640"/>
       <w:r>
         <w:t xml:space="preserve">XADisk </w:t>
       </w:r>
       <w:r>
         <w:t>Fundamentals</w:t>
       </w:r>
-      <w:bookmarkEnd w:id="3"/>
+      <w:bookmarkEnd w:id="4"/>
     </w:p>
     <w:p>
       <w:pPr>
@@ -6719,14 +6721,14 @@
       <w:pPr>
         <w:pStyle w:val="Heading1"/>
       </w:pPr>
-      <w:bookmarkStart w:id="4" w:name="_Toc305444641"/>
+      <w:bookmarkStart w:id="5" w:name="_Toc305444641"/>
       <w:r>
         <w:t>B</w:t>
       </w:r>
       <w:r>
         <w:t>ooting XADisk</w:t>
       </w:r>
-      <w:bookmarkEnd w:id="4"/>
+      <w:bookmarkEnd w:id="5"/>
     </w:p>
     <w:p>
       <w:pPr>
@@ -8294,11 +8296,11 @@
       <w:pPr>
         <w:pStyle w:val="Heading1"/>
       </w:pPr>
-      <w:bookmarkStart w:id="5" w:name="_Toc305444642"/>
+      <w:bookmarkStart w:id="6" w:name="_Toc305444642"/>
       <w:r>
         <w:t>Using XADisk in Java Applications</w:t>
       </w:r>
-      <w:bookmarkEnd w:id="5"/>
+      <w:bookmarkEnd w:id="6"/>
     </w:p>
     <w:p>
       <w:pPr>
@@ -10340,7 +10342,7 @@
       <w:pPr>
         <w:pStyle w:val="Heading1"/>
       </w:pPr>
-      <w:bookmarkStart w:id="6" w:name="_Toc305444643"/>
+      <w:bookmarkStart w:id="7" w:name="_Toc305444643"/>
       <w:r>
         <w:t xml:space="preserve">Enlisting </w:t>
       </w:r>
@@ -10353,7 +10355,7 @@
       <w:r>
         <w:t>nto JTA Transactions</w:t>
       </w:r>
-      <w:bookmarkEnd w:id="6"/>
+      <w:bookmarkEnd w:id="7"/>
     </w:p>
     <w:p>
       <w:pPr>
@@ -12382,14 +12384,14 @@
       <w:pPr>
         <w:pStyle w:val="Heading1"/>
       </w:pPr>
-      <w:bookmarkStart w:id="7" w:name="_Toc305444644"/>
+      <w:bookmarkStart w:id="8" w:name="_Toc305444644"/>
       <w:r>
         <w:t xml:space="preserve">Booting </w:t>
       </w:r>
       <w:r>
         <w:t>XADisk as JCA Resource Adapter</w:t>
       </w:r>
-      <w:bookmarkEnd w:id="7"/>
+      <w:bookmarkEnd w:id="8"/>
     </w:p>
     <w:p>
       <w:pPr>
@@ -13701,7 +13703,7 @@
       <w:pPr>
         <w:pStyle w:val="Heading1"/>
       </w:pPr>
-      <w:bookmarkStart w:id="8" w:name="_Toc280412724"/>
+      <w:bookmarkStart w:id="9" w:name="_Toc280412724"/>
     </w:p>
     <w:p/>
     <w:p/>
@@ -13709,12 +13711,12 @@
       <w:pPr>
         <w:pStyle w:val="Heading1"/>
       </w:pPr>
-      <w:bookmarkStart w:id="9" w:name="_Toc305444645"/>
+      <w:bookmarkStart w:id="10" w:name="_Toc305444645"/>
       <w:r>
         <w:t>Invoking XADisk JCA Adapter</w:t>
       </w:r>
-      <w:bookmarkEnd w:id="8"/>
       <w:bookmarkEnd w:id="9"/>
+      <w:bookmarkEnd w:id="10"/>
     </w:p>
     <w:p>
       <w:pPr>
@@ -15159,11 +15161,11 @@
       <w:pPr>
         <w:pStyle w:val="Heading1"/>
       </w:pPr>
-      <w:bookmarkStart w:id="10" w:name="_Toc305444646"/>
+      <w:bookmarkStart w:id="11" w:name="_Toc305444646"/>
       <w:r>
         <w:t>Receiving XADisk events in Message Driven Beans</w:t>
       </w:r>
-      <w:bookmarkEnd w:id="10"/>
+      <w:bookmarkEnd w:id="11"/>
     </w:p>
     <w:p>
       <w:pPr>
@@ -15221,8 +15223,8 @@
           <w:rFonts w:asciiTheme="minorHAnsi" w:hAnsiTheme="minorHAnsi"/>
         </w:rPr>
       </w:pPr>
-      <w:bookmarkStart w:id="11" w:name="_Appendix_A"/>
-      <w:bookmarkEnd w:id="11"/>
+      <w:bookmarkStart w:id="12" w:name="_Appendix_A"/>
+      <w:bookmarkEnd w:id="12"/>
       <w:r>
         <w:rPr>
           <w:rFonts w:asciiTheme="minorHAnsi" w:hAnsiTheme="minorHAnsi"/>
@@ -16961,13 +16963,13 @@
       <w:pPr>
         <w:pStyle w:val="Heading1"/>
       </w:pPr>
-      <w:bookmarkStart w:id="12" w:name="_Clustering_XADisk"/>
-      <w:bookmarkStart w:id="13" w:name="_Toc305444647"/>
-      <w:bookmarkEnd w:id="12"/>
+      <w:bookmarkStart w:id="13" w:name="_Clustering_XADisk"/>
+      <w:bookmarkStart w:id="14" w:name="_Toc305444647"/>
+      <w:bookmarkEnd w:id="13"/>
       <w:r>
         <w:t>Clustering XADisk</w:t>
       </w:r>
-      <w:bookmarkEnd w:id="13"/>
+      <w:bookmarkEnd w:id="14"/>
     </w:p>
     <w:p>
       <w:pPr>
@@ -17418,21 +17420,12 @@
         <w:t xml:space="preserve">lease see </w:t>
       </w:r>
       <w:hyperlink w:anchor="_Global_Configuration_Properties" w:history="1">
-        <w:bookmarkStart w:id="14" w:name="_GoBack"/>
         <w:r>
           <w:rPr>
             <w:rStyle w:val="Hyperlink"/>
             <w:rFonts w:asciiTheme="minorHAnsi" w:hAnsiTheme="minorHAnsi"/>
           </w:rPr>
-          <w:t>Appendix</w:t>
-        </w:r>
-        <w:bookmarkEnd w:id="14"/>
-        <w:r>
-          <w:rPr>
-            <w:rStyle w:val="Hyperlink"/>
-            <w:rFonts w:asciiTheme="minorHAnsi" w:hAnsiTheme="minorHAnsi"/>
-          </w:rPr>
-          <w:t xml:space="preserve"> A</w:t>
+          <w:t>Appendix A</w:t>
         </w:r>
       </w:hyperlink>
       <w:r>
@@ -19432,14 +19425,21 @@
           <w:rFonts w:asciiTheme="minorHAnsi" w:hAnsiTheme="minorHAnsi" w:cstheme="minorHAnsi"/>
           <w:i/>
         </w:rPr>
-        <w:t xml:space="preserve"> must be set for all instances in the cluster except the master instance. These val</w:t>
+        <w:t xml:space="preserve"> </w:t>
       </w:r>
       <w:r>
         <w:rPr>
           <w:rFonts w:asciiTheme="minorHAnsi" w:hAnsiTheme="minorHAnsi" w:cstheme="minorHAnsi"/>
           <w:i/>
         </w:rPr>
-        <w:t xml:space="preserve">ues correspond to the values of </w:t>
+        <w:t>must not be set for the master instance. For all other instances in the cluster these values must be set as the values of</w:t>
+      </w:r>
+      <w:r>
+        <w:rPr>
+          <w:rFonts w:asciiTheme="minorHAnsi" w:hAnsiTheme="minorHAnsi" w:cstheme="minorHAnsi"/>
+          <w:i/>
+        </w:rPr>
+        <w:t xml:space="preserve"> </w:t>
       </w:r>
       <w:hyperlink r:id="rId24" w:anchor="getServerAddress%28%29" w:history="1">
         <w:r>
@@ -20889,16 +20889,16 @@
       <w:pPr>
         <w:pStyle w:val="Heading1"/>
       </w:pPr>
-      <w:bookmarkStart w:id="18" w:name="_Toc305444649"/>
-      <w:bookmarkStart w:id="19" w:name="_Connection_Factory_Properties"/>
+      <w:bookmarkStart w:id="18" w:name="_Connection_Factory_Properties"/>
+      <w:bookmarkStart w:id="19" w:name="_Toc305444649"/>
+      <w:bookmarkEnd w:id="18"/>
+      <w:r>
+        <w:t xml:space="preserve">Connection Factory </w:t>
+      </w:r>
+      <w:r>
+        <w:t>Properties</w:t>
+      </w:r>
       <w:bookmarkEnd w:id="19"/>
-      <w:r>
-        <w:t xml:space="preserve">Connection Factory </w:t>
-      </w:r>
-      <w:r>
-        <w:t>Properties</w:t>
-      </w:r>
-      <w:bookmarkEnd w:id="18"/>
     </w:p>
     <w:p>
       <w:pPr>
@@ -21481,16 +21481,16 @@
       <w:pPr>
         <w:pStyle w:val="Heading1"/>
       </w:pPr>
-      <w:bookmarkStart w:id="21" w:name="_Toc305444650"/>
-      <w:bookmarkStart w:id="22" w:name="_Activation_Spec_Properties"/>
+      <w:bookmarkStart w:id="21" w:name="_Activation_Spec_Properties"/>
+      <w:bookmarkStart w:id="22" w:name="_Toc305444650"/>
+      <w:bookmarkEnd w:id="21"/>
+      <w:r>
+        <w:t xml:space="preserve">Activation Spec </w:t>
+      </w:r>
+      <w:r>
+        <w:t>Properties</w:t>
+      </w:r>
       <w:bookmarkEnd w:id="22"/>
-      <w:r>
-        <w:t xml:space="preserve">Activation Spec </w:t>
-      </w:r>
-      <w:r>
-        <w:t>Properties</w:t>
-      </w:r>
-      <w:bookmarkEnd w:id="21"/>
     </w:p>
     <w:p>
       <w:pPr>
@@ -22382,7 +22382,7 @@
           <w:rPr>
             <w:noProof/>
           </w:rPr>
-          <w:t>35</w:t>
+          <w:t>3</w:t>
         </w:r>
         <w:r>
           <w:rPr>
@@ -27055,7 +27055,7 @@
 </file>
 
 <file path=customXml/itemProps2.xml><?xml version="1.0" encoding="utf-8"?>
-<ds:datastoreItem xmlns:ds="http://schemas.openxmlformats.org/officeDocument/2006/customXml" ds:itemID="{79A03C88-D8F8-45F6-AA65-AA9233251D71}">
+<ds:datastoreItem xmlns:ds="http://schemas.openxmlformats.org/officeDocument/2006/customXml" ds:itemID="{C084549E-C78B-489C-A806-889292ECC120}">
   <ds:schemaRefs>
     <ds:schemaRef ds:uri="http://schemas.openxmlformats.org/officeDocument/2006/bibliography"/>
   </ds:schemaRefs>

</xml_diff>

<commit_message>
Changes for JIRA issue #80, and updating the release number 1.2.1.
</commit_message>
<xml_diff>
--- a/documentation/User Guide.docx
+++ b/documentation/User Guide.docx
@@ -98,7 +98,7 @@
                         <w:sz w:val="44"/>
                         <w:szCs w:val="44"/>
                       </w:rPr>
-                      <w:t>XADisk 1.</w:t>
+                      <w:t>XADisk 1.2.</w:t>
                     </w:r>
                     <w:r>
                       <w:rPr>
@@ -108,7 +108,7 @@
                         <w:sz w:val="44"/>
                         <w:szCs w:val="44"/>
                       </w:rPr>
-                      <w:t>2</w:t>
+                      <w:t>1</w:t>
                     </w:r>
                     <w:r>
                       <w:rPr>
@@ -118,17 +118,7 @@
                         <w:sz w:val="44"/>
                         <w:szCs w:val="44"/>
                       </w:rPr>
-                      <w:t xml:space="preserve"> </w:t>
-                    </w:r>
-                    <w:r>
-                      <w:rPr>
-                        <w:rFonts w:asciiTheme="majorHAnsi" w:eastAsiaTheme="majorEastAsia" w:hAnsiTheme="majorHAnsi" w:cstheme="majorBidi"/>
-                        <w:i/>
-                        <w:color w:val="4F81BD" w:themeColor="accent1"/>
-                        <w:sz w:val="44"/>
-                        <w:szCs w:val="44"/>
-                      </w:rPr>
-                      <w:t>User Guide</w:t>
+                      <w:t xml:space="preserve"> User Guide</w:t>
                     </w:r>
                   </w:p>
                 </w:tc>
@@ -270,6 +260,14 @@
                         <w:i/>
                         <w:color w:val="4F81BD" w:themeColor="accent1"/>
                       </w:rPr>
+                      <w:t>.1</w:t>
+                    </w:r>
+                    <w:r>
+                      <w:rPr>
+                        <w:rFonts w:asciiTheme="majorHAnsi" w:hAnsiTheme="majorHAnsi"/>
+                        <w:i/>
+                        <w:color w:val="4F81BD" w:themeColor="accent1"/>
+                      </w:rPr>
                       <w:t xml:space="preserve"> </w:t>
                     </w:r>
                     <w:r>
@@ -391,7 +389,7 @@
           <w:sz w:val="20"/>
           <w:szCs w:val="20"/>
         </w:rPr>
-        <w:t>2011</w:t>
+        <w:t>2012</w:t>
       </w:r>
       <w:r>
         <w:rPr>
@@ -888,7 +886,7 @@
             </w:rPr>
             <w:fldChar w:fldCharType="separate"/>
           </w:r>
-          <w:hyperlink w:anchor="_Toc305444637" w:history="1">
+          <w:hyperlink w:anchor="_Toc324608915" w:history="1">
             <w:r>
               <w:rPr>
                 <w:rStyle w:val="Hyperlink"/>
@@ -897,6 +895,7 @@
                 <w:i/>
                 <w:noProof/>
                 <w:color w:val="4F81BD" w:themeColor="accent1"/>
+                <w:u w:val="none"/>
               </w:rPr>
               <w:t>Prerequisites</w:t>
             </w:r>
@@ -928,7 +927,7 @@
                 <w:webHidden/>
                 <w:color w:val="4F81BD" w:themeColor="accent1"/>
               </w:rPr>
-              <w:instrText xml:space="preserve"> PAGEREF _Toc305444637 \h </w:instrText>
+              <w:instrText xml:space="preserve"> PAGEREF _Toc324608915 \h </w:instrText>
             </w:r>
             <w:r>
               <w:rPr>
@@ -988,7 +987,7 @@
               <w:szCs w:val="22"/>
             </w:rPr>
           </w:pPr>
-          <w:hyperlink w:anchor="_Toc305444638" w:history="1">
+          <w:hyperlink w:anchor="_Toc324608916" w:history="1">
             <w:r>
               <w:rPr>
                 <w:rStyle w:val="Hyperlink"/>
@@ -997,6 +996,7 @@
                 <w:i/>
                 <w:noProof/>
                 <w:color w:val="4F81BD" w:themeColor="accent1"/>
+                <w:u w:val="none"/>
               </w:rPr>
               <w:t>Additional Resources</w:t>
             </w:r>
@@ -1028,7 +1028,7 @@
                 <w:webHidden/>
                 <w:color w:val="4F81BD" w:themeColor="accent1"/>
               </w:rPr>
-              <w:instrText xml:space="preserve"> PAGEREF _Toc305444638 \h </w:instrText>
+              <w:instrText xml:space="preserve"> PAGEREF _Toc324608916 \h </w:instrText>
             </w:r>
             <w:r>
               <w:rPr>
@@ -1088,7 +1088,7 @@
               <w:szCs w:val="22"/>
             </w:rPr>
           </w:pPr>
-          <w:hyperlink w:anchor="_Toc305444639" w:history="1">
+          <w:hyperlink w:anchor="_Toc324608917" w:history="1">
             <w:r>
               <w:rPr>
                 <w:rStyle w:val="Hyperlink"/>
@@ -1097,6 +1097,7 @@
                 <w:i/>
                 <w:noProof/>
                 <w:color w:val="4F81BD" w:themeColor="accent1"/>
+                <w:u w:val="none"/>
               </w:rPr>
               <w:t>Introduction</w:t>
             </w:r>
@@ -1128,7 +1129,7 @@
                 <w:webHidden/>
                 <w:color w:val="4F81BD" w:themeColor="accent1"/>
               </w:rPr>
-              <w:instrText xml:space="preserve"> PAGEREF _Toc305444639 \h </w:instrText>
+              <w:instrText xml:space="preserve"> PAGEREF _Toc324608917 \h </w:instrText>
             </w:r>
             <w:r>
               <w:rPr>
@@ -1188,7 +1189,7 @@
               <w:szCs w:val="22"/>
             </w:rPr>
           </w:pPr>
-          <w:hyperlink w:anchor="_Toc305444640" w:history="1">
+          <w:hyperlink w:anchor="_Toc324608918" w:history="1">
             <w:r>
               <w:rPr>
                 <w:rStyle w:val="Hyperlink"/>
@@ -1197,6 +1198,7 @@
                 <w:i/>
                 <w:noProof/>
                 <w:color w:val="4F81BD" w:themeColor="accent1"/>
+                <w:u w:val="none"/>
               </w:rPr>
               <w:t>XADisk Fundamentals</w:t>
             </w:r>
@@ -1228,7 +1230,7 @@
                 <w:webHidden/>
                 <w:color w:val="4F81BD" w:themeColor="accent1"/>
               </w:rPr>
-              <w:instrText xml:space="preserve"> PAGEREF _Toc305444640 \h </w:instrText>
+              <w:instrText xml:space="preserve"> PAGEREF _Toc324608918 \h </w:instrText>
             </w:r>
             <w:r>
               <w:rPr>
@@ -1288,7 +1290,7 @@
               <w:szCs w:val="22"/>
             </w:rPr>
           </w:pPr>
-          <w:hyperlink w:anchor="_Toc305444641" w:history="1">
+          <w:hyperlink w:anchor="_Toc324608919" w:history="1">
             <w:r>
               <w:rPr>
                 <w:rStyle w:val="Hyperlink"/>
@@ -1297,6 +1299,7 @@
                 <w:i/>
                 <w:noProof/>
                 <w:color w:val="4F81BD" w:themeColor="accent1"/>
+                <w:u w:val="none"/>
               </w:rPr>
               <w:t>Booting XADisk</w:t>
             </w:r>
@@ -1328,7 +1331,7 @@
                 <w:webHidden/>
                 <w:color w:val="4F81BD" w:themeColor="accent1"/>
               </w:rPr>
-              <w:instrText xml:space="preserve"> PAGEREF _Toc305444641 \h </w:instrText>
+              <w:instrText xml:space="preserve"> PAGEREF _Toc324608919 \h </w:instrText>
             </w:r>
             <w:r>
               <w:rPr>
@@ -1388,7 +1391,7 @@
               <w:szCs w:val="22"/>
             </w:rPr>
           </w:pPr>
-          <w:hyperlink w:anchor="_Toc305444642" w:history="1">
+          <w:hyperlink w:anchor="_Toc324608920" w:history="1">
             <w:r>
               <w:rPr>
                 <w:rStyle w:val="Hyperlink"/>
@@ -1397,6 +1400,7 @@
                 <w:i/>
                 <w:noProof/>
                 <w:color w:val="4F81BD" w:themeColor="accent1"/>
+                <w:u w:val="none"/>
               </w:rPr>
               <w:t>Using XADisk in Java Applications</w:t>
             </w:r>
@@ -1428,7 +1432,7 @@
                 <w:webHidden/>
                 <w:color w:val="4F81BD" w:themeColor="accent1"/>
               </w:rPr>
-              <w:instrText xml:space="preserve"> PAGEREF _Toc305444642 \h </w:instrText>
+              <w:instrText xml:space="preserve"> PAGEREF _Toc324608920 \h </w:instrText>
             </w:r>
             <w:r>
               <w:rPr>
@@ -1488,7 +1492,7 @@
               <w:szCs w:val="22"/>
             </w:rPr>
           </w:pPr>
-          <w:hyperlink w:anchor="_Toc305444643" w:history="1">
+          <w:hyperlink w:anchor="_Toc324608921" w:history="1">
             <w:r>
               <w:rPr>
                 <w:rStyle w:val="Hyperlink"/>
@@ -1497,6 +1501,7 @@
                 <w:i/>
                 <w:noProof/>
                 <w:color w:val="4F81BD" w:themeColor="accent1"/>
+                <w:u w:val="none"/>
               </w:rPr>
               <w:t>Enlisting XADisk into JTA Transactions</w:t>
             </w:r>
@@ -1528,7 +1533,7 @@
                 <w:webHidden/>
                 <w:color w:val="4F81BD" w:themeColor="accent1"/>
               </w:rPr>
-              <w:instrText xml:space="preserve"> PAGEREF _Toc305444643 \h </w:instrText>
+              <w:instrText xml:space="preserve"> PAGEREF _Toc324608921 \h </w:instrText>
             </w:r>
             <w:r>
               <w:rPr>
@@ -1588,7 +1593,7 @@
               <w:szCs w:val="22"/>
             </w:rPr>
           </w:pPr>
-          <w:hyperlink w:anchor="_Toc305444644" w:history="1">
+          <w:hyperlink w:anchor="_Toc324608922" w:history="1">
             <w:r>
               <w:rPr>
                 <w:rStyle w:val="Hyperlink"/>
@@ -1597,6 +1602,7 @@
                 <w:i/>
                 <w:noProof/>
                 <w:color w:val="4F81BD" w:themeColor="accent1"/>
+                <w:u w:val="none"/>
               </w:rPr>
               <w:t>Booting XADisk as JCA Resource Adapter</w:t>
             </w:r>
@@ -1628,7 +1634,7 @@
                 <w:webHidden/>
                 <w:color w:val="4F81BD" w:themeColor="accent1"/>
               </w:rPr>
-              <w:instrText xml:space="preserve"> PAGEREF _Toc305444644 \h </w:instrText>
+              <w:instrText xml:space="preserve"> PAGEREF _Toc324608922 \h </w:instrText>
             </w:r>
             <w:r>
               <w:rPr>
@@ -1688,7 +1694,7 @@
               <w:szCs w:val="22"/>
             </w:rPr>
           </w:pPr>
-          <w:hyperlink w:anchor="_Toc305444645" w:history="1">
+          <w:hyperlink w:anchor="_Toc324608923" w:history="1">
             <w:r>
               <w:rPr>
                 <w:rStyle w:val="Hyperlink"/>
@@ -1697,6 +1703,7 @@
                 <w:i/>
                 <w:noProof/>
                 <w:color w:val="4F81BD" w:themeColor="accent1"/>
+                <w:u w:val="none"/>
               </w:rPr>
               <w:t>Invoking XADisk JCA Adapter</w:t>
             </w:r>
@@ -1728,7 +1735,7 @@
                 <w:webHidden/>
                 <w:color w:val="4F81BD" w:themeColor="accent1"/>
               </w:rPr>
-              <w:instrText xml:space="preserve"> PAGEREF _Toc305444645 \h </w:instrText>
+              <w:instrText xml:space="preserve"> PAGEREF _Toc324608923 \h </w:instrText>
             </w:r>
             <w:r>
               <w:rPr>
@@ -1788,7 +1795,7 @@
               <w:szCs w:val="22"/>
             </w:rPr>
           </w:pPr>
-          <w:hyperlink w:anchor="_Toc305444646" w:history="1">
+          <w:hyperlink w:anchor="_Toc324608924" w:history="1">
             <w:r>
               <w:rPr>
                 <w:rStyle w:val="Hyperlink"/>
@@ -1797,6 +1804,7 @@
                 <w:i/>
                 <w:noProof/>
                 <w:color w:val="4F81BD" w:themeColor="accent1"/>
+                <w:u w:val="none"/>
               </w:rPr>
               <w:t>Receiving XADisk events in Message Driven Beans</w:t>
             </w:r>
@@ -1828,7 +1836,7 @@
                 <w:webHidden/>
                 <w:color w:val="4F81BD" w:themeColor="accent1"/>
               </w:rPr>
-              <w:instrText xml:space="preserve"> PAGEREF _Toc305444646 \h </w:instrText>
+              <w:instrText xml:space="preserve"> PAGEREF _Toc324608924 \h </w:instrText>
             </w:r>
             <w:r>
               <w:rPr>
@@ -1888,7 +1896,7 @@
               <w:szCs w:val="22"/>
             </w:rPr>
           </w:pPr>
-          <w:hyperlink w:anchor="_Toc305444647" w:history="1">
+          <w:hyperlink w:anchor="_Toc324608925" w:history="1">
             <w:r>
               <w:rPr>
                 <w:rStyle w:val="Hyperlink"/>
@@ -1897,6 +1905,7 @@
                 <w:i/>
                 <w:noProof/>
                 <w:color w:val="4F81BD" w:themeColor="accent1"/>
+                <w:u w:val="none"/>
               </w:rPr>
               <w:t>Clustering XADisk</w:t>
             </w:r>
@@ -1928,7 +1937,7 @@
                 <w:webHidden/>
                 <w:color w:val="4F81BD" w:themeColor="accent1"/>
               </w:rPr>
-              <w:instrText xml:space="preserve"> PAGEREF _Toc305444647 \h </w:instrText>
+              <w:instrText xml:space="preserve"> PAGEREF _Toc324608925 \h </w:instrText>
             </w:r>
             <w:r>
               <w:rPr>
@@ -1975,6 +1984,7 @@
           <w:pPr>
             <w:pStyle w:val="TOC1"/>
             <w:tabs>
+              <w:tab w:val="left" w:pos="660"/>
               <w:tab w:val="right" w:leader="dot" w:pos="9350"/>
             </w:tabs>
             <w:spacing w:line="480" w:lineRule="auto"/>
@@ -1988,7 +1998,7 @@
               <w:szCs w:val="22"/>
             </w:rPr>
           </w:pPr>
-          <w:hyperlink w:anchor="_Toc305444648" w:history="1">
+          <w:hyperlink w:anchor="_Toc324608926" w:history="1">
             <w:r>
               <w:rPr>
                 <w:rStyle w:val="Hyperlink"/>
@@ -1997,6 +2007,31 @@
                 <w:i/>
                 <w:noProof/>
                 <w:color w:val="4F81BD" w:themeColor="accent1"/>
+                <w:u w:val="none"/>
+              </w:rPr>
+              <w:t>A.</w:t>
+            </w:r>
+            <w:r>
+              <w:rPr>
+                <w:rFonts w:asciiTheme="minorHAnsi" w:eastAsiaTheme="minorEastAsia" w:hAnsiTheme="minorHAnsi" w:cstheme="minorBidi"/>
+                <w:b/>
+                <w:i/>
+                <w:noProof/>
+                <w:color w:val="4F81BD" w:themeColor="accent1"/>
+                <w:sz w:val="22"/>
+                <w:szCs w:val="22"/>
+              </w:rPr>
+              <w:t xml:space="preserve"> </w:t>
+            </w:r>
+            <w:r>
+              <w:rPr>
+                <w:rStyle w:val="Hyperlink"/>
+                <w:rFonts w:eastAsiaTheme="majorEastAsia"/>
+                <w:b/>
+                <w:i/>
+                <w:noProof/>
+                <w:color w:val="4F81BD" w:themeColor="accent1"/>
+                <w:u w:val="none"/>
               </w:rPr>
               <w:t>Global Configuration Properties</w:t>
             </w:r>
@@ -2028,7 +2063,7 @@
                 <w:webHidden/>
                 <w:color w:val="4F81BD" w:themeColor="accent1"/>
               </w:rPr>
-              <w:instrText xml:space="preserve"> PAGEREF _Toc305444648 \h </w:instrText>
+              <w:instrText xml:space="preserve"> PAGEREF _Toc324608926 \h </w:instrText>
             </w:r>
             <w:r>
               <w:rPr>
@@ -2075,6 +2110,7 @@
           <w:pPr>
             <w:pStyle w:val="TOC1"/>
             <w:tabs>
+              <w:tab w:val="left" w:pos="660"/>
               <w:tab w:val="right" w:leader="dot" w:pos="9350"/>
             </w:tabs>
             <w:spacing w:line="480" w:lineRule="auto"/>
@@ -2088,7 +2124,7 @@
               <w:szCs w:val="22"/>
             </w:rPr>
           </w:pPr>
-          <w:hyperlink w:anchor="_Toc305444649" w:history="1">
+          <w:hyperlink w:anchor="_Toc324608927" w:history="1">
             <w:r>
               <w:rPr>
                 <w:rStyle w:val="Hyperlink"/>
@@ -2097,6 +2133,31 @@
                 <w:i/>
                 <w:noProof/>
                 <w:color w:val="4F81BD" w:themeColor="accent1"/>
+                <w:u w:val="none"/>
+              </w:rPr>
+              <w:t>B.</w:t>
+            </w:r>
+            <w:r>
+              <w:rPr>
+                <w:rFonts w:asciiTheme="minorHAnsi" w:eastAsiaTheme="minorEastAsia" w:hAnsiTheme="minorHAnsi" w:cstheme="minorBidi"/>
+                <w:b/>
+                <w:i/>
+                <w:noProof/>
+                <w:color w:val="4F81BD" w:themeColor="accent1"/>
+                <w:sz w:val="22"/>
+                <w:szCs w:val="22"/>
+              </w:rPr>
+              <w:t xml:space="preserve"> </w:t>
+            </w:r>
+            <w:r>
+              <w:rPr>
+                <w:rStyle w:val="Hyperlink"/>
+                <w:rFonts w:eastAsiaTheme="majorEastAsia"/>
+                <w:b/>
+                <w:i/>
+                <w:noProof/>
+                <w:color w:val="4F81BD" w:themeColor="accent1"/>
+                <w:u w:val="none"/>
               </w:rPr>
               <w:t>Connection Factory Properties</w:t>
             </w:r>
@@ -2128,7 +2189,7 @@
                 <w:webHidden/>
                 <w:color w:val="4F81BD" w:themeColor="accent1"/>
               </w:rPr>
-              <w:instrText xml:space="preserve"> PAGEREF _Toc305444649 \h </w:instrText>
+              <w:instrText xml:space="preserve"> PAGEREF _Toc324608927 \h </w:instrText>
             </w:r>
             <w:r>
               <w:rPr>
@@ -2175,6 +2236,7 @@
           <w:pPr>
             <w:pStyle w:val="TOC1"/>
             <w:tabs>
+              <w:tab w:val="left" w:pos="660"/>
               <w:tab w:val="right" w:leader="dot" w:pos="9350"/>
             </w:tabs>
             <w:spacing w:line="480" w:lineRule="auto"/>
@@ -2188,7 +2250,7 @@
               <w:szCs w:val="22"/>
             </w:rPr>
           </w:pPr>
-          <w:hyperlink w:anchor="_Toc305444650" w:history="1">
+          <w:hyperlink w:anchor="_Toc324608928" w:history="1">
             <w:r>
               <w:rPr>
                 <w:rStyle w:val="Hyperlink"/>
@@ -2197,6 +2259,31 @@
                 <w:i/>
                 <w:noProof/>
                 <w:color w:val="4F81BD" w:themeColor="accent1"/>
+                <w:u w:val="none"/>
+              </w:rPr>
+              <w:t>C.</w:t>
+            </w:r>
+            <w:r>
+              <w:rPr>
+                <w:rFonts w:asciiTheme="minorHAnsi" w:eastAsiaTheme="minorEastAsia" w:hAnsiTheme="minorHAnsi" w:cstheme="minorBidi"/>
+                <w:b/>
+                <w:i/>
+                <w:noProof/>
+                <w:color w:val="4F81BD" w:themeColor="accent1"/>
+                <w:sz w:val="22"/>
+                <w:szCs w:val="22"/>
+              </w:rPr>
+              <w:t xml:space="preserve"> </w:t>
+            </w:r>
+            <w:r>
+              <w:rPr>
+                <w:rStyle w:val="Hyperlink"/>
+                <w:rFonts w:eastAsiaTheme="majorEastAsia"/>
+                <w:b/>
+                <w:i/>
+                <w:noProof/>
+                <w:color w:val="4F81BD" w:themeColor="accent1"/>
+                <w:u w:val="none"/>
               </w:rPr>
               <w:t>Activation Spec Properties</w:t>
             </w:r>
@@ -2228,7 +2315,7 @@
                 <w:webHidden/>
                 <w:color w:val="4F81BD" w:themeColor="accent1"/>
               </w:rPr>
-              <w:instrText xml:space="preserve"> PAGEREF _Toc305444650 \h </w:instrText>
+              <w:instrText xml:space="preserve"> PAGEREF _Toc324608928 \h </w:instrText>
             </w:r>
             <w:r>
               <w:rPr>
@@ -2275,6 +2362,7 @@
           <w:pPr>
             <w:pStyle w:val="TOC1"/>
             <w:tabs>
+              <w:tab w:val="left" w:pos="660"/>
               <w:tab w:val="right" w:leader="dot" w:pos="9350"/>
             </w:tabs>
             <w:spacing w:line="480" w:lineRule="auto"/>
@@ -2288,7 +2376,7 @@
               <w:szCs w:val="22"/>
             </w:rPr>
           </w:pPr>
-          <w:hyperlink w:anchor="_Toc305444651" w:history="1">
+          <w:hyperlink w:anchor="_Toc324608929" w:history="1">
             <w:r>
               <w:rPr>
                 <w:rStyle w:val="Hyperlink"/>
@@ -2297,8 +2385,33 @@
                 <w:i/>
                 <w:noProof/>
                 <w:color w:val="4F81BD" w:themeColor="accent1"/>
+                <w:u w:val="none"/>
               </w:rPr>
-              <w:t>Support</w:t>
+              <w:t>D.</w:t>
+            </w:r>
+            <w:r>
+              <w:rPr>
+                <w:rFonts w:asciiTheme="minorHAnsi" w:eastAsiaTheme="minorEastAsia" w:hAnsiTheme="minorHAnsi" w:cstheme="minorBidi"/>
+                <w:b/>
+                <w:i/>
+                <w:noProof/>
+                <w:color w:val="4F81BD" w:themeColor="accent1"/>
+                <w:sz w:val="22"/>
+                <w:szCs w:val="22"/>
+              </w:rPr>
+              <w:t xml:space="preserve"> </w:t>
+            </w:r>
+            <w:r>
+              <w:rPr>
+                <w:rStyle w:val="Hyperlink"/>
+                <w:rFonts w:eastAsiaTheme="majorEastAsia"/>
+                <w:b/>
+                <w:i/>
+                <w:noProof/>
+                <w:color w:val="4F81BD" w:themeColor="accent1"/>
+                <w:u w:val="none"/>
+              </w:rPr>
+              <w:t>Concurrency Control</w:t>
             </w:r>
             <w:r>
               <w:rPr>
@@ -2328,7 +2441,7 @@
                 <w:webHidden/>
                 <w:color w:val="4F81BD" w:themeColor="accent1"/>
               </w:rPr>
-              <w:instrText xml:space="preserve"> PAGEREF _Toc305444651 \h </w:instrText>
+              <w:instrText xml:space="preserve"> PAGEREF _Toc324608929 \h </w:instrText>
             </w:r>
             <w:r>
               <w:rPr>
@@ -2373,6 +2486,107 @@
         </w:p>
         <w:p>
           <w:pPr>
+            <w:pStyle w:val="TOC1"/>
+            <w:tabs>
+              <w:tab w:val="right" w:leader="dot" w:pos="9350"/>
+            </w:tabs>
+            <w:spacing w:line="480" w:lineRule="auto"/>
+            <w:rPr>
+              <w:rFonts w:asciiTheme="minorHAnsi" w:eastAsiaTheme="minorEastAsia" w:hAnsiTheme="minorHAnsi" w:cstheme="minorBidi"/>
+              <w:b/>
+              <w:i/>
+              <w:noProof/>
+              <w:color w:val="4F81BD" w:themeColor="accent1"/>
+              <w:sz w:val="22"/>
+              <w:szCs w:val="22"/>
+            </w:rPr>
+          </w:pPr>
+          <w:hyperlink w:anchor="_Toc324608930" w:history="1">
+            <w:r>
+              <w:rPr>
+                <w:rStyle w:val="Hyperlink"/>
+                <w:rFonts w:eastAsiaTheme="majorEastAsia"/>
+                <w:b/>
+                <w:i/>
+                <w:noProof/>
+                <w:color w:val="4F81BD" w:themeColor="accent1"/>
+                <w:u w:val="none"/>
+              </w:rPr>
+              <w:t>Support</w:t>
+            </w:r>
+            <w:r>
+              <w:rPr>
+                <w:b/>
+                <w:i/>
+                <w:noProof/>
+                <w:webHidden/>
+                <w:color w:val="4F81BD" w:themeColor="accent1"/>
+              </w:rPr>
+              <w:tab/>
+            </w:r>
+            <w:r>
+              <w:rPr>
+                <w:b/>
+                <w:i/>
+                <w:noProof/>
+                <w:webHidden/>
+                <w:color w:val="4F81BD" w:themeColor="accent1"/>
+              </w:rPr>
+              <w:fldChar w:fldCharType="begin"/>
+            </w:r>
+            <w:r>
+              <w:rPr>
+                <w:b/>
+                <w:i/>
+                <w:noProof/>
+                <w:webHidden/>
+                <w:color w:val="4F81BD" w:themeColor="accent1"/>
+              </w:rPr>
+              <w:instrText xml:space="preserve"> PAGEREF _Toc324608930 \h </w:instrText>
+            </w:r>
+            <w:r>
+              <w:rPr>
+                <w:b/>
+                <w:i/>
+                <w:noProof/>
+                <w:webHidden/>
+                <w:color w:val="4F81BD" w:themeColor="accent1"/>
+              </w:rPr>
+            </w:r>
+            <w:r>
+              <w:rPr>
+                <w:b/>
+                <w:i/>
+                <w:noProof/>
+                <w:webHidden/>
+                <w:color w:val="4F81BD" w:themeColor="accent1"/>
+              </w:rPr>
+              <w:fldChar w:fldCharType="separate"/>
+            </w:r>
+            <w:r>
+              <w:rPr>
+                <w:b/>
+                <w:i/>
+                <w:noProof/>
+                <w:webHidden/>
+                <w:color w:val="4F81BD" w:themeColor="accent1"/>
+              </w:rPr>
+              <w:t>46</w:t>
+            </w:r>
+            <w:r>
+              <w:rPr>
+                <w:b/>
+                <w:i/>
+                <w:noProof/>
+                <w:webHidden/>
+                <w:color w:val="4F81BD" w:themeColor="accent1"/>
+              </w:rPr>
+              <w:fldChar w:fldCharType="end"/>
+            </w:r>
+          </w:hyperlink>
+        </w:p>
+        <w:p>
+          <w:pPr>
             <w:spacing w:line="480" w:lineRule="auto"/>
           </w:pPr>
           <w:r>
@@ -2405,7 +2619,6 @@
         <w:spacing w:line="276" w:lineRule="auto"/>
       </w:pPr>
       <w:r>
-        <w:lastRenderedPageBreak/>
         <w:br w:type="page"/>
       </w:r>
     </w:p>
@@ -2420,7 +2633,7 @@
       <w:pPr>
         <w:pStyle w:val="Heading1"/>
       </w:pPr>
-      <w:bookmarkStart w:id="1" w:name="_Toc305444637"/>
+      <w:bookmarkStart w:id="1" w:name="_Toc324608915"/>
       <w:r>
         <w:t>Prerequisites</w:t>
       </w:r>
@@ -2449,6 +2662,14 @@
         </w:rPr>
         <w:t>__________________________________________________________________________</w:t>
       </w:r>
+    </w:p>
+    <w:p>
+      <w:pPr>
+        <w:spacing w:line="276" w:lineRule="auto"/>
+        <w:rPr>
+          <w:rFonts w:asciiTheme="minorHAnsi" w:hAnsiTheme="minorHAnsi"/>
+        </w:rPr>
+      </w:pPr>
     </w:p>
     <w:p>
       <w:pPr>
@@ -2588,7 +2809,7 @@
       <w:pPr>
         <w:pStyle w:val="Heading1"/>
       </w:pPr>
-      <w:bookmarkStart w:id="2" w:name="_Toc305444638"/>
+      <w:bookmarkStart w:id="2" w:name="_Toc324608916"/>
       <w:r>
         <w:t xml:space="preserve">Additional </w:t>
       </w:r>
@@ -2623,6 +2844,14 @@
         </w:rPr>
         <w:t>__________________________________________________________________________</w:t>
       </w:r>
+    </w:p>
+    <w:p>
+      <w:pPr>
+        <w:spacing w:line="276" w:lineRule="auto"/>
+        <w:rPr>
+          <w:rFonts w:asciiTheme="minorHAnsi" w:hAnsiTheme="minorHAnsi"/>
+        </w:rPr>
+      </w:pPr>
     </w:p>
     <w:p>
       <w:pPr>
@@ -2729,7 +2958,7 @@
       <w:pPr>
         <w:pStyle w:val="Heading1"/>
       </w:pPr>
-      <w:bookmarkStart w:id="3" w:name="_Toc305444639"/>
+      <w:bookmarkStart w:id="3" w:name="_Toc324608917"/>
       <w:r>
         <w:t>Introductio</w:t>
       </w:r>
@@ -4913,7 +5142,7 @@
       <w:pPr>
         <w:pStyle w:val="Heading1"/>
       </w:pPr>
-      <w:bookmarkStart w:id="4" w:name="_Toc305444640"/>
+      <w:bookmarkStart w:id="4" w:name="_Toc324608918"/>
       <w:r>
         <w:t xml:space="preserve">XADisk </w:t>
       </w:r>
@@ -6721,7 +6950,7 @@
       <w:pPr>
         <w:pStyle w:val="Heading1"/>
       </w:pPr>
-      <w:bookmarkStart w:id="5" w:name="_Toc305444641"/>
+      <w:bookmarkStart w:id="5" w:name="_Toc324608919"/>
       <w:r>
         <w:t>B</w:t>
       </w:r>
@@ -8296,7 +8525,7 @@
       <w:pPr>
         <w:pStyle w:val="Heading1"/>
       </w:pPr>
-      <w:bookmarkStart w:id="6" w:name="_Toc305444642"/>
+      <w:bookmarkStart w:id="6" w:name="_Toc324608920"/>
       <w:r>
         <w:t>Using XADisk in Java Applications</w:t>
       </w:r>
@@ -10342,7 +10571,7 @@
       <w:pPr>
         <w:pStyle w:val="Heading1"/>
       </w:pPr>
-      <w:bookmarkStart w:id="7" w:name="_Toc305444643"/>
+      <w:bookmarkStart w:id="7" w:name="_Toc324608921"/>
       <w:r>
         <w:t xml:space="preserve">Enlisting </w:t>
       </w:r>
@@ -12384,7 +12613,7 @@
       <w:pPr>
         <w:pStyle w:val="Heading1"/>
       </w:pPr>
-      <w:bookmarkStart w:id="8" w:name="_Toc305444644"/>
+      <w:bookmarkStart w:id="8" w:name="_Toc324608922"/>
       <w:r>
         <w:t xml:space="preserve">Booting </w:t>
       </w:r>
@@ -13711,7 +13940,7 @@
       <w:pPr>
         <w:pStyle w:val="Heading1"/>
       </w:pPr>
-      <w:bookmarkStart w:id="10" w:name="_Toc305444645"/>
+      <w:bookmarkStart w:id="10" w:name="_Toc324608923"/>
       <w:r>
         <w:t>Invoking XADisk JCA Adapter</w:t>
       </w:r>
@@ -15161,7 +15390,7 @@
       <w:pPr>
         <w:pStyle w:val="Heading1"/>
       </w:pPr>
-      <w:bookmarkStart w:id="11" w:name="_Toc305444646"/>
+      <w:bookmarkStart w:id="11" w:name="_Toc324608924"/>
       <w:r>
         <w:t>Receiving XADisk events in Message Driven Beans</w:t>
       </w:r>
@@ -16964,7 +17193,7 @@
         <w:pStyle w:val="Heading1"/>
       </w:pPr>
       <w:bookmarkStart w:id="13" w:name="_Clustering_XADisk"/>
-      <w:bookmarkStart w:id="14" w:name="_Toc305444647"/>
+      <w:bookmarkStart w:id="14" w:name="_Toc324608925"/>
       <w:bookmarkEnd w:id="13"/>
       <w:r>
         <w:t>Clustering XADisk</w:t>
@@ -17828,9 +18057,13 @@
     <w:p>
       <w:pPr>
         <w:pStyle w:val="Heading1"/>
+        <w:numPr>
+          <w:ilvl w:val="0"/>
+          <w:numId w:val="38"/>
+        </w:numPr>
       </w:pPr>
       <w:bookmarkStart w:id="15" w:name="_Global_Configuration_Properties"/>
-      <w:bookmarkStart w:id="16" w:name="_Toc305444648"/>
+      <w:bookmarkStart w:id="16" w:name="_Toc324608926"/>
       <w:bookmarkEnd w:id="15"/>
       <w:r>
         <w:t>Global Configuration Properties</w:t>
@@ -19016,21 +19249,12 @@
           <w:i/>
         </w:rPr>
       </w:pPr>
-      <w:hyperlink r:id="rId17" w:anchor="getServerAddress%28%29" w:history="1">
-        <w:r>
-          <w:rPr>
-            <w:rFonts w:asciiTheme="minorHAnsi" w:hAnsiTheme="minorHAnsi" w:cstheme="minorHAnsi"/>
-            <w:i/>
-          </w:rPr>
-          <w:t>serverAddress</w:t>
-        </w:r>
-      </w:hyperlink>
       <w:r>
         <w:rPr>
           <w:rFonts w:asciiTheme="minorHAnsi" w:hAnsiTheme="minorHAnsi" w:cstheme="minorHAnsi"/>
           <w:i/>
         </w:rPr>
-        <w:t xml:space="preserve"> should be set such that the applications running on the remote JVMs can contact this XADisk instance using this address. </w:t>
+        <w:t xml:space="preserve">serverAddress should be set such that the applications running on the remote JVMs can contact this XADisk instance using this address. </w:t>
       </w:r>
     </w:p>
     <w:p>
@@ -19046,21 +19270,13 @@
           <w:i/>
         </w:rPr>
       </w:pPr>
-      <w:hyperlink r:id="rId18" w:anchor="getServerPort%28%29" w:history="1">
-        <w:r>
-          <w:rPr>
-            <w:rFonts w:asciiTheme="minorHAnsi" w:hAnsiTheme="minorHAnsi" w:cstheme="minorHAnsi"/>
-            <w:i/>
-          </w:rPr>
-          <w:t>serverPort</w:t>
-        </w:r>
-      </w:hyperlink>
       <w:r>
         <w:rPr>
           <w:rFonts w:asciiTheme="minorHAnsi" w:hAnsiTheme="minorHAnsi" w:cstheme="minorHAnsi"/>
           <w:i/>
         </w:rPr>
-        <w:t xml:space="preserve"> should be set to a</w:t>
+        <w:lastRenderedPageBreak/>
+        <w:t>serverPort should be set to a</w:t>
       </w:r>
       <w:r>
         <w:rPr>
@@ -19312,67 +19528,26 @@
           <w:i/>
         </w:rPr>
       </w:pPr>
-      <w:hyperlink r:id="rId19" w:anchor="getServerAddress%28%29" w:history="1">
-        <w:r>
-          <w:rPr>
-            <w:rFonts w:asciiTheme="minorHAnsi" w:hAnsiTheme="minorHAnsi" w:cstheme="minorHAnsi"/>
-            <w:i/>
-          </w:rPr>
-          <w:t>serverAddress</w:t>
-        </w:r>
-      </w:hyperlink>
       <w:r>
         <w:rPr>
           <w:rFonts w:asciiTheme="minorHAnsi" w:hAnsiTheme="minorHAnsi" w:cstheme="minorHAnsi"/>
           <w:i/>
         </w:rPr>
-        <w:t>/</w:t>
-      </w:r>
-      <w:hyperlink r:id="rId20" w:anchor="getServerPort%28%29" w:history="1">
-        <w:r>
-          <w:rPr>
-            <w:rFonts w:asciiTheme="minorHAnsi" w:hAnsiTheme="minorHAnsi" w:cstheme="minorHAnsi"/>
-            <w:i/>
-          </w:rPr>
-          <w:t>serverPort</w:t>
-        </w:r>
-      </w:hyperlink>
+        <w:t xml:space="preserve">serverAddress/serverPort must </w:t>
+      </w:r>
       <w:r>
         <w:rPr>
           <w:rFonts w:asciiTheme="minorHAnsi" w:hAnsiTheme="minorHAnsi" w:cstheme="minorHAnsi"/>
           <w:i/>
         </w:rPr>
-        <w:t xml:space="preserve"> must </w:t>
+        <w:t xml:space="preserve">be set for the master instance. </w:t>
       </w:r>
       <w:r>
         <w:rPr>
           <w:rFonts w:asciiTheme="minorHAnsi" w:hAnsiTheme="minorHAnsi" w:cstheme="minorHAnsi"/>
           <w:i/>
         </w:rPr>
-        <w:t xml:space="preserve">be set for the master instance. </w:t>
-      </w:r>
-      <w:r>
-        <w:rPr>
-          <w:rFonts w:asciiTheme="minorHAnsi" w:hAnsiTheme="minorHAnsi" w:cstheme="minorHAnsi"/>
-          <w:i/>
-        </w:rPr>
-        <w:t xml:space="preserve">The </w:t>
-      </w:r>
-      <w:hyperlink r:id="rId21" w:anchor="getEnableRemoteInvocations%28%29" w:history="1">
-        <w:r>
-          <w:rPr>
-            <w:rFonts w:asciiTheme="minorHAnsi" w:hAnsiTheme="minorHAnsi" w:cstheme="minorHAnsi"/>
-            <w:i/>
-          </w:rPr>
-          <w:t>enableRemoteInvocations</w:t>
-        </w:r>
-      </w:hyperlink>
-      <w:r>
-        <w:rPr>
-          <w:rFonts w:asciiTheme="minorHAnsi" w:hAnsiTheme="minorHAnsi" w:cstheme="minorHAnsi"/>
-          <w:i/>
-        </w:rPr>
-        <w:t xml:space="preserve"> flag is not required to be set for c</w:t>
+        <w:t>The enableRemoteInvocations flag is not required to be set for c</w:t>
       </w:r>
       <w:r>
         <w:rPr>
@@ -19395,36 +19570,25 @@
           <w:i/>
         </w:rPr>
       </w:pPr>
-      <w:hyperlink r:id="rId22" w:anchor="getClusterMasterAddress%28%29" w:history="1">
-        <w:r>
-          <w:rPr>
-            <w:rFonts w:asciiTheme="minorHAnsi" w:hAnsiTheme="minorHAnsi" w:cstheme="minorHAnsi"/>
-            <w:i/>
-          </w:rPr>
-          <w:t>clusterMasterAddress</w:t>
-        </w:r>
-      </w:hyperlink>
       <w:r>
         <w:rPr>
           <w:rFonts w:asciiTheme="minorHAnsi" w:hAnsiTheme="minorHAnsi" w:cstheme="minorHAnsi"/>
           <w:i/>
         </w:rPr>
-        <w:t>/</w:t>
-      </w:r>
-      <w:hyperlink r:id="rId23" w:anchor="getClusterMasterPort%28%29" w:history="1">
-        <w:r>
-          <w:rPr>
-            <w:rFonts w:asciiTheme="minorHAnsi" w:hAnsiTheme="minorHAnsi" w:cstheme="minorHAnsi"/>
-            <w:i/>
-          </w:rPr>
-          <w:t>clusterMasterPort</w:t>
-        </w:r>
-      </w:hyperlink>
+        <w:t xml:space="preserve">clusterMasterAddress/clusterMasterPort </w:t>
+      </w:r>
       <w:r>
         <w:rPr>
           <w:rFonts w:asciiTheme="minorHAnsi" w:hAnsiTheme="minorHAnsi" w:cstheme="minorHAnsi"/>
           <w:i/>
         </w:rPr>
+        <w:t>must not be set for the master instance. For all other instances in the cluster these values must be set as the values of</w:t>
+      </w:r>
+      <w:r>
+        <w:rPr>
+          <w:rFonts w:asciiTheme="minorHAnsi" w:hAnsiTheme="minorHAnsi" w:cstheme="minorHAnsi"/>
+          <w:i/>
+        </w:rPr>
         <w:t xml:space="preserve"> </w:t>
       </w:r>
       <w:r>
@@ -19432,40 +19596,8 @@
           <w:rFonts w:asciiTheme="minorHAnsi" w:hAnsiTheme="minorHAnsi" w:cstheme="minorHAnsi"/>
           <w:i/>
         </w:rPr>
-        <w:t>must not be set for the master instance. For all other instances in the cluster these values must be set as the values of</w:t>
-      </w:r>
-      <w:r>
-        <w:rPr>
-          <w:rFonts w:asciiTheme="minorHAnsi" w:hAnsiTheme="minorHAnsi" w:cstheme="minorHAnsi"/>
-          <w:i/>
-        </w:rPr>
-        <w:t xml:space="preserve"> </w:t>
-      </w:r>
-      <w:hyperlink r:id="rId24" w:anchor="getServerAddress%28%29" w:history="1">
-        <w:r>
-          <w:rPr>
-            <w:rFonts w:asciiTheme="minorHAnsi" w:hAnsiTheme="minorHAnsi" w:cstheme="minorHAnsi"/>
-            <w:i/>
-          </w:rPr>
-          <w:t>serverAddress</w:t>
-        </w:r>
-      </w:hyperlink>
-      <w:r>
-        <w:rPr>
-          <w:rFonts w:asciiTheme="minorHAnsi" w:hAnsiTheme="minorHAnsi" w:cstheme="minorHAnsi"/>
-          <w:i/>
-        </w:rPr>
-        <w:t>/</w:t>
-      </w:r>
-      <w:hyperlink r:id="rId25" w:anchor="getServerPort%28%29" w:history="1">
-        <w:r>
-          <w:rPr>
-            <w:rFonts w:asciiTheme="minorHAnsi" w:hAnsiTheme="minorHAnsi" w:cstheme="minorHAnsi"/>
-            <w:i/>
-          </w:rPr>
-          <w:t>serverPort</w:t>
-        </w:r>
-      </w:hyperlink>
+        <w:t>serverAddress/serverPort</w:t>
+      </w:r>
       <w:r>
         <w:rPr>
           <w:rFonts w:asciiTheme="minorHAnsi" w:hAnsiTheme="minorHAnsi" w:cstheme="minorHAnsi"/>
@@ -19506,23 +19638,7 @@
           <w:rFonts w:asciiTheme="minorHAnsi" w:hAnsiTheme="minorHAnsi" w:cstheme="minorHAnsi"/>
           <w:i/>
         </w:rPr>
-        <w:t xml:space="preserve">(Optional) For instances running in the same JVM as the master instance, </w:t>
-      </w:r>
-      <w:hyperlink r:id="rId26" w:anchor="getClusterMasterAddress%28%29" w:history="1">
-        <w:r>
-          <w:rPr>
-            <w:rFonts w:asciiTheme="minorHAnsi" w:hAnsiTheme="minorHAnsi" w:cstheme="minorHAnsi"/>
-            <w:i/>
-          </w:rPr>
-          <w:t>clusterMasterAddress</w:t>
-        </w:r>
-      </w:hyperlink>
-      <w:r>
-        <w:rPr>
-          <w:rFonts w:asciiTheme="minorHAnsi" w:hAnsiTheme="minorHAnsi" w:cstheme="minorHAnsi"/>
-          <w:i/>
-        </w:rPr>
-        <w:t xml:space="preserve"> can optionally be set to "#masterInstanceId".</w:t>
+        <w:t>(Optional) For instances running in the same JVM as the master instance, clusterMasterAddress can optionally be set to "#masterInstanceId".</w:t>
       </w:r>
     </w:p>
     <w:p>
@@ -20888,9 +21004,13 @@
     <w:p>
       <w:pPr>
         <w:pStyle w:val="Heading1"/>
+        <w:numPr>
+          <w:ilvl w:val="0"/>
+          <w:numId w:val="38"/>
+        </w:numPr>
       </w:pPr>
       <w:bookmarkStart w:id="18" w:name="_Connection_Factory_Properties"/>
-      <w:bookmarkStart w:id="19" w:name="_Toc305444649"/>
+      <w:bookmarkStart w:id="19" w:name="_Toc324608927"/>
       <w:bookmarkEnd w:id="18"/>
       <w:r>
         <w:t xml:space="preserve">Connection Factory </w:t>
@@ -20923,6 +21043,14 @@
         </w:rPr>
         <w:t>__________________________________________________________________________</w:t>
       </w:r>
+    </w:p>
+    <w:p>
+      <w:pPr>
+        <w:spacing w:line="276" w:lineRule="auto"/>
+        <w:rPr>
+          <w:rFonts w:asciiTheme="minorHAnsi" w:hAnsiTheme="minorHAnsi"/>
+        </w:rPr>
+      </w:pPr>
     </w:p>
     <w:p>
       <w:pPr>
@@ -21480,9 +21608,13 @@
     <w:p>
       <w:pPr>
         <w:pStyle w:val="Heading1"/>
+        <w:numPr>
+          <w:ilvl w:val="0"/>
+          <w:numId w:val="38"/>
+        </w:numPr>
       </w:pPr>
       <w:bookmarkStart w:id="21" w:name="_Activation_Spec_Properties"/>
-      <w:bookmarkStart w:id="22" w:name="_Toc305444650"/>
+      <w:bookmarkStart w:id="22" w:name="_Toc324608928"/>
       <w:bookmarkEnd w:id="21"/>
       <w:r>
         <w:t xml:space="preserve">Activation Spec </w:t>
@@ -21515,6 +21647,14 @@
         </w:rPr>
         <w:t>__________________________________________________________________________</w:t>
       </w:r>
+    </w:p>
+    <w:p>
+      <w:pPr>
+        <w:spacing w:line="276" w:lineRule="auto"/>
+        <w:rPr>
+          <w:rFonts w:asciiTheme="minorHAnsi" w:hAnsiTheme="minorHAnsi"/>
+        </w:rPr>
+      </w:pPr>
     </w:p>
     <w:p>
       <w:pPr>
@@ -21849,7 +21989,7 @@
           <w:rFonts w:asciiTheme="minorHAnsi" w:hAnsiTheme="minorHAnsi"/>
           <w:i/>
         </w:rPr>
-        <w:t xml:space="preserve">The “xyz” represents a 3 bit set with value 0 or 1 for each. Set first bit to 1 for knowing when the specific file/directory is “created”; second bit to 1 for receiving “deletion” event for the file/directory; third bit to 1 for receiving event whenever the specific file/directory is modified. We call a file is modified when its contents are changed by some transaction. </w:t>
+        <w:t xml:space="preserve">The “xyz” represents a 3 bit set with value 0 or 1 for each. Set first bit to 1 for knowing when the specific file/directory is “created”; second bit to 1 for receiving “deletion” event for the file/directory; third bit to 1 for receiving event whenever the specific file/directory is modified. We </w:t>
       </w:r>
       <w:r>
         <w:rPr>
@@ -21857,21 +21997,12 @@
           <w:i/>
         </w:rPr>
         <w:lastRenderedPageBreak/>
-        <w:t>For a directory, modification means addition/removal of some child file/directory of the directory.</w:t>
+        <w:t>call a file is modified when its contents are changed by some transaction. For a directory, modification means addition/removal of some child file/directory of the directory.</w:t>
       </w:r>
     </w:p>
     <w:p>
       <w:pPr>
         <w:spacing w:after="200" w:line="276" w:lineRule="auto"/>
-        <w:rPr>
-          <w:rFonts w:asciiTheme="majorHAnsi" w:hAnsiTheme="majorHAnsi"/>
-          <w:b/>
-          <w:bCs/>
-          <w:i/>
-          <w:color w:val="4F81BD" w:themeColor="accent1"/>
-          <w:sz w:val="32"/>
-          <w:szCs w:val="28"/>
-        </w:rPr>
       </w:pPr>
       <w:r>
         <w:br w:type="page"/>
@@ -21887,12 +22018,933 @@
     <w:p>
       <w:pPr>
         <w:pStyle w:val="Heading1"/>
-      </w:pPr>
-      <w:bookmarkStart w:id="23" w:name="_Toc305444651"/>
+        <w:numPr>
+          <w:ilvl w:val="0"/>
+          <w:numId w:val="38"/>
+        </w:numPr>
+      </w:pPr>
+      <w:bookmarkStart w:id="23" w:name="_Toc324608929"/>
+      <w:r>
+        <w:t>Concurrency Control</w:t>
+      </w:r>
+      <w:bookmarkEnd w:id="23"/>
+    </w:p>
+    <w:p>
+      <w:pPr>
+        <w:spacing w:line="276" w:lineRule="auto"/>
+        <w:rPr>
+          <w:rFonts w:asciiTheme="minorHAnsi" w:hAnsiTheme="minorHAnsi"/>
+        </w:rPr>
+      </w:pPr>
+    </w:p>
+    <w:p>
+      <w:pPr>
+        <w:spacing w:line="276" w:lineRule="auto"/>
+        <w:rPr>
+          <w:rFonts w:asciiTheme="minorHAnsi" w:hAnsiTheme="minorHAnsi"/>
+          <w:color w:val="4F81BD" w:themeColor="accent1"/>
+        </w:rPr>
+      </w:pPr>
+      <w:r>
+        <w:rPr>
+          <w:rFonts w:asciiTheme="minorHAnsi" w:hAnsiTheme="minorHAnsi"/>
+          <w:color w:val="4F81BD" w:themeColor="accent1"/>
+        </w:rPr>
+        <w:t>__________________________________________________________________________</w:t>
+      </w:r>
+    </w:p>
+    <w:p>
+      <w:pPr>
+        <w:spacing w:line="276" w:lineRule="auto"/>
+        <w:rPr>
+          <w:rFonts w:asciiTheme="minorHAnsi" w:hAnsiTheme="minorHAnsi"/>
+        </w:rPr>
+      </w:pPr>
+    </w:p>
+    <w:p>
+      <w:pPr>
+        <w:spacing w:line="276" w:lineRule="auto"/>
+        <w:rPr>
+          <w:rFonts w:asciiTheme="minorHAnsi" w:hAnsiTheme="minorHAnsi"/>
+        </w:rPr>
+      </w:pPr>
+    </w:p>
+    <w:p>
+      <w:pPr>
+        <w:spacing w:line="276" w:lineRule="auto"/>
+        <w:rPr>
+          <w:rFonts w:asciiTheme="minorHAnsi" w:hAnsiTheme="minorHAnsi"/>
+        </w:rPr>
+      </w:pPr>
+    </w:p>
+    <w:p>
+      <w:pPr>
+        <w:spacing w:line="276" w:lineRule="auto"/>
+        <w:ind w:left="1440" w:firstLine="720"/>
+        <w:rPr>
+          <w:rFonts w:asciiTheme="minorHAnsi" w:hAnsiTheme="minorHAnsi"/>
+        </w:rPr>
+      </w:pPr>
+      <w:r>
+        <w:rPr>
+          <w:rFonts w:asciiTheme="minorHAnsi" w:hAnsiTheme="minorHAnsi"/>
+        </w:rPr>
+        <w:t xml:space="preserve">Release </w:t>
+      </w:r>
+      <w:r>
+        <w:rPr>
+          <w:rFonts w:asciiTheme="minorHAnsi" w:hAnsiTheme="minorHAnsi"/>
+        </w:rPr>
+        <w:t xml:space="preserve">1.1 onwards, the locking of </w:t>
+      </w:r>
+      <w:r>
+        <w:rPr>
+          <w:rFonts w:asciiTheme="minorHAnsi" w:hAnsiTheme="minorHAnsi"/>
+        </w:rPr>
+        <w:t>f</w:t>
+      </w:r>
+      <w:r>
+        <w:rPr>
+          <w:rFonts w:asciiTheme="minorHAnsi" w:hAnsiTheme="minorHAnsi"/>
+        </w:rPr>
+        <w:t xml:space="preserve">ile and </w:t>
+      </w:r>
+      <w:r>
+        <w:rPr>
+          <w:rFonts w:asciiTheme="minorHAnsi" w:hAnsiTheme="minorHAnsi"/>
+        </w:rPr>
+        <w:t>d</w:t>
+      </w:r>
+      <w:r>
+        <w:rPr>
+          <w:rFonts w:asciiTheme="minorHAnsi" w:hAnsiTheme="minorHAnsi"/>
+        </w:rPr>
+        <w:t xml:space="preserve">irectory objects before performing IO operations </w:t>
+      </w:r>
+      <w:r>
+        <w:rPr>
+          <w:rFonts w:asciiTheme="minorHAnsi" w:hAnsiTheme="minorHAnsi"/>
+        </w:rPr>
+        <w:t>h</w:t>
+      </w:r>
+      <w:r>
+        <w:rPr>
+          <w:rFonts w:asciiTheme="minorHAnsi" w:hAnsiTheme="minorHAnsi"/>
+        </w:rPr>
+        <w:t>appens as below</w:t>
+      </w:r>
+      <w:r>
+        <w:rPr>
+          <w:rFonts w:asciiTheme="minorHAnsi" w:hAnsiTheme="minorHAnsi"/>
+        </w:rPr>
+        <w:t>:</w:t>
+      </w:r>
+    </w:p>
+    <w:p>
+      <w:pPr>
+        <w:spacing w:line="276" w:lineRule="auto"/>
+        <w:ind w:left="1440" w:firstLine="720"/>
+        <w:rPr>
+          <w:rFonts w:asciiTheme="minorHAnsi" w:hAnsiTheme="minorHAnsi"/>
+        </w:rPr>
+      </w:pPr>
+    </w:p>
+    <w:p>
+      <w:pPr>
+        <w:spacing w:line="276" w:lineRule="auto"/>
+        <w:ind w:left="1440" w:firstLine="720"/>
+        <w:rPr>
+          <w:rFonts w:asciiTheme="minorHAnsi" w:hAnsiTheme="minorHAnsi"/>
+        </w:rPr>
+      </w:pPr>
+    </w:p>
+    <w:tbl>
+      <w:tblPr>
+        <w:tblStyle w:val="TableGrid"/>
+        <w:tblW w:w="0" w:type="auto"/>
+        <w:tblInd w:w="1555" w:type="dxa"/>
+        <w:tblCellMar>
+          <w:top w:w="115" w:type="dxa"/>
+          <w:left w:w="115" w:type="dxa"/>
+          <w:bottom w:w="115" w:type="dxa"/>
+          <w:right w:w="115" w:type="dxa"/>
+        </w:tblCellMar>
+        <w:tblLook w:val="04A0" w:firstRow="1" w:lastRow="0" w:firstColumn="1" w:lastColumn="0" w:noHBand="0" w:noVBand="1"/>
+      </w:tblPr>
+      <w:tblGrid>
+        <w:gridCol w:w="2070"/>
+        <w:gridCol w:w="3516"/>
+        <w:gridCol w:w="2244"/>
+      </w:tblGrid>
+      <w:tr>
+        <w:tc>
+          <w:tcPr>
+            <w:tcW w:w="2070" w:type="dxa"/>
+          </w:tcPr>
+          <w:p>
+            <w:pPr>
+              <w:spacing w:line="276" w:lineRule="auto"/>
+              <w:rPr>
+                <w:rFonts w:asciiTheme="minorHAnsi" w:hAnsiTheme="minorHAnsi"/>
+                <w:b/>
+              </w:rPr>
+            </w:pPr>
+            <w:r>
+              <w:rPr>
+                <w:rFonts w:asciiTheme="minorHAnsi" w:hAnsiTheme="minorHAnsi"/>
+                <w:b/>
+              </w:rPr>
+              <w:t>Operation</w:t>
+            </w:r>
+          </w:p>
+        </w:tc>
+        <w:tc>
+          <w:tcPr>
+            <w:tcW w:w="3516" w:type="dxa"/>
+          </w:tcPr>
+          <w:p>
+            <w:pPr>
+              <w:spacing w:line="276" w:lineRule="auto"/>
+              <w:rPr>
+                <w:rFonts w:asciiTheme="minorHAnsi" w:hAnsiTheme="minorHAnsi"/>
+                <w:b/>
+              </w:rPr>
+            </w:pPr>
+            <w:r>
+              <w:rPr>
+                <w:rFonts w:asciiTheme="minorHAnsi" w:hAnsiTheme="minorHAnsi"/>
+                <w:b/>
+              </w:rPr>
+              <w:t>Lock Type</w:t>
+            </w:r>
+          </w:p>
+        </w:tc>
+        <w:tc>
+          <w:tcPr>
+            <w:tcW w:w="2244" w:type="dxa"/>
+          </w:tcPr>
+          <w:p>
+            <w:pPr>
+              <w:spacing w:line="276" w:lineRule="auto"/>
+              <w:rPr>
+                <w:rFonts w:asciiTheme="minorHAnsi" w:hAnsiTheme="minorHAnsi"/>
+                <w:b/>
+              </w:rPr>
+            </w:pPr>
+            <w:r>
+              <w:rPr>
+                <w:rFonts w:asciiTheme="minorHAnsi" w:hAnsiTheme="minorHAnsi"/>
+                <w:b/>
+              </w:rPr>
+              <w:t>Parameters</w:t>
+            </w:r>
+          </w:p>
+        </w:tc>
+      </w:tr>
+      <w:tr>
+        <w:tc>
+          <w:tcPr>
+            <w:tcW w:w="2070" w:type="dxa"/>
+          </w:tcPr>
+          <w:p>
+            <w:pPr>
+              <w:spacing w:line="276" w:lineRule="auto"/>
+              <w:rPr>
+                <w:rFonts w:asciiTheme="minorHAnsi" w:hAnsiTheme="minorHAnsi"/>
+              </w:rPr>
+            </w:pPr>
+            <w:r>
+              <w:rPr>
+                <w:rFonts w:asciiTheme="minorHAnsi" w:hAnsiTheme="minorHAnsi"/>
+              </w:rPr>
+              <w:t>create(F)</w:t>
+            </w:r>
+          </w:p>
+        </w:tc>
+        <w:tc>
+          <w:tcPr>
+            <w:tcW w:w="3516" w:type="dxa"/>
+          </w:tcPr>
+          <w:p>
+            <w:pPr>
+              <w:spacing w:line="276" w:lineRule="auto"/>
+              <w:rPr>
+                <w:rFonts w:asciiTheme="minorHAnsi" w:hAnsiTheme="minorHAnsi"/>
+              </w:rPr>
+            </w:pPr>
+            <w:r>
+              <w:rPr>
+                <w:rFonts w:asciiTheme="minorHAnsi" w:hAnsiTheme="minorHAnsi"/>
+              </w:rPr>
+              <w:t>Exclusive on F</w:t>
+            </w:r>
+          </w:p>
+        </w:tc>
+        <w:tc>
+          <w:tcPr>
+            <w:tcW w:w="2244" w:type="dxa"/>
+          </w:tcPr>
+          <w:p>
+            <w:pPr>
+              <w:spacing w:line="276" w:lineRule="auto"/>
+              <w:rPr>
+                <w:rFonts w:asciiTheme="minorHAnsi" w:hAnsiTheme="minorHAnsi"/>
+              </w:rPr>
+            </w:pPr>
+            <w:r>
+              <w:rPr>
+                <w:rFonts w:asciiTheme="minorHAnsi" w:hAnsiTheme="minorHAnsi"/>
+              </w:rPr>
+              <w:t xml:space="preserve">F: </w:t>
+            </w:r>
+            <w:r>
+              <w:rPr>
+                <w:rFonts w:asciiTheme="minorHAnsi" w:hAnsiTheme="minorHAnsi"/>
+              </w:rPr>
+              <w:t>file</w:t>
+            </w:r>
+            <w:r>
+              <w:rPr>
+                <w:rFonts w:asciiTheme="minorHAnsi" w:hAnsiTheme="minorHAnsi"/>
+              </w:rPr>
+              <w:t>/</w:t>
+            </w:r>
+            <w:r>
+              <w:rPr>
+                <w:rFonts w:asciiTheme="minorHAnsi" w:hAnsiTheme="minorHAnsi"/>
+              </w:rPr>
+              <w:t>dir</w:t>
+            </w:r>
+            <w:r>
+              <w:rPr>
+                <w:rFonts w:asciiTheme="minorHAnsi" w:hAnsiTheme="minorHAnsi"/>
+              </w:rPr>
+              <w:t>ectory</w:t>
+            </w:r>
+          </w:p>
+        </w:tc>
+      </w:tr>
+      <w:tr>
+        <w:tc>
+          <w:tcPr>
+            <w:tcW w:w="2070" w:type="dxa"/>
+          </w:tcPr>
+          <w:p>
+            <w:pPr>
+              <w:spacing w:line="276" w:lineRule="auto"/>
+              <w:rPr>
+                <w:rFonts w:asciiTheme="minorHAnsi" w:hAnsiTheme="minorHAnsi"/>
+              </w:rPr>
+            </w:pPr>
+            <w:r>
+              <w:rPr>
+                <w:rFonts w:asciiTheme="minorHAnsi" w:hAnsiTheme="minorHAnsi"/>
+              </w:rPr>
+              <w:t>delete(F)</w:t>
+            </w:r>
+          </w:p>
+        </w:tc>
+        <w:tc>
+          <w:tcPr>
+            <w:tcW w:w="3516" w:type="dxa"/>
+          </w:tcPr>
+          <w:p>
+            <w:pPr>
+              <w:spacing w:line="276" w:lineRule="auto"/>
+              <w:rPr>
+                <w:rFonts w:asciiTheme="minorHAnsi" w:hAnsiTheme="minorHAnsi"/>
+              </w:rPr>
+            </w:pPr>
+            <w:r>
+              <w:rPr>
+                <w:rFonts w:asciiTheme="minorHAnsi" w:hAnsiTheme="minorHAnsi"/>
+              </w:rPr>
+              <w:t>Exclusive on F</w:t>
+            </w:r>
+          </w:p>
+        </w:tc>
+        <w:tc>
+          <w:tcPr>
+            <w:tcW w:w="2244" w:type="dxa"/>
+          </w:tcPr>
+          <w:p>
+            <w:pPr>
+              <w:spacing w:line="276" w:lineRule="auto"/>
+              <w:rPr>
+                <w:rFonts w:asciiTheme="minorHAnsi" w:hAnsiTheme="minorHAnsi"/>
+              </w:rPr>
+            </w:pPr>
+            <w:r>
+              <w:rPr>
+                <w:rFonts w:asciiTheme="minorHAnsi" w:hAnsiTheme="minorHAnsi"/>
+              </w:rPr>
+              <w:t>F: file/directory</w:t>
+            </w:r>
+          </w:p>
+        </w:tc>
+      </w:tr>
+      <w:tr>
+        <w:tc>
+          <w:tcPr>
+            <w:tcW w:w="2070" w:type="dxa"/>
+          </w:tcPr>
+          <w:p>
+            <w:pPr>
+              <w:spacing w:line="276" w:lineRule="auto"/>
+              <w:rPr>
+                <w:rFonts w:asciiTheme="minorHAnsi" w:hAnsiTheme="minorHAnsi"/>
+              </w:rPr>
+            </w:pPr>
+            <w:r>
+              <w:rPr>
+                <w:rFonts w:asciiTheme="minorHAnsi" w:hAnsiTheme="minorHAnsi"/>
+              </w:rPr>
+              <w:t>move(F1, F2)</w:t>
+            </w:r>
+          </w:p>
+        </w:tc>
+        <w:tc>
+          <w:tcPr>
+            <w:tcW w:w="3516" w:type="dxa"/>
+          </w:tcPr>
+          <w:p>
+            <w:pPr>
+              <w:spacing w:line="276" w:lineRule="auto"/>
+              <w:rPr>
+                <w:rFonts w:asciiTheme="minorHAnsi" w:hAnsiTheme="minorHAnsi"/>
+              </w:rPr>
+            </w:pPr>
+            <w:r>
+              <w:rPr>
+                <w:rFonts w:asciiTheme="minorHAnsi" w:hAnsiTheme="minorHAnsi"/>
+              </w:rPr>
+              <w:t>Exclusive on F1/F2</w:t>
+            </w:r>
+          </w:p>
+        </w:tc>
+        <w:tc>
+          <w:tcPr>
+            <w:tcW w:w="2244" w:type="dxa"/>
+          </w:tcPr>
+          <w:p>
+            <w:pPr>
+              <w:spacing w:line="276" w:lineRule="auto"/>
+              <w:rPr>
+                <w:rFonts w:asciiTheme="minorHAnsi" w:hAnsiTheme="minorHAnsi"/>
+              </w:rPr>
+            </w:pPr>
+            <w:r>
+              <w:rPr>
+                <w:rFonts w:asciiTheme="minorHAnsi" w:hAnsiTheme="minorHAnsi"/>
+              </w:rPr>
+              <w:t>F1/F2</w:t>
+            </w:r>
+            <w:r>
+              <w:rPr>
+                <w:rFonts w:asciiTheme="minorHAnsi" w:hAnsiTheme="minorHAnsi"/>
+              </w:rPr>
+              <w:t>: file/directory</w:t>
+            </w:r>
+          </w:p>
+        </w:tc>
+      </w:tr>
+      <w:tr>
+        <w:tc>
+          <w:tcPr>
+            <w:tcW w:w="2070" w:type="dxa"/>
+          </w:tcPr>
+          <w:p>
+            <w:pPr>
+              <w:spacing w:line="276" w:lineRule="auto"/>
+              <w:rPr>
+                <w:rFonts w:asciiTheme="minorHAnsi" w:hAnsiTheme="minorHAnsi"/>
+              </w:rPr>
+            </w:pPr>
+            <w:r>
+              <w:rPr>
+                <w:rFonts w:asciiTheme="minorHAnsi" w:hAnsiTheme="minorHAnsi"/>
+              </w:rPr>
+              <w:t>write(F)</w:t>
+            </w:r>
+          </w:p>
+        </w:tc>
+        <w:tc>
+          <w:tcPr>
+            <w:tcW w:w="3516" w:type="dxa"/>
+          </w:tcPr>
+          <w:p>
+            <w:pPr>
+              <w:spacing w:line="276" w:lineRule="auto"/>
+              <w:rPr>
+                <w:rFonts w:asciiTheme="minorHAnsi" w:hAnsiTheme="minorHAnsi"/>
+              </w:rPr>
+            </w:pPr>
+            <w:r>
+              <w:rPr>
+                <w:rFonts w:asciiTheme="minorHAnsi" w:hAnsiTheme="minorHAnsi"/>
+              </w:rPr>
+              <w:t>Exclusive on F</w:t>
+            </w:r>
+          </w:p>
+        </w:tc>
+        <w:tc>
+          <w:tcPr>
+            <w:tcW w:w="2244" w:type="dxa"/>
+          </w:tcPr>
+          <w:p>
+            <w:pPr>
+              <w:spacing w:line="276" w:lineRule="auto"/>
+              <w:rPr>
+                <w:rFonts w:asciiTheme="minorHAnsi" w:hAnsiTheme="minorHAnsi"/>
+              </w:rPr>
+            </w:pPr>
+            <w:r>
+              <w:rPr>
+                <w:rFonts w:asciiTheme="minorHAnsi" w:hAnsiTheme="minorHAnsi"/>
+              </w:rPr>
+              <w:t>F: file</w:t>
+            </w:r>
+          </w:p>
+        </w:tc>
+      </w:tr>
+      <w:tr>
+        <w:tc>
+          <w:tcPr>
+            <w:tcW w:w="2070" w:type="dxa"/>
+          </w:tcPr>
+          <w:p>
+            <w:pPr>
+              <w:spacing w:line="276" w:lineRule="auto"/>
+              <w:rPr>
+                <w:rFonts w:asciiTheme="minorHAnsi" w:hAnsiTheme="minorHAnsi"/>
+              </w:rPr>
+            </w:pPr>
+            <w:r>
+              <w:rPr>
+                <w:rFonts w:asciiTheme="minorHAnsi" w:hAnsiTheme="minorHAnsi"/>
+              </w:rPr>
+              <w:t>truncate(F)</w:t>
+            </w:r>
+          </w:p>
+        </w:tc>
+        <w:tc>
+          <w:tcPr>
+            <w:tcW w:w="3516" w:type="dxa"/>
+          </w:tcPr>
+          <w:p>
+            <w:pPr>
+              <w:spacing w:line="276" w:lineRule="auto"/>
+              <w:rPr>
+                <w:rFonts w:asciiTheme="minorHAnsi" w:hAnsiTheme="minorHAnsi"/>
+              </w:rPr>
+            </w:pPr>
+            <w:r>
+              <w:rPr>
+                <w:rFonts w:asciiTheme="minorHAnsi" w:hAnsiTheme="minorHAnsi"/>
+              </w:rPr>
+              <w:t>Exclusive on F</w:t>
+            </w:r>
+          </w:p>
+        </w:tc>
+        <w:tc>
+          <w:tcPr>
+            <w:tcW w:w="2244" w:type="dxa"/>
+          </w:tcPr>
+          <w:p>
+            <w:pPr>
+              <w:spacing w:line="276" w:lineRule="auto"/>
+              <w:rPr>
+                <w:rFonts w:asciiTheme="minorHAnsi" w:hAnsiTheme="minorHAnsi"/>
+              </w:rPr>
+            </w:pPr>
+            <w:r>
+              <w:rPr>
+                <w:rFonts w:asciiTheme="minorHAnsi" w:hAnsiTheme="minorHAnsi"/>
+              </w:rPr>
+              <w:t>F: file</w:t>
+            </w:r>
+          </w:p>
+        </w:tc>
+      </w:tr>
+      <w:tr>
+        <w:tc>
+          <w:tcPr>
+            <w:tcW w:w="2070" w:type="dxa"/>
+          </w:tcPr>
+          <w:p>
+            <w:pPr>
+              <w:spacing w:line="276" w:lineRule="auto"/>
+              <w:rPr>
+                <w:rFonts w:asciiTheme="minorHAnsi" w:hAnsiTheme="minorHAnsi"/>
+              </w:rPr>
+            </w:pPr>
+            <w:r>
+              <w:rPr>
+                <w:rFonts w:asciiTheme="minorHAnsi" w:hAnsiTheme="minorHAnsi"/>
+              </w:rPr>
+              <w:t>read(F)</w:t>
+            </w:r>
+          </w:p>
+        </w:tc>
+        <w:tc>
+          <w:tcPr>
+            <w:tcW w:w="3516" w:type="dxa"/>
+          </w:tcPr>
+          <w:p>
+            <w:pPr>
+              <w:spacing w:line="276" w:lineRule="auto"/>
+              <w:rPr>
+                <w:rFonts w:asciiTheme="minorHAnsi" w:hAnsiTheme="minorHAnsi"/>
+              </w:rPr>
+            </w:pPr>
+            <w:r>
+              <w:rPr>
+                <w:rFonts w:asciiTheme="minorHAnsi" w:hAnsiTheme="minorHAnsi"/>
+              </w:rPr>
+              <w:t>Shared on F</w:t>
+            </w:r>
+          </w:p>
+        </w:tc>
+        <w:tc>
+          <w:tcPr>
+            <w:tcW w:w="2244" w:type="dxa"/>
+          </w:tcPr>
+          <w:p>
+            <w:pPr>
+              <w:spacing w:line="276" w:lineRule="auto"/>
+              <w:rPr>
+                <w:rFonts w:asciiTheme="minorHAnsi" w:hAnsiTheme="minorHAnsi"/>
+              </w:rPr>
+            </w:pPr>
+            <w:r>
+              <w:rPr>
+                <w:rFonts w:asciiTheme="minorHAnsi" w:hAnsiTheme="minorHAnsi"/>
+              </w:rPr>
+              <w:t>F: file</w:t>
+            </w:r>
+          </w:p>
+        </w:tc>
+      </w:tr>
+      <w:tr>
+        <w:tc>
+          <w:tcPr>
+            <w:tcW w:w="2070" w:type="dxa"/>
+          </w:tcPr>
+          <w:p>
+            <w:pPr>
+              <w:spacing w:line="276" w:lineRule="auto"/>
+              <w:rPr>
+                <w:rFonts w:asciiTheme="minorHAnsi" w:hAnsiTheme="minorHAnsi"/>
+              </w:rPr>
+            </w:pPr>
+            <w:r>
+              <w:rPr>
+                <w:rFonts w:asciiTheme="minorHAnsi" w:hAnsiTheme="minorHAnsi"/>
+              </w:rPr>
+              <w:t>length(F)</w:t>
+            </w:r>
+          </w:p>
+        </w:tc>
+        <w:tc>
+          <w:tcPr>
+            <w:tcW w:w="3516" w:type="dxa"/>
+          </w:tcPr>
+          <w:p>
+            <w:pPr>
+              <w:spacing w:line="276" w:lineRule="auto"/>
+              <w:rPr>
+                <w:rFonts w:asciiTheme="minorHAnsi" w:hAnsiTheme="minorHAnsi"/>
+              </w:rPr>
+            </w:pPr>
+            <w:r>
+              <w:rPr>
+                <w:rFonts w:asciiTheme="minorHAnsi" w:hAnsiTheme="minorHAnsi"/>
+              </w:rPr>
+              <w:t>Shared on F</w:t>
+            </w:r>
+          </w:p>
+        </w:tc>
+        <w:tc>
+          <w:tcPr>
+            <w:tcW w:w="2244" w:type="dxa"/>
+          </w:tcPr>
+          <w:p>
+            <w:pPr>
+              <w:spacing w:line="276" w:lineRule="auto"/>
+              <w:rPr>
+                <w:rFonts w:asciiTheme="minorHAnsi" w:hAnsiTheme="minorHAnsi"/>
+              </w:rPr>
+            </w:pPr>
+            <w:r>
+              <w:rPr>
+                <w:rFonts w:asciiTheme="minorHAnsi" w:hAnsiTheme="minorHAnsi"/>
+              </w:rPr>
+              <w:t xml:space="preserve">F: </w:t>
+            </w:r>
+            <w:r>
+              <w:rPr>
+                <w:rFonts w:asciiTheme="minorHAnsi" w:hAnsiTheme="minorHAnsi"/>
+              </w:rPr>
+              <w:t>file</w:t>
+            </w:r>
+          </w:p>
+        </w:tc>
+      </w:tr>
+      <w:tr>
+        <w:tc>
+          <w:tcPr>
+            <w:tcW w:w="2070" w:type="dxa"/>
+          </w:tcPr>
+          <w:p>
+            <w:pPr>
+              <w:spacing w:line="276" w:lineRule="auto"/>
+              <w:rPr>
+                <w:rFonts w:asciiTheme="minorHAnsi" w:hAnsiTheme="minorHAnsi"/>
+              </w:rPr>
+            </w:pPr>
+            <w:r>
+              <w:rPr>
+                <w:rFonts w:asciiTheme="minorHAnsi" w:hAnsiTheme="minorHAnsi"/>
+              </w:rPr>
+              <w:t>exists(F)</w:t>
+            </w:r>
+          </w:p>
+        </w:tc>
+        <w:tc>
+          <w:tcPr>
+            <w:tcW w:w="3516" w:type="dxa"/>
+          </w:tcPr>
+          <w:p>
+            <w:pPr>
+              <w:spacing w:line="276" w:lineRule="auto"/>
+              <w:rPr>
+                <w:rFonts w:asciiTheme="minorHAnsi" w:hAnsiTheme="minorHAnsi"/>
+              </w:rPr>
+            </w:pPr>
+            <w:r>
+              <w:rPr>
+                <w:rFonts w:asciiTheme="minorHAnsi" w:hAnsiTheme="minorHAnsi"/>
+              </w:rPr>
+              <w:t>Shared on F</w:t>
+            </w:r>
+          </w:p>
+        </w:tc>
+        <w:tc>
+          <w:tcPr>
+            <w:tcW w:w="2244" w:type="dxa"/>
+          </w:tcPr>
+          <w:p>
+            <w:pPr>
+              <w:spacing w:line="276" w:lineRule="auto"/>
+              <w:rPr>
+                <w:rFonts w:asciiTheme="minorHAnsi" w:hAnsiTheme="minorHAnsi"/>
+              </w:rPr>
+            </w:pPr>
+            <w:r>
+              <w:rPr>
+                <w:rFonts w:asciiTheme="minorHAnsi" w:hAnsiTheme="minorHAnsi"/>
+              </w:rPr>
+              <w:t>F: file/directory</w:t>
+            </w:r>
+          </w:p>
+        </w:tc>
+      </w:tr>
+      <w:tr>
+        <w:tc>
+          <w:tcPr>
+            <w:tcW w:w="2070" w:type="dxa"/>
+          </w:tcPr>
+          <w:p>
+            <w:pPr>
+              <w:spacing w:line="276" w:lineRule="auto"/>
+              <w:rPr>
+                <w:rFonts w:asciiTheme="minorHAnsi" w:hAnsiTheme="minorHAnsi"/>
+              </w:rPr>
+            </w:pPr>
+            <w:r>
+              <w:rPr>
+                <w:rFonts w:asciiTheme="minorHAnsi" w:hAnsiTheme="minorHAnsi"/>
+              </w:rPr>
+              <w:t>copy(F1, F2)</w:t>
+            </w:r>
+          </w:p>
+        </w:tc>
+        <w:tc>
+          <w:tcPr>
+            <w:tcW w:w="3516" w:type="dxa"/>
+          </w:tcPr>
+          <w:p>
+            <w:pPr>
+              <w:spacing w:line="276" w:lineRule="auto"/>
+              <w:rPr>
+                <w:rFonts w:asciiTheme="minorHAnsi" w:hAnsiTheme="minorHAnsi"/>
+              </w:rPr>
+            </w:pPr>
+            <w:r>
+              <w:rPr>
+                <w:rFonts w:asciiTheme="minorHAnsi" w:hAnsiTheme="minorHAnsi"/>
+              </w:rPr>
+              <w:t xml:space="preserve">Shared </w:t>
+            </w:r>
+            <w:r>
+              <w:rPr>
+                <w:rFonts w:asciiTheme="minorHAnsi" w:hAnsiTheme="minorHAnsi"/>
+              </w:rPr>
+              <w:t xml:space="preserve">on </w:t>
+            </w:r>
+            <w:r>
+              <w:rPr>
+                <w:rFonts w:asciiTheme="minorHAnsi" w:hAnsiTheme="minorHAnsi"/>
+              </w:rPr>
+              <w:t xml:space="preserve">F1, Exclusive </w:t>
+            </w:r>
+            <w:r>
+              <w:rPr>
+                <w:rFonts w:asciiTheme="minorHAnsi" w:hAnsiTheme="minorHAnsi"/>
+              </w:rPr>
+              <w:t xml:space="preserve">on </w:t>
+            </w:r>
+            <w:r>
+              <w:rPr>
+                <w:rFonts w:asciiTheme="minorHAnsi" w:hAnsiTheme="minorHAnsi"/>
+              </w:rPr>
+              <w:t>F2</w:t>
+            </w:r>
+          </w:p>
+        </w:tc>
+        <w:tc>
+          <w:tcPr>
+            <w:tcW w:w="2244" w:type="dxa"/>
+          </w:tcPr>
+          <w:p>
+            <w:pPr>
+              <w:spacing w:line="276" w:lineRule="auto"/>
+              <w:rPr>
+                <w:rFonts w:asciiTheme="minorHAnsi" w:hAnsiTheme="minorHAnsi"/>
+              </w:rPr>
+            </w:pPr>
+            <w:r>
+              <w:rPr>
+                <w:rFonts w:asciiTheme="minorHAnsi" w:hAnsiTheme="minorHAnsi"/>
+              </w:rPr>
+              <w:t>F1/F2: file</w:t>
+            </w:r>
+          </w:p>
+        </w:tc>
+      </w:tr>
+      <w:tr>
+        <w:tc>
+          <w:tcPr>
+            <w:tcW w:w="2070" w:type="dxa"/>
+          </w:tcPr>
+          <w:p>
+            <w:pPr>
+              <w:spacing w:line="276" w:lineRule="auto"/>
+              <w:rPr>
+                <w:rFonts w:asciiTheme="minorHAnsi" w:hAnsiTheme="minorHAnsi"/>
+              </w:rPr>
+            </w:pPr>
+            <w:r>
+              <w:rPr>
+                <w:rFonts w:asciiTheme="minorHAnsi" w:hAnsiTheme="minorHAnsi"/>
+              </w:rPr>
+              <w:t>listFiles(D)</w:t>
+            </w:r>
+          </w:p>
+        </w:tc>
+        <w:tc>
+          <w:tcPr>
+            <w:tcW w:w="3516" w:type="dxa"/>
+          </w:tcPr>
+          <w:p>
+            <w:pPr>
+              <w:spacing w:line="276" w:lineRule="auto"/>
+              <w:rPr>
+                <w:rFonts w:asciiTheme="minorHAnsi" w:hAnsiTheme="minorHAnsi"/>
+              </w:rPr>
+            </w:pPr>
+            <w:r>
+              <w:rPr>
+                <w:rFonts w:asciiTheme="minorHAnsi" w:hAnsiTheme="minorHAnsi"/>
+              </w:rPr>
+              <w:t xml:space="preserve">Incurs </w:t>
+            </w:r>
+            <w:r>
+              <w:rPr>
+                <w:rFonts w:asciiTheme="minorHAnsi" w:hAnsiTheme="minorHAnsi"/>
+              </w:rPr>
+              <w:t>n</w:t>
+            </w:r>
+            <w:r>
+              <w:rPr>
+                <w:rFonts w:asciiTheme="minorHAnsi" w:hAnsiTheme="minorHAnsi"/>
+              </w:rPr>
+              <w:t xml:space="preserve">o </w:t>
+            </w:r>
+            <w:r>
+              <w:rPr>
+                <w:rFonts w:asciiTheme="minorHAnsi" w:hAnsiTheme="minorHAnsi"/>
+              </w:rPr>
+              <w:t>l</w:t>
+            </w:r>
+            <w:r>
+              <w:rPr>
+                <w:rFonts w:asciiTheme="minorHAnsi" w:hAnsiTheme="minorHAnsi"/>
+              </w:rPr>
+              <w:t>ocking</w:t>
+            </w:r>
+          </w:p>
+        </w:tc>
+        <w:tc>
+          <w:tcPr>
+            <w:tcW w:w="2244" w:type="dxa"/>
+          </w:tcPr>
+          <w:p>
+            <w:pPr>
+              <w:spacing w:line="276" w:lineRule="auto"/>
+              <w:rPr>
+                <w:rFonts w:asciiTheme="minorHAnsi" w:hAnsiTheme="minorHAnsi"/>
+              </w:rPr>
+            </w:pPr>
+            <w:r>
+              <w:rPr>
+                <w:rFonts w:asciiTheme="minorHAnsi" w:hAnsiTheme="minorHAnsi"/>
+              </w:rPr>
+              <w:t>D: directory</w:t>
+            </w:r>
+          </w:p>
+        </w:tc>
+      </w:tr>
+    </w:tbl>
+    <w:p>
+      <w:pPr>
+        <w:spacing w:line="276" w:lineRule="auto"/>
+      </w:pPr>
+    </w:p>
+    <w:p>
+      <w:pPr>
+        <w:spacing w:after="200" w:line="276" w:lineRule="auto"/>
+      </w:pPr>
+      <w:r>
+        <w:br w:type="page"/>
+      </w:r>
+    </w:p>
+    <w:p>
+      <w:pPr>
+        <w:pStyle w:val="Heading1"/>
+      </w:pPr>
+    </w:p>
+    <w:p/>
+    <w:p/>
+    <w:p>
+      <w:pPr>
+        <w:pStyle w:val="Heading1"/>
+      </w:pPr>
+      <w:bookmarkStart w:id="24" w:name="_Toc324608930"/>
       <w:r>
         <w:t>Support</w:t>
       </w:r>
-      <w:bookmarkEnd w:id="23"/>
+      <w:bookmarkEnd w:id="24"/>
     </w:p>
     <w:p>
       <w:pPr>
@@ -21937,20 +22989,19 @@
     <w:p>
       <w:pPr>
         <w:spacing w:line="276" w:lineRule="auto"/>
+        <w:rPr>
+          <w:rFonts w:asciiTheme="minorHAnsi" w:hAnsiTheme="minorHAnsi"/>
+        </w:rPr>
+      </w:pPr>
+    </w:p>
+    <w:p>
+      <w:pPr>
+        <w:spacing w:line="276" w:lineRule="auto"/>
         <w:ind w:left="1440" w:firstLine="720"/>
         <w:rPr>
           <w:rFonts w:asciiTheme="minorHAnsi" w:hAnsiTheme="minorHAnsi"/>
         </w:rPr>
       </w:pPr>
-    </w:p>
-    <w:p>
-      <w:pPr>
-        <w:spacing w:line="276" w:lineRule="auto"/>
-        <w:ind w:left="1440" w:firstLine="720"/>
-        <w:rPr>
-          <w:rFonts w:asciiTheme="minorHAnsi" w:hAnsiTheme="minorHAnsi"/>
-        </w:rPr>
-      </w:pPr>
       <w:r>
         <w:rPr>
           <w:rFonts w:asciiTheme="minorHAnsi" w:hAnsiTheme="minorHAnsi"/>
@@ -22035,7 +23086,7 @@
         </w:rPr>
         <w:t xml:space="preserve">he </w:t>
       </w:r>
-      <w:hyperlink r:id="rId27" w:history="1">
+      <w:hyperlink r:id="rId17" w:history="1">
         <w:r>
           <w:rPr>
             <w:rStyle w:val="Hyperlink"/>
@@ -22152,7 +23203,7 @@
         </w:rPr>
         <w:t xml:space="preserve">at </w:t>
       </w:r>
-      <w:hyperlink r:id="rId28" w:history="1">
+      <w:hyperlink r:id="rId18" w:history="1">
         <w:r>
           <w:rPr>
             <w:rStyle w:val="Hyperlink"/>
@@ -22185,7 +23236,7 @@
         </w:rPr>
         <w:t xml:space="preserve">write to </w:t>
       </w:r>
-      <w:hyperlink r:id="rId29" w:history="1">
+      <w:hyperlink r:id="rId19" w:history="1">
         <w:r>
           <w:rPr>
             <w:rStyle w:val="Hyperlink"/>
@@ -22299,7 +23350,7 @@
         </w:rPr>
         <w:t xml:space="preserve"> </w:t>
       </w:r>
-      <w:hyperlink r:id="rId30" w:history="1">
+      <w:hyperlink r:id="rId20" w:history="1">
         <w:r>
           <w:rPr>
             <w:rStyle w:val="Hyperlink"/>
@@ -22316,7 +23367,7 @@
       </w:r>
     </w:p>
     <w:sectPr>
-      <w:footerReference w:type="default" r:id="rId31"/>
+      <w:footerReference w:type="default" r:id="rId21"/>
       <w:pgSz w:w="12240" w:h="15840"/>
       <w:pgMar w:top="1440" w:right="1440" w:bottom="1440" w:left="1440" w:header="720" w:footer="720" w:gutter="0"/>
       <w:pgBorders w:offsetFrom="page">
@@ -22598,6 +23649,95 @@
     </w:lvl>
   </w:abstractNum>
   <w:abstractNum w:abstractNumId="2">
+    <w:nsid w:val="05105A31"/>
+    <w:multiLevelType w:val="hybridMultilevel"/>
+    <w:tmpl w:val="406CCFC4"/>
+    <w:lvl w:ilvl="0" w:tplc="0A4C714E">
+      <w:start w:val="1"/>
+      <w:numFmt w:val="lowerLetter"/>
+      <w:lvlText w:val="%1)"/>
+      <w:lvlJc w:val="left"/>
+      <w:pPr>
+        <w:ind w:left="2520" w:hanging="360"/>
+      </w:pPr>
+      <w:rPr>
+        <w:rFonts w:hint="default"/>
+      </w:rPr>
+    </w:lvl>
+    <w:lvl w:ilvl="1" w:tplc="04090019" w:tentative="1">
+      <w:start w:val="1"/>
+      <w:numFmt w:val="lowerLetter"/>
+      <w:lvlText w:val="%2."/>
+      <w:lvlJc w:val="left"/>
+      <w:pPr>
+        <w:ind w:left="3240" w:hanging="360"/>
+      </w:pPr>
+    </w:lvl>
+    <w:lvl w:ilvl="2" w:tplc="0409001B" w:tentative="1">
+      <w:start w:val="1"/>
+      <w:numFmt w:val="lowerRoman"/>
+      <w:lvlText w:val="%3."/>
+      <w:lvlJc w:val="right"/>
+      <w:pPr>
+        <w:ind w:left="3960" w:hanging="180"/>
+      </w:pPr>
+    </w:lvl>
+    <w:lvl w:ilvl="3" w:tplc="0409000F" w:tentative="1">
+      <w:start w:val="1"/>
+      <w:numFmt w:val="decimal"/>
+      <w:lvlText w:val="%4."/>
+      <w:lvlJc w:val="left"/>
+      <w:pPr>
+        <w:ind w:left="4680" w:hanging="360"/>
+      </w:pPr>
+    </w:lvl>
+    <w:lvl w:ilvl="4" w:tplc="04090019" w:tentative="1">
+      <w:start w:val="1"/>
+      <w:numFmt w:val="lowerLetter"/>
+      <w:lvlText w:val="%5."/>
+      <w:lvlJc w:val="left"/>
+      <w:pPr>
+        <w:ind w:left="5400" w:hanging="360"/>
+      </w:pPr>
+    </w:lvl>
+    <w:lvl w:ilvl="5" w:tplc="0409001B" w:tentative="1">
+      <w:start w:val="1"/>
+      <w:numFmt w:val="lowerRoman"/>
+      <w:lvlText w:val="%6."/>
+      <w:lvlJc w:val="right"/>
+      <w:pPr>
+        <w:ind w:left="6120" w:hanging="180"/>
+      </w:pPr>
+    </w:lvl>
+    <w:lvl w:ilvl="6" w:tplc="0409000F" w:tentative="1">
+      <w:start w:val="1"/>
+      <w:numFmt w:val="decimal"/>
+      <w:lvlText w:val="%7."/>
+      <w:lvlJc w:val="left"/>
+      <w:pPr>
+        <w:ind w:left="6840" w:hanging="360"/>
+      </w:pPr>
+    </w:lvl>
+    <w:lvl w:ilvl="7" w:tplc="04090019" w:tentative="1">
+      <w:start w:val="1"/>
+      <w:numFmt w:val="lowerLetter"/>
+      <w:lvlText w:val="%8."/>
+      <w:lvlJc w:val="left"/>
+      <w:pPr>
+        <w:ind w:left="7560" w:hanging="360"/>
+      </w:pPr>
+    </w:lvl>
+    <w:lvl w:ilvl="8" w:tplc="0409001B" w:tentative="1">
+      <w:start w:val="1"/>
+      <w:numFmt w:val="lowerRoman"/>
+      <w:lvlText w:val="%9."/>
+      <w:lvlJc w:val="right"/>
+      <w:pPr>
+        <w:ind w:left="8280" w:hanging="180"/>
+      </w:pPr>
+    </w:lvl>
+  </w:abstractNum>
+  <w:abstractNum w:abstractNumId="3">
     <w:nsid w:val="07C95006"/>
     <w:multiLevelType w:val="hybridMultilevel"/>
     <w:tmpl w:val="FE9E81C0"/>
@@ -22686,7 +23826,7 @@
       </w:pPr>
     </w:lvl>
   </w:abstractNum>
-  <w:abstractNum w:abstractNumId="3">
+  <w:abstractNum w:abstractNumId="4">
     <w:nsid w:val="0CE96725"/>
     <w:multiLevelType w:val="hybridMultilevel"/>
     <w:tmpl w:val="7598BB46"/>
@@ -22775,7 +23915,7 @@
       </w:pPr>
     </w:lvl>
   </w:abstractNum>
-  <w:abstractNum w:abstractNumId="4">
+  <w:abstractNum w:abstractNumId="5">
     <w:nsid w:val="0DAC2482"/>
     <w:multiLevelType w:val="hybridMultilevel"/>
     <w:tmpl w:val="A3FEC2C4"/>
@@ -22865,7 +24005,7 @@
       </w:pPr>
     </w:lvl>
   </w:abstractNum>
-  <w:abstractNum w:abstractNumId="5">
+  <w:abstractNum w:abstractNumId="6">
     <w:nsid w:val="0F986F9B"/>
     <w:multiLevelType w:val="hybridMultilevel"/>
     <w:tmpl w:val="C68C5C78"/>
@@ -22978,7 +24118,7 @@
       </w:rPr>
     </w:lvl>
   </w:abstractNum>
-  <w:abstractNum w:abstractNumId="6">
+  <w:abstractNum w:abstractNumId="7">
     <w:nsid w:val="197F585E"/>
     <w:multiLevelType w:val="hybridMultilevel"/>
     <w:tmpl w:val="F66E7AF2"/>
@@ -23067,7 +24207,7 @@
       </w:pPr>
     </w:lvl>
   </w:abstractNum>
-  <w:abstractNum w:abstractNumId="7">
+  <w:abstractNum w:abstractNumId="8">
     <w:nsid w:val="19FD3C54"/>
     <w:multiLevelType w:val="hybridMultilevel"/>
     <w:tmpl w:val="9410B110"/>
@@ -23156,7 +24296,7 @@
       </w:pPr>
     </w:lvl>
   </w:abstractNum>
-  <w:abstractNum w:abstractNumId="8">
+  <w:abstractNum w:abstractNumId="9">
     <w:nsid w:val="1A210791"/>
     <w:multiLevelType w:val="hybridMultilevel"/>
     <w:tmpl w:val="67B61188"/>
@@ -23246,7 +24386,7 @@
       </w:pPr>
     </w:lvl>
   </w:abstractNum>
-  <w:abstractNum w:abstractNumId="9">
+  <w:abstractNum w:abstractNumId="10">
     <w:nsid w:val="1AEE54DB"/>
     <w:multiLevelType w:val="hybridMultilevel"/>
     <w:tmpl w:val="46629058"/>
@@ -23336,7 +24476,7 @@
       </w:pPr>
     </w:lvl>
   </w:abstractNum>
-  <w:abstractNum w:abstractNumId="10">
+  <w:abstractNum w:abstractNumId="11">
     <w:nsid w:val="1C215AF3"/>
     <w:multiLevelType w:val="multilevel"/>
     <w:tmpl w:val="B51ED8C2"/>
@@ -23449,7 +24589,7 @@
       </w:pPr>
     </w:lvl>
   </w:abstractNum>
-  <w:abstractNum w:abstractNumId="11">
+  <w:abstractNum w:abstractNumId="12">
     <w:nsid w:val="2AE41B6C"/>
     <w:multiLevelType w:val="hybridMultilevel"/>
     <w:tmpl w:val="C27EF3A2"/>
@@ -23538,7 +24678,7 @@
       </w:pPr>
     </w:lvl>
   </w:abstractNum>
-  <w:abstractNum w:abstractNumId="12">
+  <w:abstractNum w:abstractNumId="13">
     <w:nsid w:val="2EA53786"/>
     <w:multiLevelType w:val="hybridMultilevel"/>
     <w:tmpl w:val="A6905712"/>
@@ -23651,7 +24791,7 @@
       </w:rPr>
     </w:lvl>
   </w:abstractNum>
-  <w:abstractNum w:abstractNumId="13">
+  <w:abstractNum w:abstractNumId="14">
     <w:nsid w:val="31D5781C"/>
     <w:multiLevelType w:val="hybridMultilevel"/>
     <w:tmpl w:val="52EEDCDE"/>
@@ -23740,7 +24880,7 @@
       </w:pPr>
     </w:lvl>
   </w:abstractNum>
-  <w:abstractNum w:abstractNumId="14">
+  <w:abstractNum w:abstractNumId="15">
     <w:nsid w:val="35FC497F"/>
     <w:multiLevelType w:val="hybridMultilevel"/>
     <w:tmpl w:val="25A0F3D6"/>
@@ -23830,7 +24970,96 @@
       </w:pPr>
     </w:lvl>
   </w:abstractNum>
-  <w:abstractNum w:abstractNumId="15">
+  <w:abstractNum w:abstractNumId="16">
+    <w:nsid w:val="39176D20"/>
+    <w:multiLevelType w:val="hybridMultilevel"/>
+    <w:tmpl w:val="50984CE8"/>
+    <w:lvl w:ilvl="0" w:tplc="04090015">
+      <w:start w:val="1"/>
+      <w:numFmt w:val="upperLetter"/>
+      <w:lvlText w:val="%1."/>
+      <w:lvlJc w:val="left"/>
+      <w:pPr>
+        <w:ind w:left="360" w:hanging="360"/>
+      </w:pPr>
+      <w:rPr>
+        <w:rFonts w:hint="default"/>
+      </w:rPr>
+    </w:lvl>
+    <w:lvl w:ilvl="1" w:tplc="04090019" w:tentative="1">
+      <w:start w:val="1"/>
+      <w:numFmt w:val="lowerLetter"/>
+      <w:lvlText w:val="%2."/>
+      <w:lvlJc w:val="left"/>
+      <w:pPr>
+        <w:ind w:left="1080" w:hanging="360"/>
+      </w:pPr>
+    </w:lvl>
+    <w:lvl w:ilvl="2" w:tplc="0409001B" w:tentative="1">
+      <w:start w:val="1"/>
+      <w:numFmt w:val="lowerRoman"/>
+      <w:lvlText w:val="%3."/>
+      <w:lvlJc w:val="right"/>
+      <w:pPr>
+        <w:ind w:left="1800" w:hanging="180"/>
+      </w:pPr>
+    </w:lvl>
+    <w:lvl w:ilvl="3" w:tplc="0409000F" w:tentative="1">
+      <w:start w:val="1"/>
+      <w:numFmt w:val="decimal"/>
+      <w:lvlText w:val="%4."/>
+      <w:lvlJc w:val="left"/>
+      <w:pPr>
+        <w:ind w:left="2520" w:hanging="360"/>
+      </w:pPr>
+    </w:lvl>
+    <w:lvl w:ilvl="4" w:tplc="04090019" w:tentative="1">
+      <w:start w:val="1"/>
+      <w:numFmt w:val="lowerLetter"/>
+      <w:lvlText w:val="%5."/>
+      <w:lvlJc w:val="left"/>
+      <w:pPr>
+        <w:ind w:left="3240" w:hanging="360"/>
+      </w:pPr>
+    </w:lvl>
+    <w:lvl w:ilvl="5" w:tplc="0409001B" w:tentative="1">
+      <w:start w:val="1"/>
+      <w:numFmt w:val="lowerRoman"/>
+      <w:lvlText w:val="%6."/>
+      <w:lvlJc w:val="right"/>
+      <w:pPr>
+        <w:ind w:left="3960" w:hanging="180"/>
+      </w:pPr>
+    </w:lvl>
+    <w:lvl w:ilvl="6" w:tplc="0409000F" w:tentative="1">
+      <w:start w:val="1"/>
+      <w:numFmt w:val="decimal"/>
+      <w:lvlText w:val="%7."/>
+      <w:lvlJc w:val="left"/>
+      <w:pPr>
+        <w:ind w:left="4680" w:hanging="360"/>
+      </w:pPr>
+    </w:lvl>
+    <w:lvl w:ilvl="7" w:tplc="04090019" w:tentative="1">
+      <w:start w:val="1"/>
+      <w:numFmt w:val="lowerLetter"/>
+      <w:lvlText w:val="%8."/>
+      <w:lvlJc w:val="left"/>
+      <w:pPr>
+        <w:ind w:left="5400" w:hanging="360"/>
+      </w:pPr>
+    </w:lvl>
+    <w:lvl w:ilvl="8" w:tplc="0409001B" w:tentative="1">
+      <w:start w:val="1"/>
+      <w:numFmt w:val="lowerRoman"/>
+      <w:lvlText w:val="%9."/>
+      <w:lvlJc w:val="right"/>
+      <w:pPr>
+        <w:ind w:left="6120" w:hanging="180"/>
+      </w:pPr>
+    </w:lvl>
+  </w:abstractNum>
+  <w:abstractNum w:abstractNumId="17">
     <w:nsid w:val="4982559B"/>
     <w:multiLevelType w:val="hybridMultilevel"/>
     <w:tmpl w:val="36C6ABDE"/>
@@ -23919,7 +25148,7 @@
       </w:pPr>
     </w:lvl>
   </w:abstractNum>
-  <w:abstractNum w:abstractNumId="16">
+  <w:abstractNum w:abstractNumId="18">
     <w:nsid w:val="4CD6645A"/>
     <w:multiLevelType w:val="hybridMultilevel"/>
     <w:tmpl w:val="DBE697B8"/>
@@ -24009,7 +25238,7 @@
       </w:pPr>
     </w:lvl>
   </w:abstractNum>
-  <w:abstractNum w:abstractNumId="17">
+  <w:abstractNum w:abstractNumId="19">
     <w:nsid w:val="4CEB20D2"/>
     <w:multiLevelType w:val="hybridMultilevel"/>
     <w:tmpl w:val="BF70A9E2"/>
@@ -24098,7 +25327,7 @@
       </w:pPr>
     </w:lvl>
   </w:abstractNum>
-  <w:abstractNum w:abstractNumId="18">
+  <w:abstractNum w:abstractNumId="20">
     <w:nsid w:val="5142059C"/>
     <w:multiLevelType w:val="hybridMultilevel"/>
     <w:tmpl w:val="13CE0CC6"/>
@@ -24187,7 +25416,7 @@
       </w:pPr>
     </w:lvl>
   </w:abstractNum>
-  <w:abstractNum w:abstractNumId="19">
+  <w:abstractNum w:abstractNumId="21">
     <w:nsid w:val="524E4ECD"/>
     <w:multiLevelType w:val="hybridMultilevel"/>
     <w:tmpl w:val="30B8910A"/>
@@ -24276,7 +25505,7 @@
       </w:pPr>
     </w:lvl>
   </w:abstractNum>
-  <w:abstractNum w:abstractNumId="20">
+  <w:abstractNum w:abstractNumId="22">
     <w:nsid w:val="53F226E4"/>
     <w:multiLevelType w:val="hybridMultilevel"/>
     <w:tmpl w:val="7598BB46"/>
@@ -24365,7 +25594,7 @@
       </w:pPr>
     </w:lvl>
   </w:abstractNum>
-  <w:abstractNum w:abstractNumId="21">
+  <w:abstractNum w:abstractNumId="23">
     <w:nsid w:val="55F971C7"/>
     <w:multiLevelType w:val="hybridMultilevel"/>
     <w:tmpl w:val="67B05876"/>
@@ -24454,7 +25683,7 @@
       </w:pPr>
     </w:lvl>
   </w:abstractNum>
-  <w:abstractNum w:abstractNumId="22">
+  <w:abstractNum w:abstractNumId="24">
     <w:nsid w:val="564153BA"/>
     <w:multiLevelType w:val="hybridMultilevel"/>
     <w:tmpl w:val="59905EF4"/>
@@ -24544,7 +25773,7 @@
       </w:pPr>
     </w:lvl>
   </w:abstractNum>
-  <w:abstractNum w:abstractNumId="23">
+  <w:abstractNum w:abstractNumId="25">
     <w:nsid w:val="577E4A17"/>
     <w:multiLevelType w:val="hybridMultilevel"/>
     <w:tmpl w:val="EEA02658"/>
@@ -24658,7 +25887,7 @@
       </w:rPr>
     </w:lvl>
   </w:abstractNum>
-  <w:abstractNum w:abstractNumId="24">
+  <w:abstractNum w:abstractNumId="26">
     <w:nsid w:val="5A443A34"/>
     <w:multiLevelType w:val="hybridMultilevel"/>
     <w:tmpl w:val="88BE87E4"/>
@@ -24748,7 +25977,7 @@
       </w:pPr>
     </w:lvl>
   </w:abstractNum>
-  <w:abstractNum w:abstractNumId="25">
+  <w:abstractNum w:abstractNumId="27">
     <w:nsid w:val="5F2A0F0C"/>
     <w:multiLevelType w:val="hybridMultilevel"/>
     <w:tmpl w:val="5D84114A"/>
@@ -24837,7 +26066,7 @@
       </w:pPr>
     </w:lvl>
   </w:abstractNum>
-  <w:abstractNum w:abstractNumId="26">
+  <w:abstractNum w:abstractNumId="28">
     <w:nsid w:val="649F00BE"/>
     <w:multiLevelType w:val="hybridMultilevel"/>
     <w:tmpl w:val="34F628F0"/>
@@ -24923,7 +26152,7 @@
       </w:pPr>
     </w:lvl>
   </w:abstractNum>
-  <w:abstractNum w:abstractNumId="27">
+  <w:abstractNum w:abstractNumId="29">
     <w:nsid w:val="64A012B1"/>
     <w:multiLevelType w:val="hybridMultilevel"/>
     <w:tmpl w:val="0F023126"/>
@@ -25012,7 +26241,7 @@
       </w:pPr>
     </w:lvl>
   </w:abstractNum>
-  <w:abstractNum w:abstractNumId="28">
+  <w:abstractNum w:abstractNumId="30">
     <w:nsid w:val="6544236C"/>
     <w:multiLevelType w:val="hybridMultilevel"/>
     <w:tmpl w:val="BF106B34"/>
@@ -25124,7 +26353,7 @@
       </w:rPr>
     </w:lvl>
   </w:abstractNum>
-  <w:abstractNum w:abstractNumId="29">
+  <w:abstractNum w:abstractNumId="31">
     <w:nsid w:val="68A019A7"/>
     <w:multiLevelType w:val="hybridMultilevel"/>
     <w:tmpl w:val="46629058"/>
@@ -25214,7 +26443,7 @@
       </w:pPr>
     </w:lvl>
   </w:abstractNum>
-  <w:abstractNum w:abstractNumId="30">
+  <w:abstractNum w:abstractNumId="32">
     <w:nsid w:val="6B987AA8"/>
     <w:multiLevelType w:val="hybridMultilevel"/>
     <w:tmpl w:val="5810F1E8"/>
@@ -25310,7 +26539,7 @@
       </w:pPr>
     </w:lvl>
   </w:abstractNum>
-  <w:abstractNum w:abstractNumId="31">
+  <w:abstractNum w:abstractNumId="33">
     <w:nsid w:val="6D466D53"/>
     <w:multiLevelType w:val="hybridMultilevel"/>
     <w:tmpl w:val="B9129126"/>
@@ -25399,7 +26628,7 @@
       </w:pPr>
     </w:lvl>
   </w:abstractNum>
-  <w:abstractNum w:abstractNumId="32">
+  <w:abstractNum w:abstractNumId="34">
     <w:nsid w:val="6E9E71D0"/>
     <w:multiLevelType w:val="hybridMultilevel"/>
     <w:tmpl w:val="A24CC4AC"/>
@@ -25489,7 +26718,7 @@
       </w:pPr>
     </w:lvl>
   </w:abstractNum>
-  <w:abstractNum w:abstractNumId="33">
+  <w:abstractNum w:abstractNumId="35">
     <w:nsid w:val="70BE71A8"/>
     <w:multiLevelType w:val="hybridMultilevel"/>
     <w:tmpl w:val="27347898"/>
@@ -25579,7 +26808,7 @@
       </w:pPr>
     </w:lvl>
   </w:abstractNum>
-  <w:abstractNum w:abstractNumId="34">
+  <w:abstractNum w:abstractNumId="36">
     <w:nsid w:val="71423B27"/>
     <w:multiLevelType w:val="multilevel"/>
     <w:tmpl w:val="15D26C26"/>
@@ -25692,7 +26921,7 @@
       </w:pPr>
     </w:lvl>
   </w:abstractNum>
-  <w:abstractNum w:abstractNumId="35">
+  <w:abstractNum w:abstractNumId="37">
     <w:nsid w:val="74953B5F"/>
     <w:multiLevelType w:val="hybridMultilevel"/>
     <w:tmpl w:val="9C143A9E"/>
@@ -25781,7 +27010,7 @@
       </w:pPr>
     </w:lvl>
   </w:abstractNum>
-  <w:abstractNum w:abstractNumId="36">
+  <w:abstractNum w:abstractNumId="38">
     <w:nsid w:val="7EAB3925"/>
     <w:multiLevelType w:val="hybridMultilevel"/>
     <w:tmpl w:val="C602F862"/>
@@ -25871,115 +27100,121 @@
     </w:lvl>
   </w:abstractNum>
   <w:num w:numId="1">
-    <w:abstractNumId w:val="12"/>
+    <w:abstractNumId w:val="13"/>
   </w:num>
   <w:num w:numId="2">
+    <w:abstractNumId w:val="5"/>
+  </w:num>
+  <w:num w:numId="3">
+    <w:abstractNumId w:val="9"/>
+  </w:num>
+  <w:num w:numId="4">
+    <w:abstractNumId w:val="26"/>
+  </w:num>
+  <w:num w:numId="5">
+    <w:abstractNumId w:val="35"/>
+  </w:num>
+  <w:num w:numId="6">
+    <w:abstractNumId w:val="32"/>
+  </w:num>
+  <w:num w:numId="7">
+    <w:abstractNumId w:val="30"/>
+  </w:num>
+  <w:num w:numId="8">
+    <w:abstractNumId w:val="27"/>
+  </w:num>
+  <w:num w:numId="9">
+    <w:abstractNumId w:val="37"/>
+  </w:num>
+  <w:num w:numId="10">
+    <w:abstractNumId w:val="14"/>
+  </w:num>
+  <w:num w:numId="11">
+    <w:abstractNumId w:val="8"/>
+  </w:num>
+  <w:num w:numId="12">
+    <w:abstractNumId w:val="34"/>
+  </w:num>
+  <w:num w:numId="13">
+    <w:abstractNumId w:val="31"/>
+  </w:num>
+  <w:num w:numId="14">
     <w:abstractNumId w:val="4"/>
   </w:num>
-  <w:num w:numId="3">
-    <w:abstractNumId w:val="8"/>
+  <w:num w:numId="15">
+    <w:abstractNumId w:val="22"/>
   </w:num>
-  <w:num w:numId="4">
-    <w:abstractNumId w:val="24"/>
+  <w:num w:numId="16">
+    <w:abstractNumId w:val="21"/>
   </w:num>
-  <w:num w:numId="5">
+  <w:num w:numId="17">
+    <w:abstractNumId w:val="20"/>
+  </w:num>
+  <w:num w:numId="18">
+    <w:abstractNumId w:val="38"/>
+  </w:num>
+  <w:num w:numId="19">
+    <w:abstractNumId w:val="17"/>
+  </w:num>
+  <w:num w:numId="20">
+    <w:abstractNumId w:val="23"/>
+  </w:num>
+  <w:num w:numId="21">
     <w:abstractNumId w:val="33"/>
   </w:num>
-  <w:num w:numId="6">
-    <w:abstractNumId w:val="30"/>
-  </w:num>
-  <w:num w:numId="7">
-    <w:abstractNumId w:val="28"/>
-  </w:num>
-  <w:num w:numId="8">
-    <w:abstractNumId w:val="25"/>
-  </w:num>
-  <w:num w:numId="9">
-    <w:abstractNumId w:val="35"/>
-  </w:num>
-  <w:num w:numId="10">
-    <w:abstractNumId w:val="13"/>
-  </w:num>
-  <w:num w:numId="11">
+  <w:num w:numId="22">
     <w:abstractNumId w:val="7"/>
-  </w:num>
-  <w:num w:numId="12">
-    <w:abstractNumId w:val="32"/>
-  </w:num>
-  <w:num w:numId="13">
-    <w:abstractNumId w:val="29"/>
-  </w:num>
-  <w:num w:numId="14">
-    <w:abstractNumId w:val="3"/>
-  </w:num>
-  <w:num w:numId="15">
-    <w:abstractNumId w:val="20"/>
-  </w:num>
-  <w:num w:numId="16">
-    <w:abstractNumId w:val="19"/>
-  </w:num>
-  <w:num w:numId="17">
-    <w:abstractNumId w:val="18"/>
-  </w:num>
-  <w:num w:numId="18">
-    <w:abstractNumId w:val="36"/>
-  </w:num>
-  <w:num w:numId="19">
-    <w:abstractNumId w:val="15"/>
-  </w:num>
-  <w:num w:numId="20">
-    <w:abstractNumId w:val="21"/>
-  </w:num>
-  <w:num w:numId="21">
-    <w:abstractNumId w:val="31"/>
-  </w:num>
-  <w:num w:numId="22">
-    <w:abstractNumId w:val="6"/>
   </w:num>
   <w:num w:numId="23">
     <w:abstractNumId w:val="1"/>
   </w:num>
   <w:num w:numId="24">
-    <w:abstractNumId w:val="23"/>
+    <w:abstractNumId w:val="25"/>
   </w:num>
   <w:num w:numId="25">
-    <w:abstractNumId w:val="16"/>
+    <w:abstractNumId w:val="18"/>
   </w:num>
   <w:num w:numId="26">
-    <w:abstractNumId w:val="17"/>
+    <w:abstractNumId w:val="19"/>
   </w:num>
   <w:num w:numId="27">
-    <w:abstractNumId w:val="14"/>
+    <w:abstractNumId w:val="15"/>
   </w:num>
   <w:num w:numId="28">
-    <w:abstractNumId w:val="22"/>
+    <w:abstractNumId w:val="24"/>
   </w:num>
   <w:num w:numId="29">
-    <w:abstractNumId w:val="2"/>
+    <w:abstractNumId w:val="3"/>
   </w:num>
   <w:num w:numId="30">
-    <w:abstractNumId w:val="26"/>
+    <w:abstractNumId w:val="28"/>
   </w:num>
   <w:num w:numId="31">
-    <w:abstractNumId w:val="5"/>
+    <w:abstractNumId w:val="6"/>
   </w:num>
   <w:num w:numId="32">
-    <w:abstractNumId w:val="27"/>
+    <w:abstractNumId w:val="29"/>
   </w:num>
   <w:num w:numId="33">
-    <w:abstractNumId w:val="11"/>
+    <w:abstractNumId w:val="12"/>
   </w:num>
   <w:num w:numId="34">
-    <w:abstractNumId w:val="9"/>
+    <w:abstractNumId w:val="10"/>
   </w:num>
   <w:num w:numId="35">
-    <w:abstractNumId w:val="34"/>
+    <w:abstractNumId w:val="36"/>
   </w:num>
   <w:num w:numId="36">
     <w:abstractNumId w:val="0"/>
   </w:num>
   <w:num w:numId="37">
-    <w:abstractNumId w:val="10"/>
+    <w:abstractNumId w:val="11"/>
+  </w:num>
+  <w:num w:numId="38">
+    <w:abstractNumId w:val="16"/>
+  </w:num>
+  <w:num w:numId="39">
+    <w:abstractNumId w:val="2"/>
   </w:num>
 </w:numbering>
 </file>
@@ -26555,6 +27790,32 @@
       <w:szCs w:val="20"/>
     </w:rPr>
   </w:style>
+  <w:style w:type="table" w:styleId="TableGrid">
+    <w:name w:val="Table Grid"/>
+    <w:basedOn w:val="TableNormal"/>
+    <w:uiPriority w:val="59"/>
+    <w:rsid w:val="008F7C78"/>
+    <w:pPr>
+      <w:spacing w:after="0" w:line="240" w:lineRule="auto"/>
+    </w:pPr>
+    <w:tblPr>
+      <w:tblInd w:w="0" w:type="dxa"/>
+      <w:tblBorders>
+        <w:top w:val="single" w:sz="4" w:space="0" w:color="auto"/>
+        <w:left w:val="single" w:sz="4" w:space="0" w:color="auto"/>
+        <w:bottom w:val="single" w:sz="4" w:space="0" w:color="auto"/>
+        <w:right w:val="single" w:sz="4" w:space="0" w:color="auto"/>
+        <w:insideH w:val="single" w:sz="4" w:space="0" w:color="auto"/>
+        <w:insideV w:val="single" w:sz="4" w:space="0" w:color="auto"/>
+      </w:tblBorders>
+      <w:tblCellMar>
+        <w:top w:w="0" w:type="dxa"/>
+        <w:left w:w="108" w:type="dxa"/>
+        <w:bottom w:w="0" w:type="dxa"/>
+        <w:right w:w="108" w:type="dxa"/>
+      </w:tblCellMar>
+    </w:tblPr>
+  </w:style>
 </w:styles>
 </file>
 
@@ -27034,7 +28295,7 @@
 <file path=customXml/item1.xml><?xml version="1.0" encoding="utf-8"?>
 <CoverPageProperties xmlns="http://schemas.microsoft.com/office/2006/coverPageProps">
   <PublishDate>2010-08-15T00:00:00</PublishDate>
-  <Abstract>This document is the User Guide for XADisk 1.2 and describes the features, usages and example codes.</Abstract>
+  <Abstract>This document is the User Guide for XADisk 1.2.1 and describes the features, usages and example codes.</Abstract>
   <CompanyAddress/>
   <CompanyPhone/>
   <CompanyFax/>
@@ -27055,7 +28316,7 @@
 </file>
 
 <file path=customXml/itemProps2.xml><?xml version="1.0" encoding="utf-8"?>
-<ds:datastoreItem xmlns:ds="http://schemas.openxmlformats.org/officeDocument/2006/customXml" ds:itemID="{C084549E-C78B-489C-A806-889292ECC120}">
+<ds:datastoreItem xmlns:ds="http://schemas.openxmlformats.org/officeDocument/2006/customXml" ds:itemID="{185EA1E0-7D83-42E0-9553-FCA7EBC89080}">
   <ds:schemaRefs>
     <ds:schemaRef ds:uri="http://schemas.openxmlformats.org/officeDocument/2006/bibliography"/>
   </ds:schemaRefs>

</xml_diff>

<commit_message>
Updated with release# 1.2.2.
</commit_message>
<xml_diff>
--- a/documentation/User Guide.docx
+++ b/documentation/User Guide.docx
@@ -1,6 +1,6 @@
 
 <file path=word/document.xml><?xml version="1.0" encoding="utf-8"?>
-<w:document xmlns:wpc="http://schemas.microsoft.com/office/word/2010/wordprocessingCanvas" xmlns:mc="http://schemas.openxmlformats.org/markup-compatibility/2006" xmlns:o="urn:schemas-microsoft-com:office:office" xmlns:r="http://schemas.openxmlformats.org/officeDocument/2006/relationships" xmlns:m="http://schemas.openxmlformats.org/officeDocument/2006/math" xmlns:v="urn:schemas-microsoft-com:vml" xmlns:wp14="http://schemas.microsoft.com/office/word/2010/wordprocessingDrawing" xmlns:wp="http://schemas.openxmlformats.org/drawingml/2006/wordprocessingDrawing" xmlns:w10="urn:schemas-microsoft-com:office:word" xmlns:w="http://schemas.openxmlformats.org/wordprocessingml/2006/main" xmlns:w14="http://schemas.microsoft.com/office/word/2010/wordml" xmlns:wpg="http://schemas.microsoft.com/office/word/2010/wordprocessingGroup" xmlns:wpi="http://schemas.microsoft.com/office/word/2010/wordprocessingInk" xmlns:wne="http://schemas.microsoft.com/office/word/2006/wordml" xmlns:wps="http://schemas.microsoft.com/office/word/2010/wordprocessingShape" mc:Ignorable="w14 wp14">
+<w:document xmlns:ve="http://schemas.openxmlformats.org/markup-compatibility/2006" xmlns:o="urn:schemas-microsoft-com:office:office" xmlns:r="http://schemas.openxmlformats.org/officeDocument/2006/relationships" xmlns:m="http://schemas.openxmlformats.org/officeDocument/2006/math" xmlns:v="urn:schemas-microsoft-com:vml" xmlns:wp="http://schemas.openxmlformats.org/drawingml/2006/wordprocessingDrawing" xmlns:w10="urn:schemas-microsoft-com:office:word" xmlns:w="http://schemas.openxmlformats.org/wordprocessingml/2006/main" xmlns:wne="http://schemas.microsoft.com/office/word/2006/wordml">
   <w:body>
     <w:bookmarkStart w:id="0" w:name="_GoBack" w:displacedByCustomXml="next"/>
     <w:bookmarkEnd w:id="0" w:displacedByCustomXml="next"/>
@@ -39,7 +39,7 @@
               <w:bottom w:w="216" w:type="dxa"/>
               <w:right w:w="216" w:type="dxa"/>
             </w:tblCellMar>
-            <w:tblLook w:val="04A0" w:firstRow="1" w:lastRow="0" w:firstColumn="1" w:lastColumn="0" w:noHBand="0" w:noVBand="1"/>
+            <w:tblLook w:val="04A0"/>
           </w:tblPr>
           <w:tblGrid>
             <w:gridCol w:w="5188"/>
@@ -108,7 +108,7 @@
                         <w:sz w:val="44"/>
                         <w:szCs w:val="44"/>
                       </w:rPr>
-                      <w:t>1</w:t>
+                      <w:t>2</w:t>
                     </w:r>
                     <w:r>
                       <w:rPr>
@@ -172,7 +172,6 @@
                     <w:dataBinding w:prefixMappings="xmlns:ns0='http://schemas.openxmlformats.org/package/2006/metadata/core-properties' xmlns:ns1='http://purl.org/dc/elements/1.1/'" w:xpath="/ns0:coreProperties[1]/ns1:subject[1]" w:storeItemID="{6C3C8BC8-F283-45AE-878A-BAB7291924A1}"/>
                     <w:text/>
                   </w:sdtPr>
-                  <w:sdtEndPr/>
                   <w:sdtContent>
                     <w:r>
                       <w:rPr>
@@ -202,7 +201,6 @@
                 <w:dataBinding w:prefixMappings="xmlns:ns0='http://schemas.microsoft.com/office/2006/coverPageProps'" w:xpath="/ns0:CoverPageProperties[1]/ns0:Abstract[1]" w:storeItemID="{55AF091B-3C7A-41E3-B477-F2FDAA23CFDA}"/>
                 <w:text/>
               </w:sdtPr>
-              <w:sdtEndPr/>
               <w:sdtContent>
                 <w:tc>
                   <w:tcPr>
@@ -228,95 +226,7 @@
                         <w:i/>
                         <w:color w:val="4F81BD" w:themeColor="accent1"/>
                       </w:rPr>
-                      <w:t>Thi</w:t>
-                    </w:r>
-                    <w:r>
-                      <w:rPr>
-                        <w:rFonts w:asciiTheme="majorHAnsi" w:hAnsiTheme="majorHAnsi"/>
-                        <w:i/>
-                        <w:color w:val="4F81BD" w:themeColor="accent1"/>
-                      </w:rPr>
-                      <w:t xml:space="preserve">s document </w:t>
-                    </w:r>
-                    <w:r>
-                      <w:rPr>
-                        <w:rFonts w:asciiTheme="majorHAnsi" w:hAnsiTheme="majorHAnsi"/>
-                        <w:i/>
-                        <w:color w:val="4F81BD" w:themeColor="accent1"/>
-                      </w:rPr>
-                      <w:t xml:space="preserve">is the User Guide for </w:t>
-                    </w:r>
-                    <w:r>
-                      <w:rPr>
-                        <w:rFonts w:asciiTheme="majorHAnsi" w:hAnsiTheme="majorHAnsi"/>
-                        <w:i/>
-                        <w:color w:val="4F81BD" w:themeColor="accent1"/>
-                      </w:rPr>
-                      <w:t>XADisk 1.2</w:t>
-                    </w:r>
-                    <w:r>
-                      <w:rPr>
-                        <w:rFonts w:asciiTheme="majorHAnsi" w:hAnsiTheme="majorHAnsi"/>
-                        <w:i/>
-                        <w:color w:val="4F81BD" w:themeColor="accent1"/>
-                      </w:rPr>
-                      <w:t>.1</w:t>
-                    </w:r>
-                    <w:r>
-                      <w:rPr>
-                        <w:rFonts w:asciiTheme="majorHAnsi" w:hAnsiTheme="majorHAnsi"/>
-                        <w:i/>
-                        <w:color w:val="4F81BD" w:themeColor="accent1"/>
-                      </w:rPr>
-                      <w:t xml:space="preserve"> </w:t>
-                    </w:r>
-                    <w:r>
-                      <w:rPr>
-                        <w:rFonts w:asciiTheme="majorHAnsi" w:hAnsiTheme="majorHAnsi"/>
-                        <w:i/>
-                        <w:color w:val="4F81BD" w:themeColor="accent1"/>
-                      </w:rPr>
-                      <w:t xml:space="preserve">and </w:t>
-                    </w:r>
-                    <w:r>
-                      <w:rPr>
-                        <w:rFonts w:asciiTheme="majorHAnsi" w:hAnsiTheme="majorHAnsi"/>
-                        <w:i/>
-                        <w:color w:val="4F81BD" w:themeColor="accent1"/>
-                      </w:rPr>
-                      <w:t xml:space="preserve">describes </w:t>
-                    </w:r>
-                    <w:r>
-                      <w:rPr>
-                        <w:rFonts w:asciiTheme="majorHAnsi" w:hAnsiTheme="majorHAnsi"/>
-                        <w:i/>
-                        <w:color w:val="4F81BD" w:themeColor="accent1"/>
-                      </w:rPr>
-                      <w:t xml:space="preserve">the </w:t>
-                    </w:r>
-                    <w:r>
-                      <w:rPr>
-                        <w:rFonts w:asciiTheme="majorHAnsi" w:hAnsiTheme="majorHAnsi"/>
-                        <w:i/>
-                        <w:color w:val="4F81BD" w:themeColor="accent1"/>
-                      </w:rPr>
-                      <w:t>features, usages</w:t>
-                    </w:r>
-                    <w:r>
-                      <w:rPr>
-                        <w:rFonts w:asciiTheme="majorHAnsi" w:hAnsiTheme="majorHAnsi"/>
-                        <w:i/>
-                        <w:color w:val="4F81BD" w:themeColor="accent1"/>
-                      </w:rPr>
-                      <w:t xml:space="preserve"> and example codes</w:t>
-                    </w:r>
-                    <w:r>
-                      <w:rPr>
-                        <w:rFonts w:asciiTheme="majorHAnsi" w:hAnsiTheme="majorHAnsi"/>
-                        <w:i/>
-                        <w:color w:val="4F81BD" w:themeColor="accent1"/>
-                      </w:rPr>
-                      <w:t>.</w:t>
+                      <w:t>This document is the User Guide for XADisk 1.2.2 and describes the features, usages and example codes.</w:t>
                     </w:r>
                   </w:p>
                 </w:tc>
@@ -389,7 +299,7 @@
           <w:sz w:val="20"/>
           <w:szCs w:val="20"/>
         </w:rPr>
-        <w:t>2012</w:t>
+        <w:t>2013</w:t>
       </w:r>
       <w:r>
         <w:rPr>
@@ -426,6 +336,79 @@
           <w:szCs w:val="20"/>
         </w:rPr>
         <w:t xml:space="preserve">for </w:t>
+      </w:r>
+      <w:hyperlink r:id="rId9" w:history="1">
+        <w:r>
+          <w:rPr>
+            <w:rStyle w:val="Hyperlink"/>
+            <w:rFonts w:asciiTheme="minorHAnsi" w:hAnsiTheme="minorHAnsi"/>
+            <w:b/>
+            <w:sz w:val="20"/>
+            <w:szCs w:val="20"/>
+          </w:rPr>
+          <w:t>XADisk</w:t>
+        </w:r>
+      </w:hyperlink>
+      <w:r>
+        <w:rPr>
+          <w:rFonts w:asciiTheme="minorHAnsi" w:hAnsiTheme="minorHAnsi"/>
+          <w:b/>
+          <w:sz w:val="20"/>
+          <w:szCs w:val="20"/>
+        </w:rPr>
+        <w:t>).</w:t>
+      </w:r>
+      <w:r>
+        <w:rPr>
+          <w:rFonts w:asciiTheme="minorHAnsi" w:hAnsiTheme="minorHAnsi"/>
+          <w:b/>
+          <w:sz w:val="20"/>
+          <w:szCs w:val="20"/>
+        </w:rPr>
+        <w:t xml:space="preserve"> All rights reserved.</w:t>
+      </w:r>
+    </w:p>
+    <w:p>
+      <w:pPr>
+        <w:spacing w:line="276" w:lineRule="auto"/>
+        <w:rPr>
+          <w:rFonts w:asciiTheme="minorHAnsi" w:hAnsiTheme="minorHAnsi"/>
+          <w:b/>
+          <w:sz w:val="20"/>
+          <w:szCs w:val="20"/>
+        </w:rPr>
+      </w:pPr>
+    </w:p>
+    <w:p>
+      <w:pPr>
+        <w:spacing w:line="276" w:lineRule="auto"/>
+        <w:rPr>
+          <w:rFonts w:asciiTheme="minorHAnsi" w:hAnsiTheme="minorHAnsi"/>
+          <w:b/>
+          <w:sz w:val="20"/>
+          <w:szCs w:val="20"/>
+        </w:rPr>
+      </w:pPr>
+    </w:p>
+    <w:p>
+      <w:pPr>
+        <w:spacing w:line="276" w:lineRule="auto"/>
+        <w:ind w:firstLine="720"/>
+        <w:rPr>
+          <w:rFonts w:asciiTheme="minorHAnsi" w:hAnsiTheme="minorHAnsi"/>
+          <w:b/>
+          <w:sz w:val="20"/>
+          <w:szCs w:val="20"/>
+        </w:rPr>
+      </w:pPr>
+      <w:r>
+        <w:rPr>
+          <w:rFonts w:asciiTheme="minorHAnsi" w:hAnsiTheme="minorHAnsi"/>
+          <w:b/>
+          <w:sz w:val="20"/>
+          <w:szCs w:val="20"/>
+        </w:rPr>
+        <w:t xml:space="preserve">The software </w:t>
       </w:r>
       <w:hyperlink r:id="rId10" w:history="1">
         <w:r>
@@ -440,79 +423,6 @@
         </w:r>
       </w:hyperlink>
       <w:r>
-        <w:rPr>
-          <w:rFonts w:asciiTheme="minorHAnsi" w:hAnsiTheme="minorHAnsi"/>
-          <w:b/>
-          <w:sz w:val="20"/>
-          <w:szCs w:val="20"/>
-        </w:rPr>
-        <w:t>).</w:t>
-      </w:r>
-      <w:r>
-        <w:rPr>
-          <w:rFonts w:asciiTheme="minorHAnsi" w:hAnsiTheme="minorHAnsi"/>
-          <w:b/>
-          <w:sz w:val="20"/>
-          <w:szCs w:val="20"/>
-        </w:rPr>
-        <w:t xml:space="preserve"> All rights reserved.</w:t>
-      </w:r>
-    </w:p>
-    <w:p>
-      <w:pPr>
-        <w:spacing w:line="276" w:lineRule="auto"/>
-        <w:rPr>
-          <w:rFonts w:asciiTheme="minorHAnsi" w:hAnsiTheme="minorHAnsi"/>
-          <w:b/>
-          <w:sz w:val="20"/>
-          <w:szCs w:val="20"/>
-        </w:rPr>
-      </w:pPr>
-    </w:p>
-    <w:p>
-      <w:pPr>
-        <w:spacing w:line="276" w:lineRule="auto"/>
-        <w:rPr>
-          <w:rFonts w:asciiTheme="minorHAnsi" w:hAnsiTheme="minorHAnsi"/>
-          <w:b/>
-          <w:sz w:val="20"/>
-          <w:szCs w:val="20"/>
-        </w:rPr>
-      </w:pPr>
-    </w:p>
-    <w:p>
-      <w:pPr>
-        <w:spacing w:line="276" w:lineRule="auto"/>
-        <w:ind w:firstLine="720"/>
-        <w:rPr>
-          <w:rFonts w:asciiTheme="minorHAnsi" w:hAnsiTheme="minorHAnsi"/>
-          <w:b/>
-          <w:sz w:val="20"/>
-          <w:szCs w:val="20"/>
-        </w:rPr>
-      </w:pPr>
-      <w:r>
-        <w:rPr>
-          <w:rFonts w:asciiTheme="minorHAnsi" w:hAnsiTheme="minorHAnsi"/>
-          <w:b/>
-          <w:sz w:val="20"/>
-          <w:szCs w:val="20"/>
-        </w:rPr>
-        <w:t xml:space="preserve">The software </w:t>
-      </w:r>
-      <w:hyperlink r:id="rId11" w:history="1">
-        <w:r>
-          <w:rPr>
-            <w:rStyle w:val="Hyperlink"/>
-            <w:rFonts w:asciiTheme="minorHAnsi" w:hAnsiTheme="minorHAnsi"/>
-            <w:b/>
-            <w:sz w:val="20"/>
-            <w:szCs w:val="20"/>
-          </w:rPr>
-          <w:t>XADisk</w:t>
-        </w:r>
-      </w:hyperlink>
-      <w:r>
         <w:t xml:space="preserve"> </w:t>
       </w:r>
       <w:r>
@@ -664,27 +574,27 @@
           <w:szCs w:val="20"/>
         </w:rPr>
       </w:pPr>
-      <w:r>
+    </w:p>
+    <w:p>
+      <w:pPr>
+        <w:spacing w:line="276" w:lineRule="auto"/>
+        <w:ind w:left="720" w:firstLine="720"/>
         <w:rPr>
           <w:rFonts w:asciiTheme="minorHAnsi" w:hAnsiTheme="minorHAnsi"/>
           <w:b/>
           <w:sz w:val="20"/>
           <w:szCs w:val="20"/>
         </w:rPr>
-        <w:t xml:space="preserve"> </w:t>
-      </w:r>
-    </w:p>
-    <w:p>
-      <w:pPr>
-        <w:spacing w:line="276" w:lineRule="auto"/>
-        <w:ind w:left="720" w:firstLine="720"/>
+      </w:pPr>
+      <w:r>
         <w:rPr>
           <w:rFonts w:asciiTheme="minorHAnsi" w:hAnsiTheme="minorHAnsi"/>
           <w:b/>
           <w:sz w:val="20"/>
           <w:szCs w:val="20"/>
         </w:rPr>
-      </w:pPr>
+        <w:t xml:space="preserve">are </w:t>
+      </w:r>
       <w:r>
         <w:rPr>
           <w:rFonts w:asciiTheme="minorHAnsi" w:hAnsiTheme="minorHAnsi"/>
@@ -692,7 +602,7 @@
           <w:sz w:val="20"/>
           <w:szCs w:val="20"/>
         </w:rPr>
-        <w:t xml:space="preserve">are </w:t>
+        <w:t xml:space="preserve">all </w:t>
       </w:r>
       <w:r>
         <w:rPr>
@@ -701,7 +611,7 @@
           <w:sz w:val="20"/>
           <w:szCs w:val="20"/>
         </w:rPr>
-        <w:t xml:space="preserve">all </w:t>
+        <w:t xml:space="preserve">being made available to the public under the terms specified in the </w:t>
       </w:r>
       <w:r>
         <w:rPr>
@@ -710,7 +620,7 @@
           <w:sz w:val="20"/>
           <w:szCs w:val="20"/>
         </w:rPr>
-        <w:t xml:space="preserve">being made available to the public under the terms specified in the </w:t>
+        <w:t>license “</w:t>
       </w:r>
       <w:r>
         <w:rPr>
@@ -719,7 +629,7 @@
           <w:sz w:val="20"/>
           <w:szCs w:val="20"/>
         </w:rPr>
-        <w:t>license “</w:t>
+        <w:t>Eclipse Public License 1.0</w:t>
       </w:r>
       <w:r>
         <w:rPr>
@@ -728,7 +638,7 @@
           <w:sz w:val="20"/>
           <w:szCs w:val="20"/>
         </w:rPr>
-        <w:t>Eclipse Public License 1.0</w:t>
+        <w:t>”</w:t>
       </w:r>
       <w:r>
         <w:rPr>
@@ -737,7 +647,7 @@
           <w:sz w:val="20"/>
           <w:szCs w:val="20"/>
         </w:rPr>
-        <w:t>”</w:t>
+        <w:t xml:space="preserve"> located </w:t>
       </w:r>
       <w:r>
         <w:rPr>
@@ -746,18 +656,9 @@
           <w:sz w:val="20"/>
           <w:szCs w:val="20"/>
         </w:rPr>
-        <w:t xml:space="preserve"> located </w:t>
-      </w:r>
-      <w:r>
-        <w:rPr>
-          <w:rFonts w:asciiTheme="minorHAnsi" w:hAnsiTheme="minorHAnsi"/>
-          <w:b/>
-          <w:sz w:val="20"/>
-          <w:szCs w:val="20"/>
-        </w:rPr>
         <w:t xml:space="preserve">at </w:t>
       </w:r>
-      <w:hyperlink r:id="rId12" w:history="1">
+      <w:hyperlink r:id="rId11" w:history="1">
         <w:r>
           <w:rPr>
             <w:rStyle w:val="Hyperlink"/>
@@ -2009,31 +1910,7 @@
                 <w:color w:val="4F81BD" w:themeColor="accent1"/>
                 <w:u w:val="none"/>
               </w:rPr>
-              <w:t>A.</w:t>
-            </w:r>
-            <w:r>
-              <w:rPr>
-                <w:rFonts w:asciiTheme="minorHAnsi" w:eastAsiaTheme="minorEastAsia" w:hAnsiTheme="minorHAnsi" w:cstheme="minorBidi"/>
-                <w:b/>
-                <w:i/>
-                <w:noProof/>
-                <w:color w:val="4F81BD" w:themeColor="accent1"/>
-                <w:sz w:val="22"/>
-                <w:szCs w:val="22"/>
-              </w:rPr>
-              <w:t xml:space="preserve"> </w:t>
-            </w:r>
-            <w:r>
-              <w:rPr>
-                <w:rStyle w:val="Hyperlink"/>
-                <w:rFonts w:eastAsiaTheme="majorEastAsia"/>
-                <w:b/>
-                <w:i/>
-                <w:noProof/>
-                <w:color w:val="4F81BD" w:themeColor="accent1"/>
-                <w:u w:val="none"/>
-              </w:rPr>
-              <w:t>Global Configuration Properties</w:t>
+              <w:t>A.Global Configuration Properties</w:t>
             </w:r>
             <w:r>
               <w:rPr>
@@ -2135,31 +2012,7 @@
                 <w:color w:val="4F81BD" w:themeColor="accent1"/>
                 <w:u w:val="none"/>
               </w:rPr>
-              <w:t>B.</w:t>
-            </w:r>
-            <w:r>
-              <w:rPr>
-                <w:rFonts w:asciiTheme="minorHAnsi" w:eastAsiaTheme="minorEastAsia" w:hAnsiTheme="minorHAnsi" w:cstheme="minorBidi"/>
-                <w:b/>
-                <w:i/>
-                <w:noProof/>
-                <w:color w:val="4F81BD" w:themeColor="accent1"/>
-                <w:sz w:val="22"/>
-                <w:szCs w:val="22"/>
-              </w:rPr>
-              <w:t xml:space="preserve"> </w:t>
-            </w:r>
-            <w:r>
-              <w:rPr>
-                <w:rStyle w:val="Hyperlink"/>
-                <w:rFonts w:eastAsiaTheme="majorEastAsia"/>
-                <w:b/>
-                <w:i/>
-                <w:noProof/>
-                <w:color w:val="4F81BD" w:themeColor="accent1"/>
-                <w:u w:val="none"/>
-              </w:rPr>
-              <w:t>Connection Factory Properties</w:t>
+              <w:t>B.Connection Factory Properties</w:t>
             </w:r>
             <w:r>
               <w:rPr>
@@ -2261,31 +2114,7 @@
                 <w:color w:val="4F81BD" w:themeColor="accent1"/>
                 <w:u w:val="none"/>
               </w:rPr>
-              <w:t>C.</w:t>
-            </w:r>
-            <w:r>
-              <w:rPr>
-                <w:rFonts w:asciiTheme="minorHAnsi" w:eastAsiaTheme="minorEastAsia" w:hAnsiTheme="minorHAnsi" w:cstheme="minorBidi"/>
-                <w:b/>
-                <w:i/>
-                <w:noProof/>
-                <w:color w:val="4F81BD" w:themeColor="accent1"/>
-                <w:sz w:val="22"/>
-                <w:szCs w:val="22"/>
-              </w:rPr>
-              <w:t xml:space="preserve"> </w:t>
-            </w:r>
-            <w:r>
-              <w:rPr>
-                <w:rStyle w:val="Hyperlink"/>
-                <w:rFonts w:eastAsiaTheme="majorEastAsia"/>
-                <w:b/>
-                <w:i/>
-                <w:noProof/>
-                <w:color w:val="4F81BD" w:themeColor="accent1"/>
-                <w:u w:val="none"/>
-              </w:rPr>
-              <w:t>Activation Spec Properties</w:t>
+              <w:t>C.Activation Spec Properties</w:t>
             </w:r>
             <w:r>
               <w:rPr>
@@ -2388,18 +2217,6 @@
                 <w:u w:val="none"/>
               </w:rPr>
               <w:t>D.</w:t>
-            </w:r>
-            <w:r>
-              <w:rPr>
-                <w:rFonts w:asciiTheme="minorHAnsi" w:eastAsiaTheme="minorEastAsia" w:hAnsiTheme="minorHAnsi" w:cstheme="minorBidi"/>
-                <w:b/>
-                <w:i/>
-                <w:noProof/>
-                <w:color w:val="4F81BD" w:themeColor="accent1"/>
-                <w:sz w:val="22"/>
-                <w:szCs w:val="22"/>
-              </w:rPr>
-              <w:t xml:space="preserve"> </w:t>
             </w:r>
             <w:r>
               <w:rPr>
@@ -3053,7 +2870,7 @@
         </w:rPr>
         <w:t>ava community of java.net (</w:t>
       </w:r>
-      <w:hyperlink r:id="rId13" w:history="1">
+      <w:hyperlink r:id="rId12" w:history="1">
         <w:r>
           <w:rPr>
             <w:rStyle w:val="Hyperlink"/>
@@ -3086,7 +2903,7 @@
         </w:rPr>
         <w:t xml:space="preserve">project can be accessed from the project page, </w:t>
       </w:r>
-      <w:hyperlink r:id="rId14" w:history="1">
+      <w:hyperlink r:id="rId13" w:history="1">
         <w:r>
           <w:rPr>
             <w:rStyle w:val="Hyperlink"/>
@@ -3164,7 +2981,7 @@
         </w:rPr>
         <w:t>. XA refers to an open standard from The Open Group (</w:t>
       </w:r>
-      <w:hyperlink r:id="rId15" w:history="1">
+      <w:hyperlink r:id="rId14" w:history="1">
         <w:r>
           <w:rPr>
             <w:rStyle w:val="Hyperlink"/>
@@ -3875,6 +3692,7 @@
       <w:r>
         <w:rPr>
           <w:rFonts w:asciiTheme="minorHAnsi" w:hAnsiTheme="minorHAnsi"/>
+          <w:i/>
         </w:rPr>
         <w:t xml:space="preserve"> </w:t>
       </w:r>
@@ -3948,12 +3766,6 @@
         </w:rPr>
         <w:t xml:space="preserve"> data inside a typical database</w:t>
       </w:r>
-      <w:r>
-        <w:rPr>
-          <w:rFonts w:asciiTheme="minorHAnsi" w:hAnsiTheme="minorHAnsi"/>
-        </w:rPr>
-        <w:t xml:space="preserve"> </w:t>
-      </w:r>
     </w:p>
     <w:p>
       <w:pPr>
@@ -4021,12 +3833,6 @@
         <w:rPr>
           <w:rFonts w:asciiTheme="minorHAnsi" w:hAnsiTheme="minorHAnsi"/>
         </w:rPr>
-        <w:t xml:space="preserve"> </w:t>
-      </w:r>
-      <w:r>
-        <w:rPr>
-          <w:rFonts w:asciiTheme="minorHAnsi" w:hAnsiTheme="minorHAnsi"/>
-        </w:rPr>
         <w:t xml:space="preserve">files </w:t>
       </w:r>
       <w:r>
@@ -4620,12 +4426,6 @@
           <w:rFonts w:asciiTheme="minorHAnsi" w:hAnsiTheme="minorHAnsi"/>
         </w:rPr>
       </w:pPr>
-      <w:r>
-        <w:rPr>
-          <w:rFonts w:asciiTheme="minorHAnsi" w:hAnsiTheme="minorHAnsi"/>
-        </w:rPr>
-        <w:t xml:space="preserve"> </w:t>
-      </w:r>
     </w:p>
     <w:p>
       <w:pPr>
@@ -5409,12 +5209,6 @@
         </w:rPr>
         <w:t>state in the runtime memory; JVM’s memory to be precise</w:t>
       </w:r>
-      <w:r>
-        <w:rPr>
-          <w:rFonts w:asciiTheme="minorHAnsi" w:hAnsiTheme="minorHAnsi"/>
-        </w:rPr>
-        <w:t xml:space="preserve"> </w:t>
-      </w:r>
     </w:p>
     <w:p>
       <w:pPr>
@@ -5747,13 +5541,13 @@
         <w:rPr>
           <w:rFonts w:asciiTheme="minorHAnsi" w:hAnsiTheme="minorHAnsi"/>
         </w:rPr>
-        <w:t>file-system.</w:t>
-      </w:r>
-      <w:r>
-        <w:rPr>
-          <w:rFonts w:asciiTheme="minorHAnsi" w:hAnsiTheme="minorHAnsi"/>
-        </w:rPr>
-        <w:t xml:space="preserve"> </w:t>
+        <w:t>file-system</w:t>
+      </w:r>
+      <w:r>
+        <w:rPr>
+          <w:rFonts w:asciiTheme="minorHAnsi" w:hAnsiTheme="minorHAnsi"/>
+        </w:rPr>
+        <w:t xml:space="preserve">. </w:t>
       </w:r>
       <w:r>
         <w:rPr>
@@ -5992,8 +5786,37 @@
       <w:r>
         <w:rPr>
           <w:rFonts w:asciiTheme="minorHAnsi" w:hAnsiTheme="minorHAnsi"/>
+        </w:rPr>
+        <w:t xml:space="preserve"> </w:t>
+      </w:r>
+      <w:r>
+        <w:rPr>
+          <w:rFonts w:asciiTheme="minorHAnsi" w:hAnsiTheme="minorHAnsi"/>
           <w:bCs/>
         </w:rPr>
+        <w:t>If a</w:t>
+      </w:r>
+      <w:r>
+        <w:rPr>
+          <w:rFonts w:asciiTheme="minorHAnsi" w:hAnsiTheme="minorHAnsi"/>
+          <w:bCs/>
+        </w:rPr>
+        <w:t xml:space="preserve">n XADisk instance </w:t>
+      </w:r>
+      <w:r>
+        <w:rPr>
+          <w:rFonts w:asciiTheme="minorHAnsi" w:hAnsiTheme="minorHAnsi"/>
+          <w:bCs/>
+          <w:i/>
+        </w:rPr>
+        <w:t>xad1</w:t>
+      </w:r>
+      <w:r>
+        <w:rPr>
+          <w:rFonts w:asciiTheme="minorHAnsi" w:hAnsiTheme="minorHAnsi"/>
+          <w:bCs/>
+          <w:i/>
+        </w:rPr>
         <w:t xml:space="preserve"> </w:t>
       </w:r>
       <w:r>
@@ -6001,19 +5824,168 @@
           <w:rFonts w:asciiTheme="minorHAnsi" w:hAnsiTheme="minorHAnsi"/>
           <w:bCs/>
         </w:rPr>
-        <w:t>If a</w:t>
+        <w:t xml:space="preserve">is </w:t>
       </w:r>
       <w:r>
         <w:rPr>
           <w:rFonts w:asciiTheme="minorHAnsi" w:hAnsiTheme="minorHAnsi"/>
           <w:bCs/>
         </w:rPr>
-        <w:t xml:space="preserve">n XADisk instance </w:t>
+        <w:t xml:space="preserve">used </w:t>
       </w:r>
       <w:r>
         <w:rPr>
           <w:rFonts w:asciiTheme="minorHAnsi" w:hAnsiTheme="minorHAnsi"/>
           <w:bCs/>
+        </w:rPr>
+        <w:t xml:space="preserve">for </w:t>
+      </w:r>
+      <w:r>
+        <w:rPr>
+          <w:rFonts w:asciiTheme="minorHAnsi" w:hAnsiTheme="minorHAnsi"/>
+          <w:bCs/>
+        </w:rPr>
+        <w:t xml:space="preserve">operations on </w:t>
+      </w:r>
+      <w:r>
+        <w:rPr>
+          <w:rFonts w:asciiTheme="minorHAnsi" w:hAnsiTheme="minorHAnsi"/>
+          <w:bCs/>
+        </w:rPr>
+        <w:t>a set of</w:t>
+      </w:r>
+      <w:r>
+        <w:rPr>
+          <w:rFonts w:asciiTheme="minorHAnsi" w:hAnsiTheme="minorHAnsi"/>
+          <w:bCs/>
+        </w:rPr>
+        <w:t xml:space="preserve"> </w:t>
+      </w:r>
+      <w:r>
+        <w:rPr>
+          <w:rFonts w:asciiTheme="minorHAnsi" w:hAnsiTheme="minorHAnsi"/>
+          <w:bCs/>
+        </w:rPr>
+        <w:t xml:space="preserve">files/directories, another instance </w:t>
+      </w:r>
+      <w:r>
+        <w:rPr>
+          <w:rFonts w:asciiTheme="minorHAnsi" w:hAnsiTheme="minorHAnsi"/>
+          <w:bCs/>
+          <w:i/>
+        </w:rPr>
+        <w:t>xad2</w:t>
+      </w:r>
+      <w:r>
+        <w:rPr>
+          <w:rFonts w:asciiTheme="minorHAnsi" w:hAnsiTheme="minorHAnsi"/>
+          <w:bCs/>
+          <w:i/>
+        </w:rPr>
+        <w:t xml:space="preserve"> </w:t>
+      </w:r>
+      <w:r>
+        <w:rPr>
+          <w:rFonts w:asciiTheme="minorHAnsi" w:hAnsiTheme="minorHAnsi"/>
+          <w:bCs/>
+        </w:rPr>
+        <w:t xml:space="preserve">can </w:t>
+      </w:r>
+      <w:r>
+        <w:rPr>
+          <w:rFonts w:asciiTheme="minorHAnsi" w:hAnsiTheme="minorHAnsi"/>
+          <w:bCs/>
+        </w:rPr>
+        <w:t xml:space="preserve">only </w:t>
+      </w:r>
+      <w:r>
+        <w:rPr>
+          <w:rFonts w:asciiTheme="minorHAnsi" w:hAnsiTheme="minorHAnsi"/>
+          <w:bCs/>
+        </w:rPr>
+        <w:t xml:space="preserve">be used </w:t>
+      </w:r>
+      <w:r>
+        <w:rPr>
+          <w:rFonts w:asciiTheme="minorHAnsi" w:hAnsiTheme="minorHAnsi"/>
+          <w:bCs/>
+        </w:rPr>
+        <w:t xml:space="preserve">for operations on </w:t>
+      </w:r>
+      <w:r>
+        <w:rPr>
+          <w:rFonts w:asciiTheme="minorHAnsi" w:hAnsiTheme="minorHAnsi"/>
+          <w:bCs/>
+        </w:rPr>
+        <w:t xml:space="preserve">a </w:t>
+      </w:r>
+      <w:r>
+        <w:rPr>
+          <w:rFonts w:asciiTheme="minorHAnsi" w:hAnsiTheme="minorHAnsi"/>
+          <w:bCs/>
+        </w:rPr>
+        <w:t xml:space="preserve">different </w:t>
+      </w:r>
+      <w:r>
+        <w:rPr>
+          <w:rFonts w:asciiTheme="minorHAnsi" w:hAnsiTheme="minorHAnsi"/>
+          <w:bCs/>
+        </w:rPr>
+        <w:t xml:space="preserve">set of </w:t>
+      </w:r>
+      <w:r>
+        <w:rPr>
+          <w:rFonts w:asciiTheme="minorHAnsi" w:hAnsiTheme="minorHAnsi"/>
+          <w:bCs/>
+        </w:rPr>
+        <w:t>file</w:t>
+      </w:r>
+      <w:r>
+        <w:rPr>
+          <w:rFonts w:asciiTheme="minorHAnsi" w:hAnsiTheme="minorHAnsi"/>
+          <w:bCs/>
+        </w:rPr>
+        <w:t>s</w:t>
+      </w:r>
+      <w:r>
+        <w:rPr>
+          <w:rFonts w:asciiTheme="minorHAnsi" w:hAnsiTheme="minorHAnsi"/>
+          <w:bCs/>
+        </w:rPr>
+        <w:t>/directories</w:t>
+      </w:r>
+      <w:r>
+        <w:rPr>
+          <w:rFonts w:asciiTheme="minorHAnsi" w:hAnsiTheme="minorHAnsi"/>
+          <w:bCs/>
+        </w:rPr>
+        <w:t>.</w:t>
+      </w:r>
+      <w:r>
+        <w:rPr>
+          <w:rFonts w:asciiTheme="minorHAnsi" w:hAnsiTheme="minorHAnsi"/>
+          <w:bCs/>
+        </w:rPr>
+        <w:t xml:space="preserve"> </w:t>
+      </w:r>
+      <w:r>
+        <w:rPr>
+          <w:rFonts w:asciiTheme="minorHAnsi" w:hAnsiTheme="minorHAnsi"/>
+          <w:bCs/>
+        </w:rPr>
+        <w:t xml:space="preserve">Though the file/directories should be </w:t>
+      </w:r>
+      <w:r>
+        <w:rPr>
+          <w:rFonts w:asciiTheme="minorHAnsi" w:hAnsiTheme="minorHAnsi"/>
+          <w:bCs/>
+        </w:rPr>
+        <w:t xml:space="preserve">different among </w:t>
+      </w:r>
+      <w:r>
+        <w:rPr>
+          <w:rFonts w:asciiTheme="minorHAnsi" w:hAnsiTheme="minorHAnsi"/>
+          <w:bCs/>
           <w:i/>
         </w:rPr>
         <w:t>xad1</w:t>
@@ -6023,6 +5995,97 @@
           <w:rFonts w:asciiTheme="minorHAnsi" w:hAnsiTheme="minorHAnsi"/>
           <w:bCs/>
         </w:rPr>
+        <w:t xml:space="preserve"> and </w:t>
+      </w:r>
+      <w:r>
+        <w:rPr>
+          <w:rFonts w:asciiTheme="minorHAnsi" w:hAnsiTheme="minorHAnsi"/>
+          <w:bCs/>
+          <w:i/>
+        </w:rPr>
+        <w:t>xad2</w:t>
+      </w:r>
+      <w:r>
+        <w:rPr>
+          <w:rFonts w:asciiTheme="minorHAnsi" w:hAnsiTheme="minorHAnsi"/>
+          <w:bCs/>
+        </w:rPr>
+        <w:t>, their parent directories might be common.</w:t>
+      </w:r>
+    </w:p>
+    <w:p>
+      <w:pPr>
+        <w:spacing w:line="276" w:lineRule="auto"/>
+        <w:ind w:left="1440" w:firstLine="720"/>
+        <w:rPr>
+          <w:rFonts w:asciiTheme="minorHAnsi" w:hAnsiTheme="minorHAnsi"/>
+          <w:bCs/>
+        </w:rPr>
+      </w:pPr>
+    </w:p>
+    <w:p>
+      <w:pPr>
+        <w:spacing w:line="276" w:lineRule="auto"/>
+        <w:ind w:left="1440" w:firstLine="720"/>
+        <w:rPr>
+          <w:rFonts w:asciiTheme="minorHAnsi" w:hAnsiTheme="minorHAnsi"/>
+          <w:bCs/>
+        </w:rPr>
+      </w:pPr>
+      <w:r>
+        <w:rPr>
+          <w:rFonts w:asciiTheme="minorHAnsi" w:hAnsiTheme="minorHAnsi"/>
+          <w:bCs/>
+        </w:rPr>
+        <w:t xml:space="preserve">XADisk can run inside any JVM in general. </w:t>
+      </w:r>
+      <w:r>
+        <w:rPr>
+          <w:rFonts w:asciiTheme="minorHAnsi" w:hAnsiTheme="minorHAnsi"/>
+          <w:bCs/>
+        </w:rPr>
+        <w:t xml:space="preserve">This implies that it can be booted </w:t>
+      </w:r>
+      <w:r>
+        <w:rPr>
+          <w:rFonts w:asciiTheme="minorHAnsi" w:hAnsiTheme="minorHAnsi"/>
+          <w:bCs/>
+        </w:rPr>
+        <w:t>from simple Java programs or fro</w:t>
+      </w:r>
+      <w:r>
+        <w:rPr>
+          <w:rFonts w:asciiTheme="minorHAnsi" w:hAnsiTheme="minorHAnsi"/>
+          <w:bCs/>
+        </w:rPr>
+        <w:t xml:space="preserve">m applications </w:t>
+      </w:r>
+      <w:r>
+        <w:rPr>
+          <w:rFonts w:asciiTheme="minorHAnsi" w:hAnsiTheme="minorHAnsi"/>
+          <w:bCs/>
+        </w:rPr>
+        <w:t xml:space="preserve">within </w:t>
+      </w:r>
+      <w:r>
+        <w:rPr>
+          <w:rFonts w:asciiTheme="minorHAnsi" w:hAnsiTheme="minorHAnsi"/>
+          <w:bCs/>
+        </w:rPr>
+        <w:t xml:space="preserve">any </w:t>
+      </w:r>
+      <w:r>
+        <w:rPr>
+          <w:rFonts w:asciiTheme="minorHAnsi" w:hAnsiTheme="minorHAnsi"/>
+          <w:bCs/>
+        </w:rPr>
+        <w:t>server</w:t>
+      </w:r>
+      <w:r>
+        <w:rPr>
+          <w:rFonts w:asciiTheme="minorHAnsi" w:hAnsiTheme="minorHAnsi"/>
+          <w:bCs/>
+        </w:rPr>
         <w:t xml:space="preserve"> </w:t>
       </w:r>
       <w:r>
@@ -6030,41 +6093,55 @@
           <w:rFonts w:asciiTheme="minorHAnsi" w:hAnsiTheme="minorHAnsi"/>
           <w:bCs/>
         </w:rPr>
-        <w:t xml:space="preserve">is </w:t>
+        <w:t xml:space="preserve">running on </w:t>
       </w:r>
       <w:r>
         <w:rPr>
           <w:rFonts w:asciiTheme="minorHAnsi" w:hAnsiTheme="minorHAnsi"/>
           <w:bCs/>
         </w:rPr>
-        <w:t xml:space="preserve">used </w:t>
+        <w:t xml:space="preserve">a </w:t>
       </w:r>
       <w:r>
         <w:rPr>
           <w:rFonts w:asciiTheme="minorHAnsi" w:hAnsiTheme="minorHAnsi"/>
           <w:bCs/>
         </w:rPr>
-        <w:t xml:space="preserve">for </w:t>
+        <w:t xml:space="preserve">JVM </w:t>
       </w:r>
       <w:r>
         <w:rPr>
           <w:rFonts w:asciiTheme="minorHAnsi" w:hAnsiTheme="minorHAnsi"/>
           <w:bCs/>
         </w:rPr>
-        <w:t xml:space="preserve">operations on </w:t>
+        <w:t xml:space="preserve">(e.g. </w:t>
       </w:r>
       <w:r>
         <w:rPr>
           <w:rFonts w:asciiTheme="minorHAnsi" w:hAnsiTheme="minorHAnsi"/>
           <w:bCs/>
         </w:rPr>
-        <w:t>a set of</w:t>
+        <w:t>Apache’s Tomcat</w:t>
       </w:r>
       <w:r>
         <w:rPr>
           <w:rFonts w:asciiTheme="minorHAnsi" w:hAnsiTheme="minorHAnsi"/>
           <w:bCs/>
         </w:rPr>
+        <w:t>)</w:t>
+      </w:r>
+      <w:r>
+        <w:rPr>
+          <w:rFonts w:asciiTheme="minorHAnsi" w:hAnsiTheme="minorHAnsi"/>
+          <w:bCs/>
+        </w:rPr>
+        <w:t>.</w:t>
+      </w:r>
+      <w:r>
+        <w:rPr>
+          <w:rFonts w:asciiTheme="minorHAnsi" w:hAnsiTheme="minorHAnsi"/>
+          <w:bCs/>
+        </w:rPr>
         <w:t xml:space="preserve"> </w:t>
       </w:r>
       <w:r>
@@ -6072,56 +6149,69 @@
           <w:rFonts w:asciiTheme="minorHAnsi" w:hAnsiTheme="minorHAnsi"/>
           <w:bCs/>
         </w:rPr>
-        <w:t xml:space="preserve">files/directories, another instance </w:t>
+        <w:t>You ca</w:t>
       </w:r>
       <w:r>
         <w:rPr>
           <w:rFonts w:asciiTheme="minorHAnsi" w:hAnsiTheme="minorHAnsi"/>
           <w:bCs/>
-          <w:i/>
-        </w:rPr>
-        <w:t>xad2</w:t>
+        </w:rPr>
+        <w:t>n architec</w:t>
       </w:r>
       <w:r>
         <w:rPr>
           <w:rFonts w:asciiTheme="minorHAnsi" w:hAnsiTheme="minorHAnsi"/>
           <w:bCs/>
         </w:rPr>
-        <w:t xml:space="preserve"> </w:t>
+        <w:t xml:space="preserve">t </w:t>
       </w:r>
       <w:r>
         <w:rPr>
           <w:rFonts w:asciiTheme="minorHAnsi" w:hAnsiTheme="minorHAnsi"/>
           <w:bCs/>
         </w:rPr>
-        <w:t xml:space="preserve">can </w:t>
+        <w:t xml:space="preserve">an </w:t>
       </w:r>
       <w:r>
         <w:rPr>
           <w:rFonts w:asciiTheme="minorHAnsi" w:hAnsiTheme="minorHAnsi"/>
           <w:bCs/>
         </w:rPr>
-        <w:t xml:space="preserve">only </w:t>
+        <w:t>approach of using XADisk in such server environments</w:t>
       </w:r>
       <w:r>
         <w:rPr>
           <w:rFonts w:asciiTheme="minorHAnsi" w:hAnsiTheme="minorHAnsi"/>
           <w:bCs/>
         </w:rPr>
-        <w:t xml:space="preserve">be used </w:t>
+        <w:t>, as per your needs</w:t>
       </w:r>
       <w:r>
         <w:rPr>
           <w:rFonts w:asciiTheme="minorHAnsi" w:hAnsiTheme="minorHAnsi"/>
           <w:bCs/>
         </w:rPr>
-        <w:t xml:space="preserve">for operations on </w:t>
+        <w:t xml:space="preserve">. </w:t>
       </w:r>
       <w:r>
         <w:rPr>
           <w:rFonts w:asciiTheme="minorHAnsi" w:hAnsiTheme="minorHAnsi"/>
           <w:bCs/>
         </w:rPr>
+        <w:t xml:space="preserve">For example, </w:t>
+      </w:r>
+      <w:r>
+        <w:rPr>
+          <w:rFonts w:asciiTheme="minorHAnsi" w:hAnsiTheme="minorHAnsi"/>
+          <w:bCs/>
+        </w:rPr>
+        <w:t xml:space="preserve">inside Apache’s Tomcat, </w:t>
+      </w:r>
+      <w:r>
+        <w:rPr>
+          <w:rFonts w:asciiTheme="minorHAnsi" w:hAnsiTheme="minorHAnsi"/>
+          <w:bCs/>
+        </w:rPr>
         <w:t xml:space="preserve">a </w:t>
       </w:r>
       <w:r>
@@ -6129,27 +6219,62 @@
           <w:rFonts w:asciiTheme="minorHAnsi" w:hAnsiTheme="minorHAnsi"/>
           <w:bCs/>
         </w:rPr>
-        <w:t xml:space="preserve">different </w:t>
+        <w:t xml:space="preserve">web-application </w:t>
       </w:r>
       <w:r>
         <w:rPr>
           <w:rFonts w:asciiTheme="minorHAnsi" w:hAnsiTheme="minorHAnsi"/>
           <w:bCs/>
         </w:rPr>
-        <w:t xml:space="preserve">set of </w:t>
+        <w:t xml:space="preserve">can be written which is </w:t>
       </w:r>
       <w:r>
         <w:rPr>
           <w:rFonts w:asciiTheme="minorHAnsi" w:hAnsiTheme="minorHAnsi"/>
           <w:bCs/>
         </w:rPr>
-        <w:t>file</w:t>
+        <w:t xml:space="preserve">dedicated to booting the required XADisk instances. </w:t>
       </w:r>
       <w:r>
         <w:rPr>
           <w:rFonts w:asciiTheme="minorHAnsi" w:hAnsiTheme="minorHAnsi"/>
           <w:bCs/>
         </w:rPr>
+        <w:t xml:space="preserve">Then, the other web-applications for your business </w:t>
+      </w:r>
+      <w:r>
+        <w:rPr>
+          <w:rFonts w:asciiTheme="minorHAnsi" w:hAnsiTheme="minorHAnsi"/>
+          <w:bCs/>
+        </w:rPr>
+        <w:t xml:space="preserve">logic </w:t>
+      </w:r>
+      <w:r>
+        <w:rPr>
+          <w:rFonts w:asciiTheme="minorHAnsi" w:hAnsiTheme="minorHAnsi"/>
+          <w:bCs/>
+        </w:rPr>
+        <w:t xml:space="preserve">can simply </w:t>
+      </w:r>
+      <w:r>
+        <w:rPr>
+          <w:rFonts w:asciiTheme="minorHAnsi" w:hAnsiTheme="minorHAnsi"/>
+          <w:bCs/>
+        </w:rPr>
+        <w:t xml:space="preserve">obtain a reference to those </w:t>
+      </w:r>
+      <w:r>
+        <w:rPr>
+          <w:rFonts w:asciiTheme="minorHAnsi" w:hAnsiTheme="minorHAnsi"/>
+          <w:bCs/>
+        </w:rPr>
+        <w:t>XADisk instance</w:t>
+      </w:r>
+      <w:r>
+        <w:rPr>
+          <w:rFonts w:asciiTheme="minorHAnsi" w:hAnsiTheme="minorHAnsi"/>
+          <w:bCs/>
+        </w:rPr>
         <w:t>s</w:t>
       </w:r>
       <w:r>
@@ -6157,365 +6282,28 @@
           <w:rFonts w:asciiTheme="minorHAnsi" w:hAnsiTheme="minorHAnsi"/>
           <w:bCs/>
         </w:rPr>
-        <w:t>/directories</w:t>
+        <w:t>, sta</w:t>
       </w:r>
       <w:r>
         <w:rPr>
           <w:rFonts w:asciiTheme="minorHAnsi" w:hAnsiTheme="minorHAnsi"/>
           <w:bCs/>
         </w:rPr>
-        <w:t>.</w:t>
+        <w:t>rt a new</w:t>
       </w:r>
       <w:r>
         <w:rPr>
           <w:rFonts w:asciiTheme="minorHAnsi" w:hAnsiTheme="minorHAnsi"/>
           <w:bCs/>
         </w:rPr>
-        <w:t xml:space="preserve"> </w:t>
+        <w:t xml:space="preserve"> session</w:t>
       </w:r>
       <w:r>
         <w:rPr>
           <w:rFonts w:asciiTheme="minorHAnsi" w:hAnsiTheme="minorHAnsi"/>
           <w:bCs/>
         </w:rPr>
-        <w:t xml:space="preserve">Though the file/directories should be </w:t>
-      </w:r>
-      <w:r>
-        <w:rPr>
-          <w:rFonts w:asciiTheme="minorHAnsi" w:hAnsiTheme="minorHAnsi"/>
-          <w:bCs/>
-        </w:rPr>
-        <w:t xml:space="preserve">different among </w:t>
-      </w:r>
-      <w:r>
-        <w:rPr>
-          <w:rFonts w:asciiTheme="minorHAnsi" w:hAnsiTheme="minorHAnsi"/>
-          <w:bCs/>
-          <w:i/>
-        </w:rPr>
-        <w:t>xad1</w:t>
-      </w:r>
-      <w:r>
-        <w:rPr>
-          <w:rFonts w:asciiTheme="minorHAnsi" w:hAnsiTheme="minorHAnsi"/>
-          <w:bCs/>
-        </w:rPr>
-        <w:t xml:space="preserve"> and </w:t>
-      </w:r>
-      <w:r>
-        <w:rPr>
-          <w:rFonts w:asciiTheme="minorHAnsi" w:hAnsiTheme="minorHAnsi"/>
-          <w:bCs/>
-          <w:i/>
-        </w:rPr>
-        <w:t>xad2</w:t>
-      </w:r>
-      <w:r>
-        <w:rPr>
-          <w:rFonts w:asciiTheme="minorHAnsi" w:hAnsiTheme="minorHAnsi"/>
-          <w:bCs/>
-        </w:rPr>
-        <w:t>, their parent directories might be common.</w:t>
-      </w:r>
-    </w:p>
-    <w:p>
-      <w:pPr>
-        <w:spacing w:line="276" w:lineRule="auto"/>
-        <w:ind w:left="1440" w:firstLine="720"/>
-        <w:rPr>
-          <w:rFonts w:asciiTheme="minorHAnsi" w:hAnsiTheme="minorHAnsi"/>
-          <w:bCs/>
-        </w:rPr>
-      </w:pPr>
-    </w:p>
-    <w:p>
-      <w:pPr>
-        <w:spacing w:line="276" w:lineRule="auto"/>
-        <w:ind w:left="1440" w:firstLine="720"/>
-        <w:rPr>
-          <w:rFonts w:asciiTheme="minorHAnsi" w:hAnsiTheme="minorHAnsi"/>
-          <w:bCs/>
-        </w:rPr>
-      </w:pPr>
-      <w:r>
-        <w:rPr>
-          <w:rFonts w:asciiTheme="minorHAnsi" w:hAnsiTheme="minorHAnsi"/>
-          <w:bCs/>
-        </w:rPr>
-        <w:t xml:space="preserve">XADisk can run inside any JVM in general. </w:t>
-      </w:r>
-      <w:r>
-        <w:rPr>
-          <w:rFonts w:asciiTheme="minorHAnsi" w:hAnsiTheme="minorHAnsi"/>
-          <w:bCs/>
-        </w:rPr>
-        <w:t xml:space="preserve">This implies that it can be booted </w:t>
-      </w:r>
-      <w:r>
-        <w:rPr>
-          <w:rFonts w:asciiTheme="minorHAnsi" w:hAnsiTheme="minorHAnsi"/>
-          <w:bCs/>
-        </w:rPr>
-        <w:t>from simple Java programs or fro</w:t>
-      </w:r>
-      <w:r>
-        <w:rPr>
-          <w:rFonts w:asciiTheme="minorHAnsi" w:hAnsiTheme="minorHAnsi"/>
-          <w:bCs/>
-        </w:rPr>
-        <w:t xml:space="preserve">m applications </w:t>
-      </w:r>
-      <w:r>
-        <w:rPr>
-          <w:rFonts w:asciiTheme="minorHAnsi" w:hAnsiTheme="minorHAnsi"/>
-          <w:bCs/>
-        </w:rPr>
-        <w:t xml:space="preserve">within </w:t>
-      </w:r>
-      <w:r>
-        <w:rPr>
-          <w:rFonts w:asciiTheme="minorHAnsi" w:hAnsiTheme="minorHAnsi"/>
-          <w:bCs/>
-        </w:rPr>
-        <w:t xml:space="preserve">any </w:t>
-      </w:r>
-      <w:r>
-        <w:rPr>
-          <w:rFonts w:asciiTheme="minorHAnsi" w:hAnsiTheme="minorHAnsi"/>
-          <w:bCs/>
-        </w:rPr>
-        <w:t>server</w:t>
-      </w:r>
-      <w:r>
-        <w:rPr>
-          <w:rFonts w:asciiTheme="minorHAnsi" w:hAnsiTheme="minorHAnsi"/>
-          <w:bCs/>
-        </w:rPr>
-        <w:t xml:space="preserve"> </w:t>
-      </w:r>
-      <w:r>
-        <w:rPr>
-          <w:rFonts w:asciiTheme="minorHAnsi" w:hAnsiTheme="minorHAnsi"/>
-          <w:bCs/>
-        </w:rPr>
-        <w:t xml:space="preserve">running on </w:t>
-      </w:r>
-      <w:r>
-        <w:rPr>
-          <w:rFonts w:asciiTheme="minorHAnsi" w:hAnsiTheme="minorHAnsi"/>
-          <w:bCs/>
-        </w:rPr>
-        <w:t xml:space="preserve">a </w:t>
-      </w:r>
-      <w:r>
-        <w:rPr>
-          <w:rFonts w:asciiTheme="minorHAnsi" w:hAnsiTheme="minorHAnsi"/>
-          <w:bCs/>
-        </w:rPr>
-        <w:t xml:space="preserve">JVM </w:t>
-      </w:r>
-      <w:r>
-        <w:rPr>
-          <w:rFonts w:asciiTheme="minorHAnsi" w:hAnsiTheme="minorHAnsi"/>
-          <w:bCs/>
-        </w:rPr>
-        <w:t xml:space="preserve">(e.g. </w:t>
-      </w:r>
-      <w:r>
-        <w:rPr>
-          <w:rFonts w:asciiTheme="minorHAnsi" w:hAnsiTheme="minorHAnsi"/>
-          <w:bCs/>
-        </w:rPr>
-        <w:t>Apache’s Tomcat</w:t>
-      </w:r>
-      <w:r>
-        <w:rPr>
-          <w:rFonts w:asciiTheme="minorHAnsi" w:hAnsiTheme="minorHAnsi"/>
-          <w:bCs/>
-        </w:rPr>
-        <w:t>)</w:t>
-      </w:r>
-      <w:r>
-        <w:rPr>
-          <w:rFonts w:asciiTheme="minorHAnsi" w:hAnsiTheme="minorHAnsi"/>
-          <w:bCs/>
-        </w:rPr>
-        <w:t>.</w:t>
-      </w:r>
-      <w:r>
-        <w:rPr>
-          <w:rFonts w:asciiTheme="minorHAnsi" w:hAnsiTheme="minorHAnsi"/>
-          <w:bCs/>
-        </w:rPr>
-        <w:t xml:space="preserve"> </w:t>
-      </w:r>
-      <w:r>
-        <w:rPr>
-          <w:rFonts w:asciiTheme="minorHAnsi" w:hAnsiTheme="minorHAnsi"/>
-          <w:bCs/>
-        </w:rPr>
-        <w:t>You ca</w:t>
-      </w:r>
-      <w:r>
-        <w:rPr>
-          <w:rFonts w:asciiTheme="minorHAnsi" w:hAnsiTheme="minorHAnsi"/>
-          <w:bCs/>
-        </w:rPr>
-        <w:t>n architec</w:t>
-      </w:r>
-      <w:r>
-        <w:rPr>
-          <w:rFonts w:asciiTheme="minorHAnsi" w:hAnsiTheme="minorHAnsi"/>
-          <w:bCs/>
-        </w:rPr>
-        <w:t xml:space="preserve">t </w:t>
-      </w:r>
-      <w:r>
-        <w:rPr>
-          <w:rFonts w:asciiTheme="minorHAnsi" w:hAnsiTheme="minorHAnsi"/>
-          <w:bCs/>
-        </w:rPr>
-        <w:t xml:space="preserve">an </w:t>
-      </w:r>
-      <w:r>
-        <w:rPr>
-          <w:rFonts w:asciiTheme="minorHAnsi" w:hAnsiTheme="minorHAnsi"/>
-          <w:bCs/>
-        </w:rPr>
-        <w:t>approach of using XADisk in such server environments</w:t>
-      </w:r>
-      <w:r>
-        <w:rPr>
-          <w:rFonts w:asciiTheme="minorHAnsi" w:hAnsiTheme="minorHAnsi"/>
-          <w:bCs/>
-        </w:rPr>
-        <w:t>, as per your needs</w:t>
-      </w:r>
-      <w:r>
-        <w:rPr>
-          <w:rFonts w:asciiTheme="minorHAnsi" w:hAnsiTheme="minorHAnsi"/>
-          <w:bCs/>
-        </w:rPr>
-        <w:t xml:space="preserve">. </w:t>
-      </w:r>
-      <w:r>
-        <w:rPr>
-          <w:rFonts w:asciiTheme="minorHAnsi" w:hAnsiTheme="minorHAnsi"/>
-          <w:bCs/>
-        </w:rPr>
-        <w:t xml:space="preserve">For example, </w:t>
-      </w:r>
-      <w:r>
-        <w:rPr>
-          <w:rFonts w:asciiTheme="minorHAnsi" w:hAnsiTheme="minorHAnsi"/>
-          <w:bCs/>
-        </w:rPr>
-        <w:t xml:space="preserve">inside Apache’s Tomcat, </w:t>
-      </w:r>
-      <w:r>
-        <w:rPr>
-          <w:rFonts w:asciiTheme="minorHAnsi" w:hAnsiTheme="minorHAnsi"/>
-          <w:bCs/>
-        </w:rPr>
-        <w:t xml:space="preserve">a </w:t>
-      </w:r>
-      <w:r>
-        <w:rPr>
-          <w:rFonts w:asciiTheme="minorHAnsi" w:hAnsiTheme="minorHAnsi"/>
-          <w:bCs/>
-        </w:rPr>
-        <w:t xml:space="preserve">web-application </w:t>
-      </w:r>
-      <w:r>
-        <w:rPr>
-          <w:rFonts w:asciiTheme="minorHAnsi" w:hAnsiTheme="minorHAnsi"/>
-          <w:bCs/>
-        </w:rPr>
-        <w:t xml:space="preserve">can be written which is </w:t>
-      </w:r>
-      <w:r>
-        <w:rPr>
-          <w:rFonts w:asciiTheme="minorHAnsi" w:hAnsiTheme="minorHAnsi"/>
-          <w:bCs/>
-        </w:rPr>
-        <w:t xml:space="preserve">dedicated to booting the required XADisk instances. </w:t>
-      </w:r>
-      <w:r>
-        <w:rPr>
-          <w:rFonts w:asciiTheme="minorHAnsi" w:hAnsiTheme="minorHAnsi"/>
-          <w:bCs/>
-        </w:rPr>
-        <w:t xml:space="preserve">Then, the other web-applications for your business </w:t>
-      </w:r>
-      <w:r>
-        <w:rPr>
-          <w:rFonts w:asciiTheme="minorHAnsi" w:hAnsiTheme="minorHAnsi"/>
-          <w:bCs/>
-        </w:rPr>
-        <w:t xml:space="preserve">logic </w:t>
-      </w:r>
-      <w:r>
-        <w:rPr>
-          <w:rFonts w:asciiTheme="minorHAnsi" w:hAnsiTheme="minorHAnsi"/>
-          <w:bCs/>
-        </w:rPr>
-        <w:t xml:space="preserve">can simply </w:t>
-      </w:r>
-      <w:r>
-        <w:rPr>
-          <w:rFonts w:asciiTheme="minorHAnsi" w:hAnsiTheme="minorHAnsi"/>
-          <w:bCs/>
-        </w:rPr>
-        <w:t xml:space="preserve">obtain a reference to those </w:t>
-      </w:r>
-      <w:r>
-        <w:rPr>
-          <w:rFonts w:asciiTheme="minorHAnsi" w:hAnsiTheme="minorHAnsi"/>
-          <w:bCs/>
-        </w:rPr>
-        <w:t>XADisk instance</w:t>
-      </w:r>
-      <w:r>
-        <w:rPr>
-          <w:rFonts w:asciiTheme="minorHAnsi" w:hAnsiTheme="minorHAnsi"/>
-          <w:bCs/>
-        </w:rPr>
-        <w:t>s</w:t>
-      </w:r>
-      <w:r>
-        <w:rPr>
-          <w:rFonts w:asciiTheme="minorHAnsi" w:hAnsiTheme="minorHAnsi"/>
-          <w:bCs/>
-        </w:rPr>
-        <w:t>, sta</w:t>
-      </w:r>
-      <w:r>
-        <w:rPr>
-          <w:rFonts w:asciiTheme="minorHAnsi" w:hAnsiTheme="minorHAnsi"/>
-          <w:bCs/>
-        </w:rPr>
-        <w:t>rt a new</w:t>
-      </w:r>
-      <w:r>
-        <w:rPr>
-          <w:rFonts w:asciiTheme="minorHAnsi" w:hAnsiTheme="minorHAnsi"/>
-          <w:bCs/>
-        </w:rPr>
-        <w:t xml:space="preserve"> session</w:t>
-      </w:r>
-      <w:r>
-        <w:rPr>
-          <w:rFonts w:asciiTheme="minorHAnsi" w:hAnsiTheme="minorHAnsi"/>
-          <w:bCs/>
-        </w:rPr>
-        <w:t>,</w:t>
-      </w:r>
-      <w:r>
-        <w:rPr>
-          <w:rFonts w:asciiTheme="minorHAnsi" w:hAnsiTheme="minorHAnsi"/>
-          <w:bCs/>
-        </w:rPr>
-        <w:t xml:space="preserve"> </w:t>
+        <w:t xml:space="preserve">, </w:t>
       </w:r>
       <w:r>
         <w:rPr>
@@ -6873,6 +6661,7 @@
       <w:r>
         <w:rPr>
           <w:rFonts w:asciiTheme="minorHAnsi" w:hAnsiTheme="minorHAnsi"/>
+          <w:i/>
         </w:rPr>
         <w:t xml:space="preserve"> </w:t>
       </w:r>
@@ -7179,7 +6968,7 @@
           <w:u w:val="none"/>
         </w:rPr>
       </w:pPr>
-      <w:hyperlink r:id="rId16" w:history="1">
+      <w:hyperlink r:id="rId15" w:history="1">
         <w:r>
           <w:rPr>
             <w:rStyle w:val="Hyperlink"/>
@@ -7515,13 +7304,6 @@
           <w:rFonts w:asciiTheme="minorHAnsi" w:hAnsiTheme="minorHAnsi"/>
           <w:i/>
         </w:rPr>
-        <w:t xml:space="preserve">       </w:t>
-      </w:r>
-      <w:r>
-        <w:rPr>
-          <w:rFonts w:asciiTheme="minorHAnsi" w:hAnsiTheme="minorHAnsi"/>
-          <w:i/>
-        </w:rPr>
         <w:t>StandaloneFileSystemConfiguration(XADiskSystemDirectory</w:t>
       </w:r>
       <w:r>
@@ -7937,12 +7719,6 @@
           <w:rFonts w:asciiTheme="minorHAnsi" w:hAnsiTheme="minorHAnsi"/>
         </w:rPr>
       </w:pPr>
-      <w:r>
-        <w:rPr>
-          <w:rFonts w:asciiTheme="minorHAnsi" w:hAnsiTheme="minorHAnsi"/>
-        </w:rPr>
-        <w:t xml:space="preserve"> </w:t>
-      </w:r>
     </w:p>
     <w:p>
       <w:pPr>
@@ -8415,12 +8191,6 @@
         </w:rPr>
         <w:t>.</w:t>
       </w:r>
-      <w:r>
-        <w:rPr>
-          <w:rFonts w:asciiTheme="minorHAnsi" w:hAnsiTheme="minorHAnsi"/>
-        </w:rPr>
-        <w:t xml:space="preserve"> </w:t>
-      </w:r>
     </w:p>
     <w:p>
       <w:pPr>
@@ -8465,7 +8235,6 @@
       <w:r>
         <w:rPr>
           <w:rFonts w:asciiTheme="minorHAnsi" w:hAnsiTheme="minorHAnsi"/>
-          <w:i/>
         </w:rPr>
         <w:t xml:space="preserve"> </w:t>
       </w:r>
@@ -11010,7 +10779,6 @@
       <w:r>
         <w:rPr>
           <w:rFonts w:asciiTheme="minorHAnsi" w:hAnsiTheme="minorHAnsi"/>
-          <w:i/>
         </w:rPr>
         <w:t xml:space="preserve"> </w:t>
       </w:r>
@@ -11541,28 +11309,7 @@
           <w:rFonts w:asciiTheme="minorHAnsi" w:hAnsiTheme="minorHAnsi"/>
           <w:i/>
         </w:rPr>
-        <w:t xml:space="preserve"> ………………………………………..</w:t>
-      </w:r>
-      <w:r>
-        <w:rPr>
-          <w:rFonts w:asciiTheme="minorHAnsi" w:hAnsiTheme="minorHAnsi"/>
-          <w:i/>
-        </w:rPr>
-        <w:t xml:space="preserve"> </w:t>
-      </w:r>
-      <w:r>
-        <w:rPr>
-          <w:rFonts w:asciiTheme="minorHAnsi" w:hAnsiTheme="minorHAnsi"/>
-          <w:i/>
-        </w:rPr>
-        <w:t>;</w:t>
-      </w:r>
-      <w:r>
-        <w:rPr>
-          <w:rFonts w:asciiTheme="minorHAnsi" w:hAnsiTheme="minorHAnsi"/>
-          <w:i/>
-        </w:rPr>
-        <w:t xml:space="preserve"> </w:t>
+        <w:t xml:space="preserve"> ………………………………………..;</w:t>
       </w:r>
     </w:p>
     <w:p>
@@ -11641,28 +11388,7 @@
           <w:rFonts w:asciiTheme="minorHAnsi" w:hAnsiTheme="minorHAnsi"/>
           <w:i/>
         </w:rPr>
-        <w:t xml:space="preserve"> ………………………………………..</w:t>
-      </w:r>
-      <w:r>
-        <w:rPr>
-          <w:rFonts w:asciiTheme="minorHAnsi" w:hAnsiTheme="minorHAnsi"/>
-          <w:i/>
-        </w:rPr>
-        <w:t xml:space="preserve"> </w:t>
-      </w:r>
-      <w:r>
-        <w:rPr>
-          <w:rFonts w:asciiTheme="minorHAnsi" w:hAnsiTheme="minorHAnsi"/>
-          <w:i/>
-        </w:rPr>
-        <w:t>;</w:t>
-      </w:r>
-      <w:r>
-        <w:rPr>
-          <w:rFonts w:asciiTheme="minorHAnsi" w:hAnsiTheme="minorHAnsi"/>
-          <w:i/>
-        </w:rPr>
-        <w:t xml:space="preserve"> </w:t>
+        <w:t xml:space="preserve"> ………………………………………..;</w:t>
       </w:r>
     </w:p>
     <w:p>
@@ -11786,6 +11512,7 @@
       <w:r>
         <w:rPr>
           <w:rFonts w:asciiTheme="minorHAnsi" w:hAnsiTheme="minorHAnsi"/>
+          <w:i/>
         </w:rPr>
         <w:t xml:space="preserve"> </w:t>
       </w:r>
@@ -12449,6 +12176,7 @@
       <w:r>
         <w:rPr>
           <w:rFonts w:asciiTheme="minorHAnsi" w:hAnsiTheme="minorHAnsi"/>
+          <w:i/>
         </w:rPr>
         <w:t xml:space="preserve"> </w:t>
       </w:r>
@@ -14169,6 +13897,7 @@
       <w:r>
         <w:rPr>
           <w:rFonts w:asciiTheme="minorHAnsi" w:hAnsiTheme="minorHAnsi"/>
+          <w:i/>
         </w:rPr>
         <w:t xml:space="preserve"> </w:t>
       </w:r>
@@ -14451,12 +14180,6 @@
         <w:rPr>
           <w:rFonts w:asciiTheme="minorHAnsi" w:hAnsiTheme="minorHAnsi"/>
         </w:rPr>
-        <w:t xml:space="preserve"> </w:t>
-      </w:r>
-      <w:r>
-        <w:rPr>
-          <w:rFonts w:asciiTheme="minorHAnsi" w:hAnsiTheme="minorHAnsi"/>
-        </w:rPr>
         <w:t xml:space="preserve"> Please refer to </w:t>
       </w:r>
       <w:hyperlink w:anchor="_Connection_Factory_Properties" w:history="1">
@@ -14469,9 +14192,6 @@
         </w:r>
       </w:hyperlink>
       <w:r>
-        <w:rPr>
-          <w:rFonts w:asciiTheme="minorHAnsi" w:hAnsiTheme="minorHAnsi"/>
-        </w:rPr>
         <w:t xml:space="preserve"> </w:t>
       </w:r>
       <w:r>
@@ -15764,12 +15484,6 @@
           <w:rFonts w:asciiTheme="minorHAnsi" w:hAnsiTheme="minorHAnsi"/>
         </w:rPr>
       </w:pPr>
-      <w:r>
-        <w:rPr>
-          <w:rFonts w:asciiTheme="minorHAnsi" w:hAnsiTheme="minorHAnsi"/>
-        </w:rPr>
-        <w:t xml:space="preserve"> </w:t>
-      </w:r>
     </w:p>
     <w:p>
       <w:pPr>
@@ -17721,6 +17435,7 @@
       <w:r>
         <w:rPr>
           <w:rFonts w:asciiTheme="minorHAnsi" w:hAnsiTheme="minorHAnsi"/>
+          <w:i/>
         </w:rPr>
         <w:t xml:space="preserve"> </w:t>
       </w:r>
@@ -17768,6 +17483,7 @@
       <w:r>
         <w:rPr>
           <w:rFonts w:asciiTheme="minorHAnsi" w:hAnsiTheme="minorHAnsi"/>
+          <w:i/>
         </w:rPr>
         <w:t xml:space="preserve"> </w:t>
       </w:r>
@@ -17819,6 +17535,7 @@
       <w:r>
         <w:rPr>
           <w:rFonts w:asciiTheme="minorHAnsi" w:hAnsiTheme="minorHAnsi"/>
+          <w:i/>
         </w:rPr>
         <w:t xml:space="preserve"> </w:t>
       </w:r>
@@ -18459,7 +18176,6 @@
       <w:r>
         <w:rPr>
           <w:rFonts w:asciiTheme="minorHAnsi" w:hAnsiTheme="minorHAnsi"/>
-          <w:b/>
           <w:i/>
         </w:rPr>
         <w:t xml:space="preserve"> </w:t>
@@ -19421,13 +19137,6 @@
           <w:i/>
         </w:rPr>
       </w:pPr>
-      <w:r>
-        <w:rPr>
-          <w:rFonts w:asciiTheme="minorHAnsi" w:hAnsiTheme="minorHAnsi" w:cstheme="minorHAnsi"/>
-          <w:i/>
-        </w:rPr>
-        <w:t xml:space="preserve"> </w:t>
-      </w:r>
     </w:p>
     <w:p>
       <w:pPr>
@@ -19736,13 +19445,6 @@
           <w:rFonts w:asciiTheme="minorHAnsi" w:hAnsiTheme="minorHAnsi"/>
           <w:i/>
         </w:rPr>
-        <w:t xml:space="preserve"> </w:t>
-      </w:r>
-      <w:r>
-        <w:rPr>
-          <w:rFonts w:asciiTheme="minorHAnsi" w:hAnsiTheme="minorHAnsi"/>
-          <w:i/>
-        </w:rPr>
         <w:t>maxi</w:t>
       </w:r>
       <w:r>
@@ -19858,13 +19560,6 @@
           <w:rFonts w:asciiTheme="minorHAnsi" w:hAnsiTheme="minorHAnsi"/>
           <w:i/>
         </w:rPr>
-        <w:t xml:space="preserve"> </w:t>
-      </w:r>
-      <w:r>
-        <w:rPr>
-          <w:rFonts w:asciiTheme="minorHAnsi" w:hAnsiTheme="minorHAnsi"/>
-          <w:i/>
-        </w:rPr>
         <w:t xml:space="preserve">- </w:t>
       </w:r>
       <w:r>
@@ -20153,13 +19848,6 @@
           <w:i/>
         </w:rPr>
         <w:t>maxNonPooledBufferSize –</w:t>
-      </w:r>
-      <w:r>
-        <w:rPr>
-          <w:rFonts w:asciiTheme="minorHAnsi" w:hAnsiTheme="minorHAnsi"/>
-          <w:i/>
-        </w:rPr>
-        <w:t xml:space="preserve"> </w:t>
       </w:r>
       <w:r>
         <w:rPr>
@@ -22169,7 +21857,7 @@
           <w:bottom w:w="115" w:type="dxa"/>
           <w:right w:w="115" w:type="dxa"/>
         </w:tblCellMar>
-        <w:tblLook w:val="04A0" w:firstRow="1" w:lastRow="0" w:firstColumn="1" w:lastColumn="0" w:noHBand="0" w:noVBand="1"/>
+        <w:tblLook w:val="04A0"/>
       </w:tblPr>
       <w:tblGrid>
         <w:gridCol w:w="2070"/>
@@ -23086,7 +22774,7 @@
         </w:rPr>
         <w:t xml:space="preserve">he </w:t>
       </w:r>
-      <w:hyperlink r:id="rId17" w:history="1">
+      <w:hyperlink r:id="rId16" w:history="1">
         <w:r>
           <w:rPr>
             <w:rStyle w:val="Hyperlink"/>
@@ -23203,7 +22891,7 @@
         </w:rPr>
         <w:t xml:space="preserve">at </w:t>
       </w:r>
-      <w:hyperlink r:id="rId18" w:history="1">
+      <w:hyperlink r:id="rId17" w:history="1">
         <w:r>
           <w:rPr>
             <w:rStyle w:val="Hyperlink"/>
@@ -23213,9 +22901,6 @@
         </w:r>
       </w:hyperlink>
       <w:r>
-        <w:rPr>
-          <w:rFonts w:asciiTheme="minorHAnsi" w:hAnsiTheme="minorHAnsi"/>
-        </w:rPr>
         <w:t xml:space="preserve"> </w:t>
       </w:r>
       <w:r>
@@ -23235,6 +22920,114 @@
           <w:rFonts w:asciiTheme="minorHAnsi" w:hAnsiTheme="minorHAnsi"/>
         </w:rPr>
         <w:t xml:space="preserve">write to </w:t>
+      </w:r>
+      <w:hyperlink r:id="rId18" w:history="1">
+        <w:r>
+          <w:rPr>
+            <w:rStyle w:val="Hyperlink"/>
+            <w:rFonts w:asciiTheme="minorHAnsi" w:hAnsiTheme="minorHAnsi"/>
+          </w:rPr>
+          <w:t>go.xadisk@java.net</w:t>
+        </w:r>
+      </w:hyperlink>
+      <w:r>
+        <w:t>.</w:t>
+      </w:r>
+    </w:p>
+    <w:p>
+      <w:pPr>
+        <w:spacing w:line="276" w:lineRule="auto"/>
+        <w:ind w:left="1440" w:firstLine="720"/>
+        <w:rPr>
+          <w:rFonts w:asciiTheme="minorHAnsi" w:hAnsiTheme="minorHAnsi"/>
+        </w:rPr>
+      </w:pPr>
+    </w:p>
+    <w:p>
+      <w:pPr>
+        <w:spacing w:line="276" w:lineRule="auto"/>
+        <w:ind w:left="1440" w:firstLine="720"/>
+        <w:rPr>
+          <w:rFonts w:asciiTheme="minorHAnsi" w:hAnsiTheme="minorHAnsi"/>
+        </w:rPr>
+      </w:pPr>
+      <w:r>
+        <w:rPr>
+          <w:rFonts w:asciiTheme="minorHAnsi" w:hAnsiTheme="minorHAnsi"/>
+        </w:rPr>
+        <w:t>Y</w:t>
+      </w:r>
+      <w:r>
+        <w:rPr>
+          <w:rFonts w:asciiTheme="minorHAnsi" w:hAnsiTheme="minorHAnsi"/>
+        </w:rPr>
+        <w:t xml:space="preserve">our </w:t>
+      </w:r>
+      <w:r>
+        <w:rPr>
+          <w:rFonts w:asciiTheme="minorHAnsi" w:hAnsiTheme="minorHAnsi"/>
+        </w:rPr>
+        <w:t>suggestions, feedbacks and criticisms</w:t>
+      </w:r>
+      <w:r>
+        <w:rPr>
+          <w:rFonts w:asciiTheme="minorHAnsi" w:hAnsiTheme="minorHAnsi"/>
+        </w:rPr>
+        <w:t xml:space="preserve"> </w:t>
+      </w:r>
+      <w:r>
+        <w:rPr>
+          <w:rFonts w:asciiTheme="minorHAnsi" w:hAnsiTheme="minorHAnsi"/>
+        </w:rPr>
+        <w:t xml:space="preserve">about </w:t>
+      </w:r>
+      <w:r>
+        <w:rPr>
+          <w:rFonts w:asciiTheme="minorHAnsi" w:hAnsiTheme="minorHAnsi"/>
+        </w:rPr>
+        <w:t xml:space="preserve">anything related to XADisk can </w:t>
+      </w:r>
+      <w:r>
+        <w:rPr>
+          <w:rFonts w:asciiTheme="minorHAnsi" w:hAnsiTheme="minorHAnsi"/>
+        </w:rPr>
+        <w:t xml:space="preserve">be </w:t>
+      </w:r>
+      <w:r>
+        <w:rPr>
+          <w:rFonts w:asciiTheme="minorHAnsi" w:hAnsiTheme="minorHAnsi"/>
+        </w:rPr>
+        <w:t xml:space="preserve">great </w:t>
+      </w:r>
+      <w:r>
+        <w:rPr>
+          <w:rFonts w:asciiTheme="minorHAnsi" w:hAnsiTheme="minorHAnsi"/>
+        </w:rPr>
+        <w:t>for improvements</w:t>
+      </w:r>
+      <w:r>
+        <w:rPr>
+          <w:rFonts w:asciiTheme="minorHAnsi" w:hAnsiTheme="minorHAnsi"/>
+        </w:rPr>
+        <w:t>.</w:t>
+      </w:r>
+      <w:r>
+        <w:rPr>
+          <w:rFonts w:asciiTheme="minorHAnsi" w:hAnsiTheme="minorHAnsi"/>
+        </w:rPr>
+        <w:t xml:space="preserve"> </w:t>
+      </w:r>
+      <w:r>
+        <w:rPr>
+          <w:rFonts w:asciiTheme="minorHAnsi" w:hAnsiTheme="minorHAnsi"/>
+        </w:rPr>
+        <w:t>Please feel free to write to</w:t>
+      </w:r>
+      <w:r>
+        <w:rPr>
+          <w:rFonts w:asciiTheme="minorHAnsi" w:hAnsiTheme="minorHAnsi"/>
+        </w:rPr>
+        <w:t xml:space="preserve"> </w:t>
       </w:r>
       <w:hyperlink r:id="rId19" w:history="1">
         <w:r>
@@ -23246,128 +23039,14 @@
         </w:r>
       </w:hyperlink>
       <w:r>
+        <w:rPr>
+          <w:rFonts w:asciiTheme="minorHAnsi" w:hAnsiTheme="minorHAnsi"/>
+        </w:rPr>
         <w:t>.</w:t>
       </w:r>
     </w:p>
-    <w:p>
-      <w:pPr>
-        <w:spacing w:line="276" w:lineRule="auto"/>
-        <w:ind w:left="1440" w:firstLine="720"/>
-        <w:rPr>
-          <w:rFonts w:asciiTheme="minorHAnsi" w:hAnsiTheme="minorHAnsi"/>
-        </w:rPr>
-      </w:pPr>
-      <w:r>
-        <w:rPr>
-          <w:rFonts w:asciiTheme="minorHAnsi" w:hAnsiTheme="minorHAnsi"/>
-        </w:rPr>
-        <w:t xml:space="preserve"> </w:t>
-      </w:r>
-    </w:p>
-    <w:p>
-      <w:pPr>
-        <w:spacing w:line="276" w:lineRule="auto"/>
-        <w:ind w:left="1440" w:firstLine="720"/>
-        <w:rPr>
-          <w:rFonts w:asciiTheme="minorHAnsi" w:hAnsiTheme="minorHAnsi"/>
-        </w:rPr>
-      </w:pPr>
-      <w:r>
-        <w:rPr>
-          <w:rFonts w:asciiTheme="minorHAnsi" w:hAnsiTheme="minorHAnsi"/>
-        </w:rPr>
-        <w:t>Y</w:t>
-      </w:r>
-      <w:r>
-        <w:rPr>
-          <w:rFonts w:asciiTheme="minorHAnsi" w:hAnsiTheme="minorHAnsi"/>
-        </w:rPr>
-        <w:t xml:space="preserve">our </w:t>
-      </w:r>
-      <w:r>
-        <w:rPr>
-          <w:rFonts w:asciiTheme="minorHAnsi" w:hAnsiTheme="minorHAnsi"/>
-        </w:rPr>
-        <w:t>suggestions, feedbacks and criticisms</w:t>
-      </w:r>
-      <w:r>
-        <w:rPr>
-          <w:rFonts w:asciiTheme="minorHAnsi" w:hAnsiTheme="minorHAnsi"/>
-        </w:rPr>
-        <w:t xml:space="preserve"> </w:t>
-      </w:r>
-      <w:r>
-        <w:rPr>
-          <w:rFonts w:asciiTheme="minorHAnsi" w:hAnsiTheme="minorHAnsi"/>
-        </w:rPr>
-        <w:t xml:space="preserve">about </w:t>
-      </w:r>
-      <w:r>
-        <w:rPr>
-          <w:rFonts w:asciiTheme="minorHAnsi" w:hAnsiTheme="minorHAnsi"/>
-        </w:rPr>
-        <w:t xml:space="preserve">anything related to XADisk can </w:t>
-      </w:r>
-      <w:r>
-        <w:rPr>
-          <w:rFonts w:asciiTheme="minorHAnsi" w:hAnsiTheme="minorHAnsi"/>
-        </w:rPr>
-        <w:t xml:space="preserve">be </w:t>
-      </w:r>
-      <w:r>
-        <w:rPr>
-          <w:rFonts w:asciiTheme="minorHAnsi" w:hAnsiTheme="minorHAnsi"/>
-        </w:rPr>
-        <w:t xml:space="preserve">great </w:t>
-      </w:r>
-      <w:r>
-        <w:rPr>
-          <w:rFonts w:asciiTheme="minorHAnsi" w:hAnsiTheme="minorHAnsi"/>
-        </w:rPr>
-        <w:t>for improvements</w:t>
-      </w:r>
-      <w:r>
-        <w:rPr>
-          <w:rFonts w:asciiTheme="minorHAnsi" w:hAnsiTheme="minorHAnsi"/>
-        </w:rPr>
-        <w:t>.</w:t>
-      </w:r>
-      <w:r>
-        <w:rPr>
-          <w:rFonts w:asciiTheme="minorHAnsi" w:hAnsiTheme="minorHAnsi"/>
-        </w:rPr>
-        <w:t xml:space="preserve"> </w:t>
-      </w:r>
-      <w:r>
-        <w:rPr>
-          <w:rFonts w:asciiTheme="minorHAnsi" w:hAnsiTheme="minorHAnsi"/>
-        </w:rPr>
-        <w:t>Please feel free to write to</w:t>
-      </w:r>
-      <w:r>
-        <w:rPr>
-          <w:rFonts w:asciiTheme="minorHAnsi" w:hAnsiTheme="minorHAnsi"/>
-        </w:rPr>
-        <w:t xml:space="preserve"> </w:t>
-      </w:r>
-      <w:hyperlink r:id="rId20" w:history="1">
-        <w:r>
-          <w:rPr>
-            <w:rStyle w:val="Hyperlink"/>
-            <w:rFonts w:asciiTheme="minorHAnsi" w:hAnsiTheme="minorHAnsi"/>
-          </w:rPr>
-          <w:t>go.xadisk@java.net</w:t>
-        </w:r>
-      </w:hyperlink>
-      <w:r>
-        <w:rPr>
-          <w:rFonts w:asciiTheme="minorHAnsi" w:hAnsiTheme="minorHAnsi"/>
-        </w:rPr>
-        <w:t>.</w:t>
-      </w:r>
-    </w:p>
     <w:sectPr>
-      <w:footerReference w:type="default" r:id="rId21"/>
+      <w:footerReference w:type="default" r:id="rId20"/>
       <w:pgSz w:w="12240" w:h="15840"/>
       <w:pgMar w:top="1440" w:right="1440" w:bottom="1440" w:left="1440" w:header="720" w:footer="720" w:gutter="0"/>
       <w:pgBorders w:offsetFrom="page">
@@ -23385,15 +23064,15 @@
 </file>
 
 <file path=word/endnotes.xml><?xml version="1.0" encoding="utf-8"?>
-<w:endnotes xmlns:wpc="http://schemas.microsoft.com/office/word/2010/wordprocessingCanvas" xmlns:mc="http://schemas.openxmlformats.org/markup-compatibility/2006" xmlns:o="urn:schemas-microsoft-com:office:office" xmlns:r="http://schemas.openxmlformats.org/officeDocument/2006/relationships" xmlns:m="http://schemas.openxmlformats.org/officeDocument/2006/math" xmlns:v="urn:schemas-microsoft-com:vml" xmlns:wp14="http://schemas.microsoft.com/office/word/2010/wordprocessingDrawing" xmlns:wp="http://schemas.openxmlformats.org/drawingml/2006/wordprocessingDrawing" xmlns:w10="urn:schemas-microsoft-com:office:word" xmlns:w="http://schemas.openxmlformats.org/wordprocessingml/2006/main" xmlns:w14="http://schemas.microsoft.com/office/word/2010/wordml" xmlns:wpg="http://schemas.microsoft.com/office/word/2010/wordprocessingGroup" xmlns:wpi="http://schemas.microsoft.com/office/word/2010/wordprocessingInk" xmlns:wne="http://schemas.microsoft.com/office/word/2006/wordml" xmlns:wps="http://schemas.microsoft.com/office/word/2010/wordprocessingShape" mc:Ignorable="w14 wp14">
-  <w:endnote w:type="separator" w:id="-1">
+<w:endnotes xmlns:ve="http://schemas.openxmlformats.org/markup-compatibility/2006" xmlns:o="urn:schemas-microsoft-com:office:office" xmlns:r="http://schemas.openxmlformats.org/officeDocument/2006/relationships" xmlns:m="http://schemas.openxmlformats.org/officeDocument/2006/math" xmlns:v="urn:schemas-microsoft-com:vml" xmlns:wp="http://schemas.openxmlformats.org/drawingml/2006/wordprocessingDrawing" xmlns:w10="urn:schemas-microsoft-com:office:word" xmlns:w="http://schemas.openxmlformats.org/wordprocessingml/2006/main" xmlns:wne="http://schemas.microsoft.com/office/word/2006/wordml">
+  <w:endnote w:type="separator" w:id="0">
     <w:p>
       <w:r>
         <w:separator/>
       </w:r>
     </w:p>
   </w:endnote>
-  <w:endnote w:type="continuationSeparator" w:id="0">
+  <w:endnote w:type="continuationSeparator" w:id="1">
     <w:p>
       <w:r>
         <w:continuationSeparator/>
@@ -23404,7 +23083,7 @@
 </file>
 
 <file path=word/footer1.xml><?xml version="1.0" encoding="utf-8"?>
-<w:ftr xmlns:wpc="http://schemas.microsoft.com/office/word/2010/wordprocessingCanvas" xmlns:mc="http://schemas.openxmlformats.org/markup-compatibility/2006" xmlns:o="urn:schemas-microsoft-com:office:office" xmlns:r="http://schemas.openxmlformats.org/officeDocument/2006/relationships" xmlns:m="http://schemas.openxmlformats.org/officeDocument/2006/math" xmlns:v="urn:schemas-microsoft-com:vml" xmlns:wp14="http://schemas.microsoft.com/office/word/2010/wordprocessingDrawing" xmlns:wp="http://schemas.openxmlformats.org/drawingml/2006/wordprocessingDrawing" xmlns:w10="urn:schemas-microsoft-com:office:word" xmlns:w="http://schemas.openxmlformats.org/wordprocessingml/2006/main" xmlns:w14="http://schemas.microsoft.com/office/word/2010/wordml" xmlns:wpg="http://schemas.microsoft.com/office/word/2010/wordprocessingGroup" xmlns:wpi="http://schemas.microsoft.com/office/word/2010/wordprocessingInk" xmlns:wne="http://schemas.microsoft.com/office/word/2006/wordml" xmlns:wps="http://schemas.microsoft.com/office/word/2010/wordprocessingShape" mc:Ignorable="w14 wp14">
+<w:ftr xmlns:ve="http://schemas.openxmlformats.org/markup-compatibility/2006" xmlns:o="urn:schemas-microsoft-com:office:office" xmlns:r="http://schemas.openxmlformats.org/officeDocument/2006/relationships" xmlns:m="http://schemas.openxmlformats.org/officeDocument/2006/math" xmlns:v="urn:schemas-microsoft-com:vml" xmlns:wp="http://schemas.openxmlformats.org/drawingml/2006/wordprocessingDrawing" xmlns:w10="urn:schemas-microsoft-com:office:word" xmlns:w="http://schemas.openxmlformats.org/wordprocessingml/2006/main" xmlns:wne="http://schemas.microsoft.com/office/word/2006/wordml">
   <w:sdt>
     <w:sdtPr>
       <w:id w:val="150492337"/>
@@ -23413,34 +23092,20 @@
         <w:docPartUnique/>
       </w:docPartObj>
     </w:sdtPr>
-    <w:sdtEndPr/>
     <w:sdtContent>
       <w:p>
         <w:pPr>
           <w:pStyle w:val="Footer"/>
           <w:jc w:val="center"/>
         </w:pPr>
-        <w:r>
-          <w:fldChar w:fldCharType="begin"/>
-        </w:r>
-        <w:r>
-          <w:instrText xml:space="preserve"> PAGE   \* MERGEFORMAT </w:instrText>
-        </w:r>
-        <w:r>
-          <w:fldChar w:fldCharType="separate"/>
-        </w:r>
-        <w:r>
-          <w:rPr>
-            <w:noProof/>
-          </w:rPr>
-          <w:t>3</w:t>
-        </w:r>
-        <w:r>
-          <w:rPr>
-            <w:noProof/>
-          </w:rPr>
-          <w:fldChar w:fldCharType="end"/>
-        </w:r>
+        <w:fldSimple w:instr=" PAGE   \* MERGEFORMAT ">
+          <w:r>
+            <w:rPr>
+              <w:noProof/>
+            </w:rPr>
+            <w:t>40</w:t>
+          </w:r>
+        </w:fldSimple>
       </w:p>
     </w:sdtContent>
   </w:sdt>
@@ -23453,15 +23118,15 @@
 </file>
 
 <file path=word/footnotes.xml><?xml version="1.0" encoding="utf-8"?>
-<w:footnotes xmlns:wpc="http://schemas.microsoft.com/office/word/2010/wordprocessingCanvas" xmlns:mc="http://schemas.openxmlformats.org/markup-compatibility/2006" xmlns:o="urn:schemas-microsoft-com:office:office" xmlns:r="http://schemas.openxmlformats.org/officeDocument/2006/relationships" xmlns:m="http://schemas.openxmlformats.org/officeDocument/2006/math" xmlns:v="urn:schemas-microsoft-com:vml" xmlns:wp14="http://schemas.microsoft.com/office/word/2010/wordprocessingDrawing" xmlns:wp="http://schemas.openxmlformats.org/drawingml/2006/wordprocessingDrawing" xmlns:w10="urn:schemas-microsoft-com:office:word" xmlns:w="http://schemas.openxmlformats.org/wordprocessingml/2006/main" xmlns:w14="http://schemas.microsoft.com/office/word/2010/wordml" xmlns:wpg="http://schemas.microsoft.com/office/word/2010/wordprocessingGroup" xmlns:wpi="http://schemas.microsoft.com/office/word/2010/wordprocessingInk" xmlns:wne="http://schemas.microsoft.com/office/word/2006/wordml" xmlns:wps="http://schemas.microsoft.com/office/word/2010/wordprocessingShape" mc:Ignorable="w14 wp14">
-  <w:footnote w:type="separator" w:id="-1">
+<w:footnotes xmlns:ve="http://schemas.openxmlformats.org/markup-compatibility/2006" xmlns:o="urn:schemas-microsoft-com:office:office" xmlns:r="http://schemas.openxmlformats.org/officeDocument/2006/relationships" xmlns:m="http://schemas.openxmlformats.org/officeDocument/2006/math" xmlns:v="urn:schemas-microsoft-com:vml" xmlns:wp="http://schemas.openxmlformats.org/drawingml/2006/wordprocessingDrawing" xmlns:w10="urn:schemas-microsoft-com:office:word" xmlns:w="http://schemas.openxmlformats.org/wordprocessingml/2006/main" xmlns:wne="http://schemas.microsoft.com/office/word/2006/wordml">
+  <w:footnote w:type="separator" w:id="0">
     <w:p>
       <w:r>
         <w:separator/>
       </w:r>
     </w:p>
   </w:footnote>
-  <w:footnote w:type="continuationSeparator" w:id="0">
+  <w:footnote w:type="continuationSeparator" w:id="1">
     <w:p>
       <w:r>
         <w:continuationSeparator/>
@@ -23472,7 +23137,7 @@
 </file>
 
 <file path=word/numbering.xml><?xml version="1.0" encoding="utf-8"?>
-<w:numbering xmlns:wpc="http://schemas.microsoft.com/office/word/2010/wordprocessingCanvas" xmlns:mc="http://schemas.openxmlformats.org/markup-compatibility/2006" xmlns:o="urn:schemas-microsoft-com:office:office" xmlns:r="http://schemas.openxmlformats.org/officeDocument/2006/relationships" xmlns:m="http://schemas.openxmlformats.org/officeDocument/2006/math" xmlns:v="urn:schemas-microsoft-com:vml" xmlns:wp14="http://schemas.microsoft.com/office/word/2010/wordprocessingDrawing" xmlns:wp="http://schemas.openxmlformats.org/drawingml/2006/wordprocessingDrawing" xmlns:w10="urn:schemas-microsoft-com:office:word" xmlns:w="http://schemas.openxmlformats.org/wordprocessingml/2006/main" xmlns:w14="http://schemas.microsoft.com/office/word/2010/wordml" xmlns:wpg="http://schemas.microsoft.com/office/word/2010/wordprocessingGroup" xmlns:wpi="http://schemas.microsoft.com/office/word/2010/wordprocessingInk" xmlns:wne="http://schemas.microsoft.com/office/word/2006/wordml" xmlns:wps="http://schemas.microsoft.com/office/word/2010/wordprocessingShape" mc:Ignorable="w14 wp14">
+<w:numbering xmlns:ve="http://schemas.openxmlformats.org/markup-compatibility/2006" xmlns:o="urn:schemas-microsoft-com:office:office" xmlns:r="http://schemas.openxmlformats.org/officeDocument/2006/relationships" xmlns:m="http://schemas.openxmlformats.org/officeDocument/2006/math" xmlns:v="urn:schemas-microsoft-com:vml" xmlns:wp="http://schemas.openxmlformats.org/drawingml/2006/wordprocessingDrawing" xmlns:w10="urn:schemas-microsoft-com:office:word" xmlns:w="http://schemas.openxmlformats.org/wordprocessingml/2006/main" xmlns:wne="http://schemas.microsoft.com/office/word/2006/wordml">
   <w:abstractNum w:abstractNumId="0">
     <w:nsid w:val="036E4545"/>
     <w:multiLevelType w:val="hybridMultilevel"/>
@@ -27220,7 +26885,7 @@
 </file>
 
 <file path=word/styles.xml><?xml version="1.0" encoding="utf-8"?>
-<w:styles xmlns:mc="http://schemas.openxmlformats.org/markup-compatibility/2006" xmlns:r="http://schemas.openxmlformats.org/officeDocument/2006/relationships" xmlns:w="http://schemas.openxmlformats.org/wordprocessingml/2006/main" xmlns:w14="http://schemas.microsoft.com/office/word/2010/wordml" mc:Ignorable="w14">
+<w:styles xmlns:r="http://schemas.openxmlformats.org/officeDocument/2006/relationships" xmlns:w="http://schemas.openxmlformats.org/wordprocessingml/2006/main">
   <w:docDefaults>
     <w:rPrDefault>
       <w:rPr>
@@ -27470,6 +27135,7 @@
     <w:uiPriority w:val="99"/>
     <w:semiHidden/>
     <w:unhideWhenUsed/>
+    <w:qFormat/>
     <w:tblPr>
       <w:tblInd w:w="0" w:type="dxa"/>
       <w:tblCellMar>
@@ -28295,7 +27961,7 @@
 <file path=customXml/item1.xml><?xml version="1.0" encoding="utf-8"?>
 <CoverPageProperties xmlns="http://schemas.microsoft.com/office/2006/coverPageProps">
   <PublishDate>2010-08-15T00:00:00</PublishDate>
-  <Abstract>This document is the User Guide for XADisk 1.2.1 and describes the features, usages and example codes.</Abstract>
+  <Abstract>This document is the User Guide for XADisk 1.2.2 and describes the features, usages and example codes.</Abstract>
   <CompanyAddress/>
   <CompanyPhone/>
   <CompanyFax/>

</xml_diff>